<commit_message>
Added name to do log
</commit_message>
<xml_diff>
--- a/Documents/To Do and Change Log.docx
+++ b/Documents/To Do and Change Log.docx
@@ -1,6 +1,6 @@
 
 <file path=word/document.xml><?xml version="1.0" encoding="utf-8"?>
-<w:document xmlns:wpc="http://schemas.microsoft.com/office/word/2010/wordprocessingCanvas" xmlns:mc="http://schemas.openxmlformats.org/markup-compatibility/2006" xmlns:o="urn:schemas-microsoft-com:office:office" xmlns:r="http://schemas.openxmlformats.org/officeDocument/2006/relationships" xmlns:m="http://schemas.openxmlformats.org/officeDocument/2006/math" xmlns:v="urn:schemas-microsoft-com:vml" xmlns:wp14="http://schemas.microsoft.com/office/word/2010/wordprocessingDrawing" xmlns:wp="http://schemas.openxmlformats.org/drawingml/2006/wordprocessingDrawing" xmlns:w10="urn:schemas-microsoft-com:office:word" xmlns:w="http://schemas.openxmlformats.org/wordprocessingml/2006/main" xmlns:w14="http://schemas.microsoft.com/office/word/2010/wordml" xmlns:w15="http://schemas.microsoft.com/office/word/2012/wordml" xmlns:wpg="http://schemas.microsoft.com/office/word/2010/wordprocessingGroup" xmlns:wpi="http://schemas.microsoft.com/office/word/2010/wordprocessingInk" xmlns:wne="http://schemas.microsoft.com/office/word/2006/wordml" xmlns:wps="http://schemas.microsoft.com/office/word/2010/wordprocessingShape" mc:Ignorable="w14 w15 wp14">
+<w:document xmlns:wpc="http://schemas.microsoft.com/office/word/2010/wordprocessingCanvas" xmlns:mc="http://schemas.openxmlformats.org/markup-compatibility/2006" xmlns:o="urn:schemas-microsoft-com:office:office" xmlns:r="http://schemas.openxmlformats.org/officeDocument/2006/relationships" xmlns:m="http://schemas.openxmlformats.org/officeDocument/2006/math" xmlns:v="urn:schemas-microsoft-com:vml" xmlns:wp14="http://schemas.microsoft.com/office/word/2010/wordprocessingDrawing" xmlns:wp="http://schemas.openxmlformats.org/drawingml/2006/wordprocessingDrawing" xmlns:w10="urn:schemas-microsoft-com:office:word" xmlns:w="http://schemas.openxmlformats.org/wordprocessingml/2006/main" xmlns:w14="http://schemas.microsoft.com/office/word/2010/wordml" xmlns:wpg="http://schemas.microsoft.com/office/word/2010/wordprocessingGroup" xmlns:wpi="http://schemas.microsoft.com/office/word/2010/wordprocessingInk" xmlns:wne="http://schemas.microsoft.com/office/word/2006/wordml" xmlns:wps="http://schemas.microsoft.com/office/word/2010/wordprocessingShape" mc:Ignorable="w14 wp14">
   <w:body>
     <w:p>
       <w:pPr>
@@ -151,12 +151,30 @@
             <w:pPr>
               <w:ind w:firstLine="0"/>
             </w:pPr>
+            <w:r>
+              <w:t>22/04/2014</w:t>
+            </w:r>
+            <w:bookmarkStart w:id="0" w:name="_GoBack"/>
+            <w:bookmarkEnd w:id="0"/>
           </w:p>
         </w:tc>
         <w:tc>
           <w:tcPr>
             <w:tcW w:w="1658" w:type="dxa"/>
           </w:tcPr>
+          <w:p>
+            <w:pPr>
+              <w:ind w:firstLine="0"/>
+            </w:pPr>
+            <w:r>
+              <w:t xml:space="preserve">Gerhard </w:t>
+            </w:r>
+            <w:proofErr w:type="spellStart"/>
+            <w:r>
+              <w:t>Smit</w:t>
+            </w:r>
+            <w:proofErr w:type="spellEnd"/>
+          </w:p>
           <w:p>
             <w:pPr>
               <w:ind w:firstLine="0"/>
@@ -585,10 +603,7 @@
         <w:ind w:firstLine="0"/>
       </w:pPr>
     </w:p>
-    <w:p>
-      <w:bookmarkStart w:id="0" w:name="_GoBack"/>
-      <w:bookmarkEnd w:id="0"/>
-    </w:p>
+    <w:p/>
     <w:sectPr>
       <w:pgSz w:w="11906" w:h="16838"/>
       <w:pgMar w:top="1440" w:right="1440" w:bottom="1440" w:left="1440" w:header="708" w:footer="708" w:gutter="0"/>
@@ -600,7 +615,7 @@
 </file>
 
 <file path=word/styles.xml><?xml version="1.0" encoding="utf-8"?>
-<w:styles xmlns:mc="http://schemas.openxmlformats.org/markup-compatibility/2006" xmlns:r="http://schemas.openxmlformats.org/officeDocument/2006/relationships" xmlns:w="http://schemas.openxmlformats.org/wordprocessingml/2006/main" xmlns:w14="http://schemas.microsoft.com/office/word/2010/wordml" xmlns:w15="http://schemas.microsoft.com/office/word/2012/wordml" mc:Ignorable="w14 w15">
+<w:styles xmlns:mc="http://schemas.openxmlformats.org/markup-compatibility/2006" xmlns:r="http://schemas.openxmlformats.org/officeDocument/2006/relationships" xmlns:w="http://schemas.openxmlformats.org/wordprocessingml/2006/main" xmlns:w14="http://schemas.microsoft.com/office/word/2010/wordml" mc:Ignorable="w14">
   <w:docDefaults>
     <w:rPrDefault>
       <w:rPr>
@@ -616,378 +631,372 @@
       </w:pPr>
     </w:pPrDefault>
   </w:docDefaults>
-  <w:latentStyles w:defLockedState="0" w:defUIPriority="99" w:defSemiHidden="0" w:defUnhideWhenUsed="0" w:defQFormat="0" w:count="371">
-    <w:lsdException w:name="Normal" w:uiPriority="0" w:qFormat="1"/>
-    <w:lsdException w:name="heading 1" w:uiPriority="9" w:qFormat="1"/>
-    <w:lsdException w:name="heading 2" w:semiHidden="1" w:uiPriority="9" w:unhideWhenUsed="1" w:qFormat="1"/>
-    <w:lsdException w:name="heading 3" w:semiHidden="1" w:uiPriority="9" w:unhideWhenUsed="1" w:qFormat="1"/>
-    <w:lsdException w:name="heading 4" w:semiHidden="1" w:uiPriority="9" w:unhideWhenUsed="1" w:qFormat="1"/>
-    <w:lsdException w:name="heading 5" w:semiHidden="1" w:uiPriority="9" w:unhideWhenUsed="1" w:qFormat="1"/>
-    <w:lsdException w:name="heading 6" w:semiHidden="1" w:uiPriority="9" w:unhideWhenUsed="1" w:qFormat="1"/>
-    <w:lsdException w:name="heading 7" w:semiHidden="1" w:uiPriority="9" w:unhideWhenUsed="1" w:qFormat="1"/>
-    <w:lsdException w:name="heading 8" w:semiHidden="1" w:uiPriority="9" w:unhideWhenUsed="1" w:qFormat="1"/>
-    <w:lsdException w:name="heading 9" w:semiHidden="1" w:uiPriority="9" w:unhideWhenUsed="1" w:qFormat="1"/>
-    <w:lsdException w:name="index 1" w:semiHidden="1" w:unhideWhenUsed="1"/>
-    <w:lsdException w:name="index 2" w:semiHidden="1" w:unhideWhenUsed="1"/>
-    <w:lsdException w:name="index 3" w:semiHidden="1" w:unhideWhenUsed="1"/>
-    <w:lsdException w:name="index 4" w:semiHidden="1" w:unhideWhenUsed="1"/>
-    <w:lsdException w:name="index 5" w:semiHidden="1" w:unhideWhenUsed="1"/>
-    <w:lsdException w:name="index 6" w:semiHidden="1" w:unhideWhenUsed="1"/>
-    <w:lsdException w:name="index 7" w:semiHidden="1" w:unhideWhenUsed="1"/>
-    <w:lsdException w:name="index 8" w:semiHidden="1" w:unhideWhenUsed="1"/>
-    <w:lsdException w:name="index 9" w:semiHidden="1" w:unhideWhenUsed="1"/>
-    <w:lsdException w:name="toc 1" w:semiHidden="1" w:uiPriority="39" w:unhideWhenUsed="1"/>
-    <w:lsdException w:name="toc 2" w:semiHidden="1" w:uiPriority="39" w:unhideWhenUsed="1"/>
-    <w:lsdException w:name="toc 3" w:semiHidden="1" w:uiPriority="39" w:unhideWhenUsed="1"/>
-    <w:lsdException w:name="toc 4" w:semiHidden="1" w:uiPriority="39" w:unhideWhenUsed="1"/>
-    <w:lsdException w:name="toc 5" w:semiHidden="1" w:uiPriority="39" w:unhideWhenUsed="1"/>
-    <w:lsdException w:name="toc 6" w:semiHidden="1" w:uiPriority="39" w:unhideWhenUsed="1"/>
-    <w:lsdException w:name="toc 7" w:semiHidden="1" w:uiPriority="39" w:unhideWhenUsed="1"/>
-    <w:lsdException w:name="toc 8" w:semiHidden="1" w:uiPriority="39" w:unhideWhenUsed="1"/>
-    <w:lsdException w:name="toc 9" w:semiHidden="1" w:uiPriority="39" w:unhideWhenUsed="1"/>
-    <w:lsdException w:name="Normal Indent" w:semiHidden="1" w:unhideWhenUsed="1"/>
-    <w:lsdException w:name="footnote text" w:semiHidden="1" w:unhideWhenUsed="1"/>
-    <w:lsdException w:name="annotation text" w:semiHidden="1" w:unhideWhenUsed="1"/>
-    <w:lsdException w:name="header" w:semiHidden="1" w:unhideWhenUsed="1"/>
-    <w:lsdException w:name="footer" w:semiHidden="1" w:unhideWhenUsed="1"/>
-    <w:lsdException w:name="index heading" w:semiHidden="1" w:unhideWhenUsed="1"/>
-    <w:lsdException w:name="caption" w:semiHidden="1" w:uiPriority="35" w:unhideWhenUsed="1" w:qFormat="1"/>
-    <w:lsdException w:name="table of figures" w:semiHidden="1" w:unhideWhenUsed="1"/>
-    <w:lsdException w:name="envelope address" w:semiHidden="1" w:unhideWhenUsed="1"/>
-    <w:lsdException w:name="envelope return" w:semiHidden="1" w:unhideWhenUsed="1"/>
-    <w:lsdException w:name="footnote reference" w:semiHidden="1" w:unhideWhenUsed="1"/>
-    <w:lsdException w:name="annotation reference" w:semiHidden="1" w:unhideWhenUsed="1"/>
-    <w:lsdException w:name="line number" w:semiHidden="1" w:unhideWhenUsed="1"/>
-    <w:lsdException w:name="page number" w:semiHidden="1" w:unhideWhenUsed="1"/>
-    <w:lsdException w:name="endnote reference" w:semiHidden="1" w:unhideWhenUsed="1"/>
-    <w:lsdException w:name="endnote text" w:semiHidden="1" w:unhideWhenUsed="1"/>
-    <w:lsdException w:name="table of authorities" w:semiHidden="1" w:unhideWhenUsed="1"/>
-    <w:lsdException w:name="macro" w:semiHidden="1" w:unhideWhenUsed="1"/>
-    <w:lsdException w:name="toa heading" w:semiHidden="1" w:unhideWhenUsed="1"/>
-    <w:lsdException w:name="List" w:semiHidden="1" w:unhideWhenUsed="1"/>
-    <w:lsdException w:name="List Bullet" w:semiHidden="1" w:unhideWhenUsed="1"/>
-    <w:lsdException w:name="List Number" w:semiHidden="1" w:unhideWhenUsed="1"/>
-    <w:lsdException w:name="List 2" w:semiHidden="1" w:unhideWhenUsed="1"/>
-    <w:lsdException w:name="List 3" w:semiHidden="1" w:unhideWhenUsed="1"/>
-    <w:lsdException w:name="List 4" w:semiHidden="1" w:unhideWhenUsed="1"/>
-    <w:lsdException w:name="List 5" w:semiHidden="1" w:unhideWhenUsed="1"/>
-    <w:lsdException w:name="List Bullet 2" w:semiHidden="1" w:unhideWhenUsed="1"/>
-    <w:lsdException w:name="List Bullet 3" w:semiHidden="1" w:unhideWhenUsed="1"/>
-    <w:lsdException w:name="List Bullet 4" w:semiHidden="1" w:unhideWhenUsed="1"/>
-    <w:lsdException w:name="List Bullet 5" w:semiHidden="1" w:unhideWhenUsed="1"/>
-    <w:lsdException w:name="List Number 2" w:semiHidden="1" w:unhideWhenUsed="1"/>
-    <w:lsdException w:name="List Number 3" w:semiHidden="1" w:unhideWhenUsed="1"/>
-    <w:lsdException w:name="List Number 4" w:semiHidden="1" w:unhideWhenUsed="1"/>
-    <w:lsdException w:name="List Number 5" w:semiHidden="1" w:unhideWhenUsed="1"/>
-    <w:lsdException w:name="Title" w:uiPriority="10" w:qFormat="1"/>
-    <w:lsdException w:name="Closing" w:semiHidden="1" w:unhideWhenUsed="1"/>
-    <w:lsdException w:name="Signature" w:semiHidden="1" w:unhideWhenUsed="1"/>
-    <w:lsdException w:name="Default Paragraph Font" w:semiHidden="1" w:uiPriority="1" w:unhideWhenUsed="1"/>
-    <w:lsdException w:name="Body Text" w:semiHidden="1" w:unhideWhenUsed="1"/>
-    <w:lsdException w:name="Body Text Indent" w:semiHidden="1" w:unhideWhenUsed="1"/>
-    <w:lsdException w:name="List Continue" w:semiHidden="1" w:unhideWhenUsed="1"/>
-    <w:lsdException w:name="List Continue 2" w:semiHidden="1" w:unhideWhenUsed="1"/>
-    <w:lsdException w:name="List Continue 3" w:semiHidden="1" w:unhideWhenUsed="1"/>
-    <w:lsdException w:name="List Continue 4" w:semiHidden="1" w:unhideWhenUsed="1"/>
-    <w:lsdException w:name="List Continue 5" w:semiHidden="1" w:unhideWhenUsed="1"/>
-    <w:lsdException w:name="Message Header" w:semiHidden="1" w:unhideWhenUsed="1"/>
-    <w:lsdException w:name="Subtitle" w:uiPriority="11" w:qFormat="1"/>
-    <w:lsdException w:name="Salutation" w:semiHidden="1" w:unhideWhenUsed="1"/>
-    <w:lsdException w:name="Date" w:semiHidden="1" w:unhideWhenUsed="1"/>
-    <w:lsdException w:name="Body Text First Indent" w:semiHidden="1" w:unhideWhenUsed="1"/>
-    <w:lsdException w:name="Body Text First Indent 2" w:semiHidden="1" w:unhideWhenUsed="1"/>
-    <w:lsdException w:name="Note Heading" w:semiHidden="1" w:unhideWhenUsed="1"/>
-    <w:lsdException w:name="Body Text 2" w:semiHidden="1" w:unhideWhenUsed="1"/>
-    <w:lsdException w:name="Body Text 3" w:semiHidden="1" w:unhideWhenUsed="1"/>
-    <w:lsdException w:name="Body Text Indent 2" w:semiHidden="1" w:unhideWhenUsed="1"/>
-    <w:lsdException w:name="Body Text Indent 3" w:semiHidden="1" w:unhideWhenUsed="1"/>
-    <w:lsdException w:name="Block Text" w:semiHidden="1" w:unhideWhenUsed="1"/>
-    <w:lsdException w:name="Hyperlink" w:semiHidden="1" w:unhideWhenUsed="1"/>
-    <w:lsdException w:name="FollowedHyperlink" w:semiHidden="1" w:unhideWhenUsed="1"/>
-    <w:lsdException w:name="Strong" w:uiPriority="22" w:qFormat="1"/>
-    <w:lsdException w:name="Emphasis" w:uiPriority="20" w:qFormat="1"/>
-    <w:lsdException w:name="Document Map" w:semiHidden="1" w:unhideWhenUsed="1"/>
-    <w:lsdException w:name="Plain Text" w:semiHidden="1" w:unhideWhenUsed="1"/>
-    <w:lsdException w:name="E-mail Signature" w:semiHidden="1" w:unhideWhenUsed="1"/>
-    <w:lsdException w:name="HTML Top of Form" w:semiHidden="1" w:unhideWhenUsed="1"/>
-    <w:lsdException w:name="HTML Bottom of Form" w:semiHidden="1" w:unhideWhenUsed="1"/>
-    <w:lsdException w:name="Normal (Web)" w:semiHidden="1" w:unhideWhenUsed="1"/>
-    <w:lsdException w:name="HTML Acronym" w:semiHidden="1" w:unhideWhenUsed="1"/>
-    <w:lsdException w:name="HTML Address" w:semiHidden="1" w:unhideWhenUsed="1"/>
-    <w:lsdException w:name="HTML Cite" w:semiHidden="1" w:unhideWhenUsed="1"/>
-    <w:lsdException w:name="HTML Code" w:semiHidden="1" w:unhideWhenUsed="1"/>
-    <w:lsdException w:name="HTML Definition" w:semiHidden="1" w:unhideWhenUsed="1"/>
-    <w:lsdException w:name="HTML Keyboard" w:semiHidden="1" w:unhideWhenUsed="1"/>
-    <w:lsdException w:name="HTML Preformatted" w:semiHidden="1" w:unhideWhenUsed="1"/>
-    <w:lsdException w:name="HTML Sample" w:semiHidden="1" w:unhideWhenUsed="1"/>
-    <w:lsdException w:name="HTML Typewriter" w:semiHidden="1" w:unhideWhenUsed="1"/>
-    <w:lsdException w:name="HTML Variable" w:semiHidden="1" w:unhideWhenUsed="1"/>
-    <w:lsdException w:name="Normal Table" w:semiHidden="1" w:unhideWhenUsed="1"/>
-    <w:lsdException w:name="annotation subject" w:semiHidden="1" w:unhideWhenUsed="1"/>
-    <w:lsdException w:name="No List" w:semiHidden="1" w:unhideWhenUsed="1"/>
-    <w:lsdException w:name="Outline List 1" w:semiHidden="1" w:unhideWhenUsed="1"/>
-    <w:lsdException w:name="Outline List 2" w:semiHidden="1" w:unhideWhenUsed="1"/>
-    <w:lsdException w:name="Outline List 3" w:semiHidden="1" w:unhideWhenUsed="1"/>
-    <w:lsdException w:name="Table Simple 1" w:semiHidden="1" w:unhideWhenUsed="1"/>
-    <w:lsdException w:name="Table Simple 2" w:semiHidden="1" w:unhideWhenUsed="1"/>
-    <w:lsdException w:name="Table Simple 3" w:semiHidden="1" w:unhideWhenUsed="1"/>
-    <w:lsdException w:name="Table Classic 1" w:semiHidden="1" w:unhideWhenUsed="1"/>
-    <w:lsdException w:name="Table Classic 2" w:semiHidden="1" w:unhideWhenUsed="1"/>
-    <w:lsdException w:name="Table Classic 3" w:semiHidden="1" w:unhideWhenUsed="1"/>
-    <w:lsdException w:name="Table Classic 4" w:semiHidden="1" w:unhideWhenUsed="1"/>
-    <w:lsdException w:name="Table Colorful 1" w:semiHidden="1" w:unhideWhenUsed="1"/>
-    <w:lsdException w:name="Table Colorful 2" w:semiHidden="1" w:unhideWhenUsed="1"/>
-    <w:lsdException w:name="Table Colorful 3" w:semiHidden="1" w:unhideWhenUsed="1"/>
-    <w:lsdException w:name="Table Columns 1" w:semiHidden="1" w:unhideWhenUsed="1"/>
-    <w:lsdException w:name="Table Columns 2" w:semiHidden="1" w:unhideWhenUsed="1"/>
-    <w:lsdException w:name="Table Columns 3" w:semiHidden="1" w:unhideWhenUsed="1"/>
-    <w:lsdException w:name="Table Columns 4" w:semiHidden="1" w:unhideWhenUsed="1"/>
-    <w:lsdException w:name="Table Columns 5" w:semiHidden="1" w:unhideWhenUsed="1"/>
-    <w:lsdException w:name="Table Grid 1" w:semiHidden="1" w:unhideWhenUsed="1"/>
-    <w:lsdException w:name="Table Grid 2" w:semiHidden="1" w:unhideWhenUsed="1"/>
-    <w:lsdException w:name="Table Grid 3" w:semiHidden="1" w:unhideWhenUsed="1"/>
-    <w:lsdException w:name="Table Grid 4" w:semiHidden="1" w:unhideWhenUsed="1"/>
-    <w:lsdException w:name="Table Grid 5" w:semiHidden="1" w:unhideWhenUsed="1"/>
-    <w:lsdException w:name="Table Grid 6" w:semiHidden="1" w:unhideWhenUsed="1"/>
-    <w:lsdException w:name="Table Grid 7" w:semiHidden="1" w:unhideWhenUsed="1"/>
-    <w:lsdException w:name="Table Grid 8" w:semiHidden="1" w:unhideWhenUsed="1"/>
-    <w:lsdException w:name="Table List 1" w:semiHidden="1" w:unhideWhenUsed="1"/>
-    <w:lsdException w:name="Table List 2" w:semiHidden="1" w:unhideWhenUsed="1"/>
-    <w:lsdException w:name="Table List 3" w:semiHidden="1" w:unhideWhenUsed="1"/>
-    <w:lsdException w:name="Table List 4" w:semiHidden="1" w:unhideWhenUsed="1"/>
-    <w:lsdException w:name="Table List 5" w:semiHidden="1" w:unhideWhenUsed="1"/>
-    <w:lsdException w:name="Table List 6" w:semiHidden="1" w:unhideWhenUsed="1"/>
-    <w:lsdException w:name="Table List 7" w:semiHidden="1" w:unhideWhenUsed="1"/>
-    <w:lsdException w:name="Table List 8" w:semiHidden="1" w:unhideWhenUsed="1"/>
-    <w:lsdException w:name="Table 3D effects 1" w:semiHidden="1" w:unhideWhenUsed="1"/>
-    <w:lsdException w:name="Table 3D effects 2" w:semiHidden="1" w:unhideWhenUsed="1"/>
-    <w:lsdException w:name="Table 3D effects 3" w:semiHidden="1" w:unhideWhenUsed="1"/>
-    <w:lsdException w:name="Table Contemporary" w:semiHidden="1" w:unhideWhenUsed="1"/>
-    <w:lsdException w:name="Table Elegant" w:semiHidden="1" w:unhideWhenUsed="1"/>
-    <w:lsdException w:name="Table Professional" w:semiHidden="1" w:unhideWhenUsed="1"/>
-    <w:lsdException w:name="Table Subtle 1" w:semiHidden="1" w:unhideWhenUsed="1"/>
-    <w:lsdException w:name="Table Subtle 2" w:semiHidden="1" w:unhideWhenUsed="1"/>
-    <w:lsdException w:name="Table Web 1" w:semiHidden="1" w:unhideWhenUsed="1"/>
-    <w:lsdException w:name="Table Web 2" w:semiHidden="1" w:unhideWhenUsed="1"/>
-    <w:lsdException w:name="Table Web 3" w:semiHidden="1" w:unhideWhenUsed="1"/>
-    <w:lsdException w:name="Balloon Text" w:semiHidden="1" w:unhideWhenUsed="1"/>
-    <w:lsdException w:name="Table Grid" w:uiPriority="59"/>
-    <w:lsdException w:name="Table Theme" w:semiHidden="1" w:unhideWhenUsed="1"/>
-    <w:lsdException w:name="Placeholder Text" w:semiHidden="1"/>
-    <w:lsdException w:name="No Spacing" w:uiPriority="1" w:qFormat="1"/>
-    <w:lsdException w:name="Light Shading" w:uiPriority="60"/>
-    <w:lsdException w:name="Light List" w:uiPriority="61"/>
-    <w:lsdException w:name="Light Grid" w:uiPriority="62"/>
-    <w:lsdException w:name="Medium Shading 1" w:uiPriority="63"/>
-    <w:lsdException w:name="Medium Shading 2" w:uiPriority="64"/>
-    <w:lsdException w:name="Medium List 1" w:uiPriority="65"/>
-    <w:lsdException w:name="Medium List 2" w:uiPriority="66"/>
-    <w:lsdException w:name="Medium Grid 1" w:uiPriority="67"/>
-    <w:lsdException w:name="Medium Grid 2" w:uiPriority="68"/>
-    <w:lsdException w:name="Medium Grid 3" w:uiPriority="69"/>
-    <w:lsdException w:name="Dark List" w:uiPriority="70"/>
-    <w:lsdException w:name="Colorful Shading" w:uiPriority="71"/>
-    <w:lsdException w:name="Colorful List" w:uiPriority="72"/>
-    <w:lsdException w:name="Colorful Grid" w:uiPriority="73"/>
-    <w:lsdException w:name="Light Shading Accent 1" w:uiPriority="60"/>
-    <w:lsdException w:name="Light List Accent 1" w:uiPriority="61"/>
-    <w:lsdException w:name="Light Grid Accent 1" w:uiPriority="62"/>
-    <w:lsdException w:name="Medium Shading 1 Accent 1" w:uiPriority="63"/>
-    <w:lsdException w:name="Medium Shading 2 Accent 1" w:uiPriority="64"/>
-    <w:lsdException w:name="Medium List 1 Accent 1" w:uiPriority="65"/>
-    <w:lsdException w:name="Revision" w:semiHidden="1"/>
-    <w:lsdException w:name="List Paragraph" w:uiPriority="34" w:qFormat="1"/>
-    <w:lsdException w:name="Quote" w:uiPriority="29" w:qFormat="1"/>
-    <w:lsdException w:name="Intense Quote" w:uiPriority="30" w:qFormat="1"/>
-    <w:lsdException w:name="Medium List 2 Accent 1" w:uiPriority="66"/>
-    <w:lsdException w:name="Medium Grid 1 Accent 1" w:uiPriority="67"/>
-    <w:lsdException w:name="Medium Grid 2 Accent 1" w:uiPriority="68"/>
-    <w:lsdException w:name="Medium Grid 3 Accent 1" w:uiPriority="69"/>
-    <w:lsdException w:name="Dark List Accent 1" w:uiPriority="70"/>
-    <w:lsdException w:name="Colorful Shading Accent 1" w:uiPriority="71"/>
-    <w:lsdException w:name="Colorful List Accent 1" w:uiPriority="72"/>
-    <w:lsdException w:name="Colorful Grid Accent 1" w:uiPriority="73"/>
-    <w:lsdException w:name="Light Shading Accent 2" w:uiPriority="60"/>
-    <w:lsdException w:name="Light List Accent 2" w:uiPriority="61"/>
-    <w:lsdException w:name="Light Grid Accent 2" w:uiPriority="62"/>
-    <w:lsdException w:name="Medium Shading 1 Accent 2" w:uiPriority="63"/>
-    <w:lsdException w:name="Medium Shading 2 Accent 2" w:uiPriority="64"/>
-    <w:lsdException w:name="Medium List 1 Accent 2" w:uiPriority="65"/>
-    <w:lsdException w:name="Medium List 2 Accent 2" w:uiPriority="66"/>
-    <w:lsdException w:name="Medium Grid 1 Accent 2" w:uiPriority="67"/>
-    <w:lsdException w:name="Medium Grid 2 Accent 2" w:uiPriority="68"/>
-    <w:lsdException w:name="Medium Grid 3 Accent 2" w:uiPriority="69"/>
-    <w:lsdException w:name="Dark List Accent 2" w:uiPriority="70"/>
-    <w:lsdException w:name="Colorful Shading Accent 2" w:uiPriority="71"/>
-    <w:lsdException w:name="Colorful List Accent 2" w:uiPriority="72"/>
-    <w:lsdException w:name="Colorful Grid Accent 2" w:uiPriority="73"/>
-    <w:lsdException w:name="Light Shading Accent 3" w:uiPriority="60"/>
-    <w:lsdException w:name="Light List Accent 3" w:uiPriority="61"/>
-    <w:lsdException w:name="Light Grid Accent 3" w:uiPriority="62"/>
-    <w:lsdException w:name="Medium Shading 1 Accent 3" w:uiPriority="63"/>
-    <w:lsdException w:name="Medium Shading 2 Accent 3" w:uiPriority="64"/>
-    <w:lsdException w:name="Medium List 1 Accent 3" w:uiPriority="65"/>
-    <w:lsdException w:name="Medium List 2 Accent 3" w:uiPriority="66"/>
-    <w:lsdException w:name="Medium Grid 1 Accent 3" w:uiPriority="67"/>
-    <w:lsdException w:name="Medium Grid 2 Accent 3" w:uiPriority="68"/>
-    <w:lsdException w:name="Medium Grid 3 Accent 3" w:uiPriority="69"/>
-    <w:lsdException w:name="Dark List Accent 3" w:uiPriority="70"/>
-    <w:lsdException w:name="Colorful Shading Accent 3" w:uiPriority="71"/>
-    <w:lsdException w:name="Colorful List Accent 3" w:uiPriority="72"/>
-    <w:lsdException w:name="Colorful Grid Accent 3" w:uiPriority="73"/>
-    <w:lsdException w:name="Light Shading Accent 4" w:uiPriority="60"/>
-    <w:lsdException w:name="Light List Accent 4" w:uiPriority="61"/>
-    <w:lsdException w:name="Light Grid Accent 4" w:uiPriority="62"/>
-    <w:lsdException w:name="Medium Shading 1 Accent 4" w:uiPriority="63"/>
-    <w:lsdException w:name="Medium Shading 2 Accent 4" w:uiPriority="64"/>
-    <w:lsdException w:name="Medium List 1 Accent 4" w:uiPriority="65"/>
-    <w:lsdException w:name="Medium List 2 Accent 4" w:uiPriority="66"/>
-    <w:lsdException w:name="Medium Grid 1 Accent 4" w:uiPriority="67"/>
-    <w:lsdException w:name="Medium Grid 2 Accent 4" w:uiPriority="68"/>
-    <w:lsdException w:name="Medium Grid 3 Accent 4" w:uiPriority="69"/>
-    <w:lsdException w:name="Dark List Accent 4" w:uiPriority="70"/>
-    <w:lsdException w:name="Colorful Shading Accent 4" w:uiPriority="71"/>
-    <w:lsdException w:name="Colorful List Accent 4" w:uiPriority="72"/>
-    <w:lsdException w:name="Colorful Grid Accent 4" w:uiPriority="73"/>
-    <w:lsdException w:name="Light Shading Accent 5" w:uiPriority="60"/>
-    <w:lsdException w:name="Light List Accent 5" w:uiPriority="61"/>
-    <w:lsdException w:name="Light Grid Accent 5" w:uiPriority="62"/>
-    <w:lsdException w:name="Medium Shading 1 Accent 5" w:uiPriority="63"/>
-    <w:lsdException w:name="Medium Shading 2 Accent 5" w:uiPriority="64"/>
-    <w:lsdException w:name="Medium List 1 Accent 5" w:uiPriority="65"/>
-    <w:lsdException w:name="Medium List 2 Accent 5" w:uiPriority="66"/>
-    <w:lsdException w:name="Medium Grid 1 Accent 5" w:uiPriority="67"/>
-    <w:lsdException w:name="Medium Grid 2 Accent 5" w:uiPriority="68"/>
-    <w:lsdException w:name="Medium Grid 3 Accent 5" w:uiPriority="69"/>
-    <w:lsdException w:name="Dark List Accent 5" w:uiPriority="70"/>
-    <w:lsdException w:name="Colorful Shading Accent 5" w:uiPriority="71"/>
-    <w:lsdException w:name="Colorful List Accent 5" w:uiPriority="72"/>
-    <w:lsdException w:name="Colorful Grid Accent 5" w:uiPriority="73"/>
-    <w:lsdException w:name="Light Shading Accent 6" w:uiPriority="60"/>
-    <w:lsdException w:name="Light List Accent 6" w:uiPriority="61"/>
-    <w:lsdException w:name="Light Grid Accent 6" w:uiPriority="62"/>
-    <w:lsdException w:name="Medium Shading 1 Accent 6" w:uiPriority="63"/>
-    <w:lsdException w:name="Medium Shading 2 Accent 6" w:uiPriority="64"/>
-    <w:lsdException w:name="Medium List 1 Accent 6" w:uiPriority="65"/>
-    <w:lsdException w:name="Medium List 2 Accent 6" w:uiPriority="66"/>
-    <w:lsdException w:name="Medium Grid 1 Accent 6" w:uiPriority="67"/>
-    <w:lsdException w:name="Medium Grid 2 Accent 6" w:uiPriority="68"/>
-    <w:lsdException w:name="Medium Grid 3 Accent 6" w:uiPriority="69"/>
-    <w:lsdException w:name="Dark List Accent 6" w:uiPriority="70"/>
-    <w:lsdException w:name="Colorful Shading Accent 6" w:uiPriority="71"/>
-    <w:lsdException w:name="Colorful List Accent 6" w:uiPriority="72"/>
-    <w:lsdException w:name="Colorful Grid Accent 6" w:uiPriority="73"/>
-    <w:lsdException w:name="Subtle Emphasis" w:uiPriority="19" w:qFormat="1"/>
-    <w:lsdException w:name="Intense Emphasis" w:uiPriority="21" w:qFormat="1"/>
-    <w:lsdException w:name="Subtle Reference" w:uiPriority="31" w:qFormat="1"/>
-    <w:lsdException w:name="Intense Reference" w:uiPriority="32" w:qFormat="1"/>
-    <w:lsdException w:name="Book Title" w:uiPriority="33" w:qFormat="1"/>
-    <w:lsdException w:name="Bibliography" w:semiHidden="1" w:uiPriority="37" w:unhideWhenUsed="1"/>
-    <w:lsdException w:name="TOC Heading" w:semiHidden="1" w:uiPriority="39" w:unhideWhenUsed="1" w:qFormat="1"/>
-    <w:lsdException w:name="Plain Table 1" w:uiPriority="41"/>
-    <w:lsdException w:name="Plain Table 2" w:uiPriority="42"/>
-    <w:lsdException w:name="Plain Table 3" w:uiPriority="43"/>
-    <w:lsdException w:name="Plain Table 4" w:uiPriority="44"/>
-    <w:lsdException w:name="Plain Table 5" w:uiPriority="45"/>
-    <w:lsdException w:name="Grid Table Light" w:uiPriority="40"/>
-    <w:lsdException w:name="Grid Table 1 Light" w:uiPriority="46"/>
-    <w:lsdException w:name="Grid Table 2" w:uiPriority="47"/>
-    <w:lsdException w:name="Grid Table 3" w:uiPriority="48"/>
-    <w:lsdException w:name="Grid Table 4" w:uiPriority="49"/>
-    <w:lsdException w:name="Grid Table 5 Dark" w:uiPriority="50"/>
-    <w:lsdException w:name="Grid Table 6 Colorful" w:uiPriority="51"/>
-    <w:lsdException w:name="Grid Table 7 Colorful" w:uiPriority="52"/>
-    <w:lsdException w:name="Grid Table 1 Light Accent 1" w:uiPriority="46"/>
-    <w:lsdException w:name="Grid Table 2 Accent 1" w:uiPriority="47"/>
-    <w:lsdException w:name="Grid Table 3 Accent 1" w:uiPriority="48"/>
-    <w:lsdException w:name="Grid Table 4 Accent 1" w:uiPriority="49"/>
-    <w:lsdException w:name="Grid Table 5 Dark Accent 1" w:uiPriority="50"/>
-    <w:lsdException w:name="Grid Table 6 Colorful Accent 1" w:uiPriority="51"/>
-    <w:lsdException w:name="Grid Table 7 Colorful Accent 1" w:uiPriority="52"/>
-    <w:lsdException w:name="Grid Table 1 Light Accent 2" w:uiPriority="46"/>
-    <w:lsdException w:name="Grid Table 2 Accent 2" w:uiPriority="47"/>
-    <w:lsdException w:name="Grid Table 3 Accent 2" w:uiPriority="48"/>
-    <w:lsdException w:name="Grid Table 4 Accent 2" w:uiPriority="49"/>
-    <w:lsdException w:name="Grid Table 5 Dark Accent 2" w:uiPriority="50"/>
-    <w:lsdException w:name="Grid Table 6 Colorful Accent 2" w:uiPriority="51"/>
-    <w:lsdException w:name="Grid Table 7 Colorful Accent 2" w:uiPriority="52"/>
-    <w:lsdException w:name="Grid Table 1 Light Accent 3" w:uiPriority="46"/>
-    <w:lsdException w:name="Grid Table 2 Accent 3" w:uiPriority="47"/>
-    <w:lsdException w:name="Grid Table 3 Accent 3" w:uiPriority="48"/>
-    <w:lsdException w:name="Grid Table 4 Accent 3" w:uiPriority="49"/>
-    <w:lsdException w:name="Grid Table 5 Dark Accent 3" w:uiPriority="50"/>
-    <w:lsdException w:name="Grid Table 6 Colorful Accent 3" w:uiPriority="51"/>
-    <w:lsdException w:name="Grid Table 7 Colorful Accent 3" w:uiPriority="52"/>
-    <w:lsdException w:name="Grid Table 1 Light Accent 4" w:uiPriority="46"/>
-    <w:lsdException w:name="Grid Table 2 Accent 4" w:uiPriority="47"/>
-    <w:lsdException w:name="Grid Table 3 Accent 4" w:uiPriority="48"/>
-    <w:lsdException w:name="Grid Table 4 Accent 4" w:uiPriority="49"/>
-    <w:lsdException w:name="Grid Table 5 Dark Accent 4" w:uiPriority="50"/>
-    <w:lsdException w:name="Grid Table 6 Colorful Accent 4" w:uiPriority="51"/>
-    <w:lsdException w:name="Grid Table 7 Colorful Accent 4" w:uiPriority="52"/>
-    <w:lsdException w:name="Grid Table 1 Light Accent 5" w:uiPriority="46"/>
-    <w:lsdException w:name="Grid Table 2 Accent 5" w:uiPriority="47"/>
-    <w:lsdException w:name="Grid Table 3 Accent 5" w:uiPriority="48"/>
-    <w:lsdException w:name="Grid Table 4 Accent 5" w:uiPriority="49"/>
-    <w:lsdException w:name="Grid Table 5 Dark Accent 5" w:uiPriority="50"/>
-    <w:lsdException w:name="Grid Table 6 Colorful Accent 5" w:uiPriority="51"/>
-    <w:lsdException w:name="Grid Table 7 Colorful Accent 5" w:uiPriority="52"/>
-    <w:lsdException w:name="Grid Table 1 Light Accent 6" w:uiPriority="46"/>
-    <w:lsdException w:name="Grid Table 2 Accent 6" w:uiPriority="47"/>
-    <w:lsdException w:name="Grid Table 3 Accent 6" w:uiPriority="48"/>
-    <w:lsdException w:name="Grid Table 4 Accent 6" w:uiPriority="49"/>
-    <w:lsdException w:name="Grid Table 5 Dark Accent 6" w:uiPriority="50"/>
-    <w:lsdException w:name="Grid Table 6 Colorful Accent 6" w:uiPriority="51"/>
-    <w:lsdException w:name="Grid Table 7 Colorful Accent 6" w:uiPriority="52"/>
-    <w:lsdException w:name="List Table 1 Light" w:uiPriority="46"/>
-    <w:lsdException w:name="List Table 2" w:uiPriority="47"/>
-    <w:lsdException w:name="List Table 3" w:uiPriority="48"/>
-    <w:lsdException w:name="List Table 4" w:uiPriority="49"/>
-    <w:lsdException w:name="List Table 5 Dark" w:uiPriority="50"/>
-    <w:lsdException w:name="List Table 6 Colorful" w:uiPriority="51"/>
-    <w:lsdException w:name="List Table 7 Colorful" w:uiPriority="52"/>
-    <w:lsdException w:name="List Table 1 Light Accent 1" w:uiPriority="46"/>
-    <w:lsdException w:name="List Table 2 Accent 1" w:uiPriority="47"/>
-    <w:lsdException w:name="List Table 3 Accent 1" w:uiPriority="48"/>
-    <w:lsdException w:name="List Table 4 Accent 1" w:uiPriority="49"/>
-    <w:lsdException w:name="List Table 5 Dark Accent 1" w:uiPriority="50"/>
-    <w:lsdException w:name="List Table 6 Colorful Accent 1" w:uiPriority="51"/>
-    <w:lsdException w:name="List Table 7 Colorful Accent 1" w:uiPriority="52"/>
-    <w:lsdException w:name="List Table 1 Light Accent 2" w:uiPriority="46"/>
-    <w:lsdException w:name="List Table 2 Accent 2" w:uiPriority="47"/>
-    <w:lsdException w:name="List Table 3 Accent 2" w:uiPriority="48"/>
-    <w:lsdException w:name="List Table 4 Accent 2" w:uiPriority="49"/>
-    <w:lsdException w:name="List Table 5 Dark Accent 2" w:uiPriority="50"/>
-    <w:lsdException w:name="List Table 6 Colorful Accent 2" w:uiPriority="51"/>
-    <w:lsdException w:name="List Table 7 Colorful Accent 2" w:uiPriority="52"/>
-    <w:lsdException w:name="List Table 1 Light Accent 3" w:uiPriority="46"/>
-    <w:lsdException w:name="List Table 2 Accent 3" w:uiPriority="47"/>
-    <w:lsdException w:name="List Table 3 Accent 3" w:uiPriority="48"/>
-    <w:lsdException w:name="List Table 4 Accent 3" w:uiPriority="49"/>
-    <w:lsdException w:name="List Table 5 Dark Accent 3" w:uiPriority="50"/>
-    <w:lsdException w:name="List Table 6 Colorful Accent 3" w:uiPriority="51"/>
-    <w:lsdException w:name="List Table 7 Colorful Accent 3" w:uiPriority="52"/>
-    <w:lsdException w:name="List Table 1 Light Accent 4" w:uiPriority="46"/>
-    <w:lsdException w:name="List Table 2 Accent 4" w:uiPriority="47"/>
-    <w:lsdException w:name="List Table 3 Accent 4" w:uiPriority="48"/>
-    <w:lsdException w:name="List Table 4 Accent 4" w:uiPriority="49"/>
-    <w:lsdException w:name="List Table 5 Dark Accent 4" w:uiPriority="50"/>
-    <w:lsdException w:name="List Table 6 Colorful Accent 4" w:uiPriority="51"/>
-    <w:lsdException w:name="List Table 7 Colorful Accent 4" w:uiPriority="52"/>
-    <w:lsdException w:name="List Table 1 Light Accent 5" w:uiPriority="46"/>
-    <w:lsdException w:name="List Table 2 Accent 5" w:uiPriority="47"/>
-    <w:lsdException w:name="List Table 3 Accent 5" w:uiPriority="48"/>
-    <w:lsdException w:name="List Table 4 Accent 5" w:uiPriority="49"/>
-    <w:lsdException w:name="List Table 5 Dark Accent 5" w:uiPriority="50"/>
-    <w:lsdException w:name="List Table 6 Colorful Accent 5" w:uiPriority="51"/>
-    <w:lsdException w:name="List Table 7 Colorful Accent 5" w:uiPriority="52"/>
-    <w:lsdException w:name="List Table 1 Light Accent 6" w:uiPriority="46"/>
-    <w:lsdException w:name="List Table 2 Accent 6" w:uiPriority="47"/>
-    <w:lsdException w:name="List Table 3 Accent 6" w:uiPriority="48"/>
-    <w:lsdException w:name="List Table 4 Accent 6" w:uiPriority="49"/>
-    <w:lsdException w:name="List Table 5 Dark Accent 6" w:uiPriority="50"/>
-    <w:lsdException w:name="List Table 6 Colorful Accent 6" w:uiPriority="51"/>
-    <w:lsdException w:name="List Table 7 Colorful Accent 6" w:uiPriority="52"/>
+  <w:latentStyles w:defLockedState="0" w:defUIPriority="99" w:defSemiHidden="1" w:defUnhideWhenUsed="1" w:defQFormat="0" w:count="267">
+    <w:lsdException w:name="Normal" w:semiHidden="0" w:uiPriority="0" w:unhideWhenUsed="0" w:qFormat="1"/>
+    <w:lsdException w:name="heading 1" w:semiHidden="0" w:uiPriority="9" w:unhideWhenUsed="0" w:qFormat="1"/>
+    <w:lsdException w:name="heading 2" w:uiPriority="9" w:qFormat="1"/>
+    <w:lsdException w:name="heading 3" w:uiPriority="9" w:qFormat="1"/>
+    <w:lsdException w:name="heading 4" w:uiPriority="9" w:qFormat="1"/>
+    <w:lsdException w:name="heading 5" w:uiPriority="9" w:qFormat="1"/>
+    <w:lsdException w:name="heading 6" w:uiPriority="9" w:qFormat="1"/>
+    <w:lsdException w:name="heading 7" w:uiPriority="9" w:qFormat="1"/>
+    <w:lsdException w:name="heading 8" w:uiPriority="9" w:qFormat="1"/>
+    <w:lsdException w:name="heading 9" w:uiPriority="9" w:qFormat="1"/>
+    <w:lsdException w:name="toc 1" w:uiPriority="39"/>
+    <w:lsdException w:name="toc 2" w:uiPriority="39"/>
+    <w:lsdException w:name="toc 3" w:uiPriority="39"/>
+    <w:lsdException w:name="toc 4" w:uiPriority="39"/>
+    <w:lsdException w:name="toc 5" w:uiPriority="39"/>
+    <w:lsdException w:name="toc 6" w:uiPriority="39"/>
+    <w:lsdException w:name="toc 7" w:uiPriority="39"/>
+    <w:lsdException w:name="toc 8" w:uiPriority="39"/>
+    <w:lsdException w:name="toc 9" w:uiPriority="39"/>
+    <w:lsdException w:name="caption" w:uiPriority="35" w:qFormat="1"/>
+    <w:lsdException w:name="Title" w:semiHidden="0" w:uiPriority="10" w:unhideWhenUsed="0" w:qFormat="1"/>
+    <w:lsdException w:name="Default Paragraph Font" w:uiPriority="1"/>
+    <w:lsdException w:name="Subtitle" w:semiHidden="0" w:uiPriority="11" w:unhideWhenUsed="0" w:qFormat="1"/>
+    <w:lsdException w:name="Strong" w:semiHidden="0" w:uiPriority="22" w:unhideWhenUsed="0" w:qFormat="1"/>
+    <w:lsdException w:name="Emphasis" w:semiHidden="0" w:uiPriority="20" w:unhideWhenUsed="0" w:qFormat="1"/>
+    <w:lsdException w:name="Table Grid" w:semiHidden="0" w:uiPriority="59" w:unhideWhenUsed="0"/>
+    <w:lsdException w:name="Placeholder Text" w:unhideWhenUsed="0"/>
+    <w:lsdException w:name="No Spacing" w:semiHidden="0" w:uiPriority="1" w:unhideWhenUsed="0" w:qFormat="1"/>
+    <w:lsdException w:name="Light Shading" w:semiHidden="0" w:uiPriority="60" w:unhideWhenUsed="0"/>
+    <w:lsdException w:name="Light List" w:semiHidden="0" w:uiPriority="61" w:unhideWhenUsed="0"/>
+    <w:lsdException w:name="Light Grid" w:semiHidden="0" w:uiPriority="62" w:unhideWhenUsed="0"/>
+    <w:lsdException w:name="Medium Shading 1" w:semiHidden="0" w:uiPriority="63" w:unhideWhenUsed="0"/>
+    <w:lsdException w:name="Medium Shading 2" w:semiHidden="0" w:uiPriority="64" w:unhideWhenUsed="0"/>
+    <w:lsdException w:name="Medium List 1" w:semiHidden="0" w:uiPriority="65" w:unhideWhenUsed="0"/>
+    <w:lsdException w:name="Medium List 2" w:semiHidden="0" w:uiPriority="66" w:unhideWhenUsed="0"/>
+    <w:lsdException w:name="Medium Grid 1" w:semiHidden="0" w:uiPriority="67" w:unhideWhenUsed="0"/>
+    <w:lsdException w:name="Medium Grid 2" w:semiHidden="0" w:uiPriority="68" w:unhideWhenUsed="0"/>
+    <w:lsdException w:name="Medium Grid 3" w:semiHidden="0" w:uiPriority="69" w:unhideWhenUsed="0"/>
+    <w:lsdException w:name="Dark List" w:semiHidden="0" w:uiPriority="70" w:unhideWhenUsed="0"/>
+    <w:lsdException w:name="Colorful Shading" w:semiHidden="0" w:uiPriority="71" w:unhideWhenUsed="0"/>
+    <w:lsdException w:name="Colorful List" w:semiHidden="0" w:uiPriority="72" w:unhideWhenUsed="0"/>
+    <w:lsdException w:name="Colorful Grid" w:semiHidden="0" w:uiPriority="73" w:unhideWhenUsed="0"/>
+    <w:lsdException w:name="Light Shading Accent 1" w:semiHidden="0" w:uiPriority="60" w:unhideWhenUsed="0"/>
+    <w:lsdException w:name="Light List Accent 1" w:semiHidden="0" w:uiPriority="61" w:unhideWhenUsed="0"/>
+    <w:lsdException w:name="Light Grid Accent 1" w:semiHidden="0" w:uiPriority="62" w:unhideWhenUsed="0"/>
+    <w:lsdException w:name="Medium Shading 1 Accent 1" w:semiHidden="0" w:uiPriority="63" w:unhideWhenUsed="0"/>
+    <w:lsdException w:name="Medium Shading 2 Accent 1" w:semiHidden="0" w:uiPriority="64" w:unhideWhenUsed="0"/>
+    <w:lsdException w:name="Medium List 1 Accent 1" w:semiHidden="0" w:uiPriority="65" w:unhideWhenUsed="0"/>
+    <w:lsdException w:name="Revision" w:unhideWhenUsed="0"/>
+    <w:lsdException w:name="List Paragraph" w:semiHidden="0" w:uiPriority="34" w:unhideWhenUsed="0" w:qFormat="1"/>
+    <w:lsdException w:name="Quote" w:semiHidden="0" w:uiPriority="29" w:unhideWhenUsed="0" w:qFormat="1"/>
+    <w:lsdException w:name="Intense Quote" w:semiHidden="0" w:uiPriority="30" w:unhideWhenUsed="0" w:qFormat="1"/>
+    <w:lsdException w:name="Medium List 2 Accent 1" w:semiHidden="0" w:uiPriority="66" w:unhideWhenUsed="0"/>
+    <w:lsdException w:name="Medium Grid 1 Accent 1" w:semiHidden="0" w:uiPriority="67" w:unhideWhenUsed="0"/>
+    <w:lsdException w:name="Medium Grid 2 Accent 1" w:semiHidden="0" w:uiPriority="68" w:unhideWhenUsed="0"/>
+    <w:lsdException w:name="Medium Grid 3 Accent 1" w:semiHidden="0" w:uiPriority="69" w:unhideWhenUsed="0"/>
+    <w:lsdException w:name="Dark List Accent 1" w:semiHidden="0" w:uiPriority="70" w:unhideWhenUsed="0"/>
+    <w:lsdException w:name="Colorful Shading Accent 1" w:semiHidden="0" w:uiPriority="71" w:unhideWhenUsed="0"/>
+    <w:lsdException w:name="Colorful List Accent 1" w:semiHidden="0" w:uiPriority="72" w:unhideWhenUsed="0"/>
+    <w:lsdException w:name="Colorful Grid Accent 1" w:semiHidden="0" w:uiPriority="73" w:unhideWhenUsed="0"/>
+    <w:lsdException w:name="Light Shading Accent 2" w:semiHidden="0" w:uiPriority="60" w:unhideWhenUsed="0"/>
+    <w:lsdException w:name="Light List Accent 2" w:semiHidden="0" w:uiPriority="61" w:unhideWhenUsed="0"/>
+    <w:lsdException w:name="Light Grid Accent 2" w:semiHidden="0" w:uiPriority="62" w:unhideWhenUsed="0"/>
+    <w:lsdException w:name="Medium Shading 1 Accent 2" w:semiHidden="0" w:uiPriority="63" w:unhideWhenUsed="0"/>
+    <w:lsdException w:name="Medium Shading 2 Accent 2" w:semiHidden="0" w:uiPriority="64" w:unhideWhenUsed="0"/>
+    <w:lsdException w:name="Medium List 1 Accent 2" w:semiHidden="0" w:uiPriority="65" w:unhideWhenUsed="0"/>
+    <w:lsdException w:name="Medium List 2 Accent 2" w:semiHidden="0" w:uiPriority="66" w:unhideWhenUsed="0"/>
+    <w:lsdException w:name="Medium Grid 1 Accent 2" w:semiHidden="0" w:uiPriority="67" w:unhideWhenUsed="0"/>
+    <w:lsdException w:name="Medium Grid 2 Accent 2" w:semiHidden="0" w:uiPriority="68" w:unhideWhenUsed="0"/>
+    <w:lsdException w:name="Medium Grid 3 Accent 2" w:semiHidden="0" w:uiPriority="69" w:unhideWhenUsed="0"/>
+    <w:lsdException w:name="Dark List Accent 2" w:semiHidden="0" w:uiPriority="70" w:unhideWhenUsed="0"/>
+    <w:lsdException w:name="Colorful Shading Accent 2" w:semiHidden="0" w:uiPriority="71" w:unhideWhenUsed="0"/>
+    <w:lsdException w:name="Colorful List Accent 2" w:semiHidden="0" w:uiPriority="72" w:unhideWhenUsed="0"/>
+    <w:lsdException w:name="Colorful Grid Accent 2" w:semiHidden="0" w:uiPriority="73" w:unhideWhenUsed="0"/>
+    <w:lsdException w:name="Light Shading Accent 3" w:semiHidden="0" w:uiPriority="60" w:unhideWhenUsed="0"/>
+    <w:lsdException w:name="Light List Accent 3" w:semiHidden="0" w:uiPriority="61" w:unhideWhenUsed="0"/>
+    <w:lsdException w:name="Light Grid Accent 3" w:semiHidden="0" w:uiPriority="62" w:unhideWhenUsed="0"/>
+    <w:lsdException w:name="Medium Shading 1 Accent 3" w:semiHidden="0" w:uiPriority="63" w:unhideWhenUsed="0"/>
+    <w:lsdException w:name="Medium Shading 2 Accent 3" w:semiHidden="0" w:uiPriority="64" w:unhideWhenUsed="0"/>
+    <w:lsdException w:name="Medium List 1 Accent 3" w:semiHidden="0" w:uiPriority="65" w:unhideWhenUsed="0"/>
+    <w:lsdException w:name="Medium List 2 Accent 3" w:semiHidden="0" w:uiPriority="66" w:unhideWhenUsed="0"/>
+    <w:lsdException w:name="Medium Grid 1 Accent 3" w:semiHidden="0" w:uiPriority="67" w:unhideWhenUsed="0"/>
+    <w:lsdException w:name="Medium Grid 2 Accent 3" w:semiHidden="0" w:uiPriority="68" w:unhideWhenUsed="0"/>
+    <w:lsdException w:name="Medium Grid 3 Accent 3" w:semiHidden="0" w:uiPriority="69" w:unhideWhenUsed="0"/>
+    <w:lsdException w:name="Dark List Accent 3" w:semiHidden="0" w:uiPriority="70" w:unhideWhenUsed="0"/>
+    <w:lsdException w:name="Colorful Shading Accent 3" w:semiHidden="0" w:uiPriority="71" w:unhideWhenUsed="0"/>
+    <w:lsdException w:name="Colorful List Accent 3" w:semiHidden="0" w:uiPriority="72" w:unhideWhenUsed="0"/>
+    <w:lsdException w:name="Colorful Grid Accent 3" w:semiHidden="0" w:uiPriority="73" w:unhideWhenUsed="0"/>
+    <w:lsdException w:name="Light Shading Accent 4" w:semiHidden="0" w:uiPriority="60" w:unhideWhenUsed="0"/>
+    <w:lsdException w:name="Light List Accent 4" w:semiHidden="0" w:uiPriority="61" w:unhideWhenUsed="0"/>
+    <w:lsdException w:name="Light Grid Accent 4" w:semiHidden="0" w:uiPriority="62" w:unhideWhenUsed="0"/>
+    <w:lsdException w:name="Medium Shading 1 Accent 4" w:semiHidden="0" w:uiPriority="63" w:unhideWhenUsed="0"/>
+    <w:lsdException w:name="Medium Shading 2 Accent 4" w:semiHidden="0" w:uiPriority="64" w:unhideWhenUsed="0"/>
+    <w:lsdException w:name="Medium List 1 Accent 4" w:semiHidden="0" w:uiPriority="65" w:unhideWhenUsed="0"/>
+    <w:lsdException w:name="Medium List 2 Accent 4" w:semiHidden="0" w:uiPriority="66" w:unhideWhenUsed="0"/>
+    <w:lsdException w:name="Medium Grid 1 Accent 4" w:semiHidden="0" w:uiPriority="67" w:unhideWhenUsed="0"/>
+    <w:lsdException w:name="Medium Grid 2 Accent 4" w:semiHidden="0" w:uiPriority="68" w:unhideWhenUsed="0"/>
+    <w:lsdException w:name="Medium Grid 3 Accent 4" w:semiHidden="0" w:uiPriority="69" w:unhideWhenUsed="0"/>
+    <w:lsdException w:name="Dark List Accent 4" w:semiHidden="0" w:uiPriority="70" w:unhideWhenUsed="0"/>
+    <w:lsdException w:name="Colorful Shading Accent 4" w:semiHidden="0" w:uiPriority="71" w:unhideWhenUsed="0"/>
+    <w:lsdException w:name="Colorful List Accent 4" w:semiHidden="0" w:uiPriority="72" w:unhideWhenUsed="0"/>
+    <w:lsdException w:name="Colorful Grid Accent 4" w:semiHidden="0" w:uiPriority="73" w:unhideWhenUsed="0"/>
+    <w:lsdException w:name="Light Shading Accent 5" w:semiHidden="0" w:uiPriority="60" w:unhideWhenUsed="0"/>
+    <w:lsdException w:name="Light List Accent 5" w:semiHidden="0" w:uiPriority="61" w:unhideWhenUsed="0"/>
+    <w:lsdException w:name="Light Grid Accent 5" w:semiHidden="0" w:uiPriority="62" w:unhideWhenUsed="0"/>
+    <w:lsdException w:name="Medium Shading 1 Accent 5" w:semiHidden="0" w:uiPriority="63" w:unhideWhenUsed="0"/>
+    <w:lsdException w:name="Medium Shading 2 Accent 5" w:semiHidden="0" w:uiPriority="64" w:unhideWhenUsed="0"/>
+    <w:lsdException w:name="Medium List 1 Accent 5" w:semiHidden="0" w:uiPriority="65" w:unhideWhenUsed="0"/>
+    <w:lsdException w:name="Medium List 2 Accent 5" w:semiHidden="0" w:uiPriority="66" w:unhideWhenUsed="0"/>
+    <w:lsdException w:name="Medium Grid 1 Accent 5" w:semiHidden="0" w:uiPriority="67" w:unhideWhenUsed="0"/>
+    <w:lsdException w:name="Medium Grid 2 Accent 5" w:semiHidden="0" w:uiPriority="68" w:unhideWhenUsed="0"/>
+    <w:lsdException w:name="Medium Grid 3 Accent 5" w:semiHidden="0" w:uiPriority="69" w:unhideWhenUsed="0"/>
+    <w:lsdException w:name="Dark List Accent 5" w:semiHidden="0" w:uiPriority="70" w:unhideWhenUsed="0"/>
+    <w:lsdException w:name="Colorful Shading Accent 5" w:semiHidden="0" w:uiPriority="71" w:unhideWhenUsed="0"/>
+    <w:lsdException w:name="Colorful List Accent 5" w:semiHidden="0" w:uiPriority="72" w:unhideWhenUsed="0"/>
+    <w:lsdException w:name="Colorful Grid Accent 5" w:semiHidden="0" w:uiPriority="73" w:unhideWhenUsed="0"/>
+    <w:lsdException w:name="Light Shading Accent 6" w:semiHidden="0" w:uiPriority="60" w:unhideWhenUsed="0"/>
+    <w:lsdException w:name="Light List Accent 6" w:semiHidden="0" w:uiPriority="61" w:unhideWhenUsed="0"/>
+    <w:lsdException w:name="Light Grid Accent 6" w:semiHidden="0" w:uiPriority="62" w:unhideWhenUsed="0"/>
+    <w:lsdException w:name="Medium Shading 1 Accent 6" w:semiHidden="0" w:uiPriority="63" w:unhideWhenUsed="0"/>
+    <w:lsdException w:name="Medium Shading 2 Accent 6" w:semiHidden="0" w:uiPriority="64" w:unhideWhenUsed="0"/>
+    <w:lsdException w:name="Medium List 1 Accent 6" w:semiHidden="0" w:uiPriority="65" w:unhideWhenUsed="0"/>
+    <w:lsdException w:name="Medium List 2 Accent 6" w:semiHidden="0" w:uiPriority="66" w:unhideWhenUsed="0"/>
+    <w:lsdException w:name="Medium Grid 1 Accent 6" w:semiHidden="0" w:uiPriority="67" w:unhideWhenUsed="0"/>
+    <w:lsdException w:name="Medium Grid 2 Accent 6" w:semiHidden="0" w:uiPriority="68" w:unhideWhenUsed="0"/>
+    <w:lsdException w:name="Medium Grid 3 Accent 6" w:semiHidden="0" w:uiPriority="69" w:unhideWhenUsed="0"/>
+    <w:lsdException w:name="Dark List Accent 6" w:semiHidden="0" w:uiPriority="70" w:unhideWhenUsed="0"/>
+    <w:lsdException w:name="Colorful Shading Accent 6" w:semiHidden="0" w:uiPriority="71" w:unhideWhenUsed="0"/>
+    <w:lsdException w:name="Colorful List Accent 6" w:semiHidden="0" w:uiPriority="72" w:unhideWhenUsed="0"/>
+    <w:lsdException w:name="Colorful Grid Accent 6" w:semiHidden="0" w:uiPriority="73" w:unhideWhenUsed="0"/>
+    <w:lsdException w:name="Subtle Emphasis" w:semiHidden="0" w:uiPriority="19" w:unhideWhenUsed="0" w:qFormat="1"/>
+    <w:lsdException w:name="Intense Emphasis" w:semiHidden="0" w:uiPriority="21" w:unhideWhenUsed="0" w:qFormat="1"/>
+    <w:lsdException w:name="Subtle Reference" w:semiHidden="0" w:uiPriority="31" w:unhideWhenUsed="0" w:qFormat="1"/>
+    <w:lsdException w:name="Intense Reference" w:semiHidden="0" w:uiPriority="32" w:unhideWhenUsed="0" w:qFormat="1"/>
+    <w:lsdException w:name="Book Title" w:semiHidden="0" w:uiPriority="33" w:unhideWhenUsed="0" w:qFormat="1"/>
+    <w:lsdException w:name="Bibliography" w:uiPriority="37"/>
+    <w:lsdException w:name="TOC Heading" w:uiPriority="39" w:qFormat="1"/>
+  </w:latentStyles>
+  <w:style w:type="paragraph" w:default="1" w:styleId="Normal">
+    <w:name w:val="Normal"/>
+    <w:qFormat/>
+    <w:rsid w:val="00BA7459"/>
+    <w:pPr>
+      <w:spacing w:after="0" w:line="240" w:lineRule="auto"/>
+      <w:ind w:firstLine="360"/>
+    </w:pPr>
+    <w:rPr>
+      <w:rFonts w:eastAsiaTheme="minorEastAsia"/>
+    </w:rPr>
+  </w:style>
+  <w:style w:type="character" w:default="1" w:styleId="DefaultParagraphFont">
+    <w:name w:val="Default Paragraph Font"/>
+    <w:uiPriority w:val="1"/>
+    <w:semiHidden/>
+    <w:unhideWhenUsed/>
+  </w:style>
+  <w:style w:type="table" w:default="1" w:styleId="TableNormal">
+    <w:name w:val="Normal Table"/>
+    <w:uiPriority w:val="99"/>
+    <w:semiHidden/>
+    <w:unhideWhenUsed/>
+    <w:tblPr>
+      <w:tblInd w:w="0" w:type="dxa"/>
+      <w:tblCellMar>
+        <w:top w:w="0" w:type="dxa"/>
+        <w:left w:w="108" w:type="dxa"/>
+        <w:bottom w:w="0" w:type="dxa"/>
+        <w:right w:w="108" w:type="dxa"/>
+      </w:tblCellMar>
+    </w:tblPr>
+  </w:style>
+  <w:style w:type="numbering" w:default="1" w:styleId="NoList">
+    <w:name w:val="No List"/>
+    <w:uiPriority w:val="99"/>
+    <w:semiHidden/>
+    <w:unhideWhenUsed/>
+  </w:style>
+  <w:style w:type="table" w:styleId="TableGrid">
+    <w:name w:val="Table Grid"/>
+    <w:basedOn w:val="TableNormal"/>
+    <w:uiPriority w:val="59"/>
+    <w:rsid w:val="00BA7459"/>
+    <w:pPr>
+      <w:spacing w:after="0" w:line="240" w:lineRule="auto"/>
+      <w:ind w:firstLine="360"/>
+    </w:pPr>
+    <w:rPr>
+      <w:rFonts w:eastAsiaTheme="minorEastAsia"/>
+    </w:rPr>
+    <w:tblPr>
+      <w:tblInd w:w="0" w:type="dxa"/>
+      <w:tblBorders>
+        <w:top w:val="single" w:sz="4" w:space="0" w:color="auto"/>
+        <w:left w:val="single" w:sz="4" w:space="0" w:color="auto"/>
+        <w:bottom w:val="single" w:sz="4" w:space="0" w:color="auto"/>
+        <w:right w:val="single" w:sz="4" w:space="0" w:color="auto"/>
+        <w:insideH w:val="single" w:sz="4" w:space="0" w:color="auto"/>
+        <w:insideV w:val="single" w:sz="4" w:space="0" w:color="auto"/>
+      </w:tblBorders>
+      <w:tblCellMar>
+        <w:top w:w="0" w:type="dxa"/>
+        <w:left w:w="108" w:type="dxa"/>
+        <w:bottom w:w="0" w:type="dxa"/>
+        <w:right w:w="108" w:type="dxa"/>
+      </w:tblCellMar>
+    </w:tblPr>
+  </w:style>
+</w:styles>
+</file>
+
+<file path=word/stylesWithEffects.xml><?xml version="1.0" encoding="utf-8"?>
+<w:styles xmlns:wpc="http://schemas.microsoft.com/office/word/2010/wordprocessingCanvas" xmlns:mc="http://schemas.openxmlformats.org/markup-compatibility/2006" xmlns:o="urn:schemas-microsoft-com:office:office" xmlns:r="http://schemas.openxmlformats.org/officeDocument/2006/relationships" xmlns:m="http://schemas.openxmlformats.org/officeDocument/2006/math" xmlns:v="urn:schemas-microsoft-com:vml" xmlns:wp14="http://schemas.microsoft.com/office/word/2010/wordprocessingDrawing" xmlns:wp="http://schemas.openxmlformats.org/drawingml/2006/wordprocessingDrawing" xmlns:w10="urn:schemas-microsoft-com:office:word" xmlns:w="http://schemas.openxmlformats.org/wordprocessingml/2006/main" xmlns:w14="http://schemas.microsoft.com/office/word/2010/wordml" xmlns:wpg="http://schemas.microsoft.com/office/word/2010/wordprocessingGroup" xmlns:wpi="http://schemas.microsoft.com/office/word/2010/wordprocessingInk" xmlns:wne="http://schemas.microsoft.com/office/word/2006/wordml" xmlns:wps="http://schemas.microsoft.com/office/word/2010/wordprocessingShape" mc:Ignorable="w14 wp14">
+  <w:docDefaults>
+    <w:rPrDefault>
+      <w:rPr>
+        <w:rFonts w:asciiTheme="minorHAnsi" w:eastAsiaTheme="minorHAnsi" w:hAnsiTheme="minorHAnsi" w:cstheme="minorBidi"/>
+        <w:sz w:val="22"/>
+        <w:szCs w:val="22"/>
+        <w:lang w:val="en-ZA" w:eastAsia="en-US" w:bidi="ar-SA"/>
+      </w:rPr>
+    </w:rPrDefault>
+    <w:pPrDefault>
+      <w:pPr>
+        <w:spacing w:after="160" w:line="259" w:lineRule="auto"/>
+      </w:pPr>
+    </w:pPrDefault>
+  </w:docDefaults>
+  <w:latentStyles w:defLockedState="0" w:defUIPriority="99" w:defSemiHidden="1" w:defUnhideWhenUsed="1" w:defQFormat="0" w:count="267">
+    <w:lsdException w:name="Normal" w:semiHidden="0" w:uiPriority="0" w:unhideWhenUsed="0" w:qFormat="1"/>
+    <w:lsdException w:name="heading 1" w:semiHidden="0" w:uiPriority="9" w:unhideWhenUsed="0" w:qFormat="1"/>
+    <w:lsdException w:name="heading 2" w:uiPriority="9" w:qFormat="1"/>
+    <w:lsdException w:name="heading 3" w:uiPriority="9" w:qFormat="1"/>
+    <w:lsdException w:name="heading 4" w:uiPriority="9" w:qFormat="1"/>
+    <w:lsdException w:name="heading 5" w:uiPriority="9" w:qFormat="1"/>
+    <w:lsdException w:name="heading 6" w:uiPriority="9" w:qFormat="1"/>
+    <w:lsdException w:name="heading 7" w:uiPriority="9" w:qFormat="1"/>
+    <w:lsdException w:name="heading 8" w:uiPriority="9" w:qFormat="1"/>
+    <w:lsdException w:name="heading 9" w:uiPriority="9" w:qFormat="1"/>
+    <w:lsdException w:name="toc 1" w:uiPriority="39"/>
+    <w:lsdException w:name="toc 2" w:uiPriority="39"/>
+    <w:lsdException w:name="toc 3" w:uiPriority="39"/>
+    <w:lsdException w:name="toc 4" w:uiPriority="39"/>
+    <w:lsdException w:name="toc 5" w:uiPriority="39"/>
+    <w:lsdException w:name="toc 6" w:uiPriority="39"/>
+    <w:lsdException w:name="toc 7" w:uiPriority="39"/>
+    <w:lsdException w:name="toc 8" w:uiPriority="39"/>
+    <w:lsdException w:name="toc 9" w:uiPriority="39"/>
+    <w:lsdException w:name="caption" w:uiPriority="35" w:qFormat="1"/>
+    <w:lsdException w:name="Title" w:semiHidden="0" w:uiPriority="10" w:unhideWhenUsed="0" w:qFormat="1"/>
+    <w:lsdException w:name="Default Paragraph Font" w:uiPriority="1"/>
+    <w:lsdException w:name="Subtitle" w:semiHidden="0" w:uiPriority="11" w:unhideWhenUsed="0" w:qFormat="1"/>
+    <w:lsdException w:name="Strong" w:semiHidden="0" w:uiPriority="22" w:unhideWhenUsed="0" w:qFormat="1"/>
+    <w:lsdException w:name="Emphasis" w:semiHidden="0" w:uiPriority="20" w:unhideWhenUsed="0" w:qFormat="1"/>
+    <w:lsdException w:name="Table Grid" w:semiHidden="0" w:uiPriority="59" w:unhideWhenUsed="0"/>
+    <w:lsdException w:name="Placeholder Text" w:unhideWhenUsed="0"/>
+    <w:lsdException w:name="No Spacing" w:semiHidden="0" w:uiPriority="1" w:unhideWhenUsed="0" w:qFormat="1"/>
+    <w:lsdException w:name="Light Shading" w:semiHidden="0" w:uiPriority="60" w:unhideWhenUsed="0"/>
+    <w:lsdException w:name="Light List" w:semiHidden="0" w:uiPriority="61" w:unhideWhenUsed="0"/>
+    <w:lsdException w:name="Light Grid" w:semiHidden="0" w:uiPriority="62" w:unhideWhenUsed="0"/>
+    <w:lsdException w:name="Medium Shading 1" w:semiHidden="0" w:uiPriority="63" w:unhideWhenUsed="0"/>
+    <w:lsdException w:name="Medium Shading 2" w:semiHidden="0" w:uiPriority="64" w:unhideWhenUsed="0"/>
+    <w:lsdException w:name="Medium List 1" w:semiHidden="0" w:uiPriority="65" w:unhideWhenUsed="0"/>
+    <w:lsdException w:name="Medium List 2" w:semiHidden="0" w:uiPriority="66" w:unhideWhenUsed="0"/>
+    <w:lsdException w:name="Medium Grid 1" w:semiHidden="0" w:uiPriority="67" w:unhideWhenUsed="0"/>
+    <w:lsdException w:name="Medium Grid 2" w:semiHidden="0" w:uiPriority="68" w:unhideWhenUsed="0"/>
+    <w:lsdException w:name="Medium Grid 3" w:semiHidden="0" w:uiPriority="69" w:unhideWhenUsed="0"/>
+    <w:lsdException w:name="Dark List" w:semiHidden="0" w:uiPriority="70" w:unhideWhenUsed="0"/>
+    <w:lsdException w:name="Colorful Shading" w:semiHidden="0" w:uiPriority="71" w:unhideWhenUsed="0"/>
+    <w:lsdException w:name="Colorful List" w:semiHidden="0" w:uiPriority="72" w:unhideWhenUsed="0"/>
+    <w:lsdException w:name="Colorful Grid" w:semiHidden="0" w:uiPriority="73" w:unhideWhenUsed="0"/>
+    <w:lsdException w:name="Light Shading Accent 1" w:semiHidden="0" w:uiPriority="60" w:unhideWhenUsed="0"/>
+    <w:lsdException w:name="Light List Accent 1" w:semiHidden="0" w:uiPriority="61" w:unhideWhenUsed="0"/>
+    <w:lsdException w:name="Light Grid Accent 1" w:semiHidden="0" w:uiPriority="62" w:unhideWhenUsed="0"/>
+    <w:lsdException w:name="Medium Shading 1 Accent 1" w:semiHidden="0" w:uiPriority="63" w:unhideWhenUsed="0"/>
+    <w:lsdException w:name="Medium Shading 2 Accent 1" w:semiHidden="0" w:uiPriority="64" w:unhideWhenUsed="0"/>
+    <w:lsdException w:name="Medium List 1 Accent 1" w:semiHidden="0" w:uiPriority="65" w:unhideWhenUsed="0"/>
+    <w:lsdException w:name="Revision" w:unhideWhenUsed="0"/>
+    <w:lsdException w:name="List Paragraph" w:semiHidden="0" w:uiPriority="34" w:unhideWhenUsed="0" w:qFormat="1"/>
+    <w:lsdException w:name="Quote" w:semiHidden="0" w:uiPriority="29" w:unhideWhenUsed="0" w:qFormat="1"/>
+    <w:lsdException w:name="Intense Quote" w:semiHidden="0" w:uiPriority="30" w:unhideWhenUsed="0" w:qFormat="1"/>
+    <w:lsdException w:name="Medium List 2 Accent 1" w:semiHidden="0" w:uiPriority="66" w:unhideWhenUsed="0"/>
+    <w:lsdException w:name="Medium Grid 1 Accent 1" w:semiHidden="0" w:uiPriority="67" w:unhideWhenUsed="0"/>
+    <w:lsdException w:name="Medium Grid 2 Accent 1" w:semiHidden="0" w:uiPriority="68" w:unhideWhenUsed="0"/>
+    <w:lsdException w:name="Medium Grid 3 Accent 1" w:semiHidden="0" w:uiPriority="69" w:unhideWhenUsed="0"/>
+    <w:lsdException w:name="Dark List Accent 1" w:semiHidden="0" w:uiPriority="70" w:unhideWhenUsed="0"/>
+    <w:lsdException w:name="Colorful Shading Accent 1" w:semiHidden="0" w:uiPriority="71" w:unhideWhenUsed="0"/>
+    <w:lsdException w:name="Colorful List Accent 1" w:semiHidden="0" w:uiPriority="72" w:unhideWhenUsed="0"/>
+    <w:lsdException w:name="Colorful Grid Accent 1" w:semiHidden="0" w:uiPriority="73" w:unhideWhenUsed="0"/>
+    <w:lsdException w:name="Light Shading Accent 2" w:semiHidden="0" w:uiPriority="60" w:unhideWhenUsed="0"/>
+    <w:lsdException w:name="Light List Accent 2" w:semiHidden="0" w:uiPriority="61" w:unhideWhenUsed="0"/>
+    <w:lsdException w:name="Light Grid Accent 2" w:semiHidden="0" w:uiPriority="62" w:unhideWhenUsed="0"/>
+    <w:lsdException w:name="Medium Shading 1 Accent 2" w:semiHidden="0" w:uiPriority="63" w:unhideWhenUsed="0"/>
+    <w:lsdException w:name="Medium Shading 2 Accent 2" w:semiHidden="0" w:uiPriority="64" w:unhideWhenUsed="0"/>
+    <w:lsdException w:name="Medium List 1 Accent 2" w:semiHidden="0" w:uiPriority="65" w:unhideWhenUsed="0"/>
+    <w:lsdException w:name="Medium List 2 Accent 2" w:semiHidden="0" w:uiPriority="66" w:unhideWhenUsed="0"/>
+    <w:lsdException w:name="Medium Grid 1 Accent 2" w:semiHidden="0" w:uiPriority="67" w:unhideWhenUsed="0"/>
+    <w:lsdException w:name="Medium Grid 2 Accent 2" w:semiHidden="0" w:uiPriority="68" w:unhideWhenUsed="0"/>
+    <w:lsdException w:name="Medium Grid 3 Accent 2" w:semiHidden="0" w:uiPriority="69" w:unhideWhenUsed="0"/>
+    <w:lsdException w:name="Dark List Accent 2" w:semiHidden="0" w:uiPriority="70" w:unhideWhenUsed="0"/>
+    <w:lsdException w:name="Colorful Shading Accent 2" w:semiHidden="0" w:uiPriority="71" w:unhideWhenUsed="0"/>
+    <w:lsdException w:name="Colorful List Accent 2" w:semiHidden="0" w:uiPriority="72" w:unhideWhenUsed="0"/>
+    <w:lsdException w:name="Colorful Grid Accent 2" w:semiHidden="0" w:uiPriority="73" w:unhideWhenUsed="0"/>
+    <w:lsdException w:name="Light Shading Accent 3" w:semiHidden="0" w:uiPriority="60" w:unhideWhenUsed="0"/>
+    <w:lsdException w:name="Light List Accent 3" w:semiHidden="0" w:uiPriority="61" w:unhideWhenUsed="0"/>
+    <w:lsdException w:name="Light Grid Accent 3" w:semiHidden="0" w:uiPriority="62" w:unhideWhenUsed="0"/>
+    <w:lsdException w:name="Medium Shading 1 Accent 3" w:semiHidden="0" w:uiPriority="63" w:unhideWhenUsed="0"/>
+    <w:lsdException w:name="Medium Shading 2 Accent 3" w:semiHidden="0" w:uiPriority="64" w:unhideWhenUsed="0"/>
+    <w:lsdException w:name="Medium List 1 Accent 3" w:semiHidden="0" w:uiPriority="65" w:unhideWhenUsed="0"/>
+    <w:lsdException w:name="Medium List 2 Accent 3" w:semiHidden="0" w:uiPriority="66" w:unhideWhenUsed="0"/>
+    <w:lsdException w:name="Medium Grid 1 Accent 3" w:semiHidden="0" w:uiPriority="67" w:unhideWhenUsed="0"/>
+    <w:lsdException w:name="Medium Grid 2 Accent 3" w:semiHidden="0" w:uiPriority="68" w:unhideWhenUsed="0"/>
+    <w:lsdException w:name="Medium Grid 3 Accent 3" w:semiHidden="0" w:uiPriority="69" w:unhideWhenUsed="0"/>
+    <w:lsdException w:name="Dark List Accent 3" w:semiHidden="0" w:uiPriority="70" w:unhideWhenUsed="0"/>
+    <w:lsdException w:name="Colorful Shading Accent 3" w:semiHidden="0" w:uiPriority="71" w:unhideWhenUsed="0"/>
+    <w:lsdException w:name="Colorful List Accent 3" w:semiHidden="0" w:uiPriority="72" w:unhideWhenUsed="0"/>
+    <w:lsdException w:name="Colorful Grid Accent 3" w:semiHidden="0" w:uiPriority="73" w:unhideWhenUsed="0"/>
+    <w:lsdException w:name="Light Shading Accent 4" w:semiHidden="0" w:uiPriority="60" w:unhideWhenUsed="0"/>
+    <w:lsdException w:name="Light List Accent 4" w:semiHidden="0" w:uiPriority="61" w:unhideWhenUsed="0"/>
+    <w:lsdException w:name="Light Grid Accent 4" w:semiHidden="0" w:uiPriority="62" w:unhideWhenUsed="0"/>
+    <w:lsdException w:name="Medium Shading 1 Accent 4" w:semiHidden="0" w:uiPriority="63" w:unhideWhenUsed="0"/>
+    <w:lsdException w:name="Medium Shading 2 Accent 4" w:semiHidden="0" w:uiPriority="64" w:unhideWhenUsed="0"/>
+    <w:lsdException w:name="Medium List 1 Accent 4" w:semiHidden="0" w:uiPriority="65" w:unhideWhenUsed="0"/>
+    <w:lsdException w:name="Medium List 2 Accent 4" w:semiHidden="0" w:uiPriority="66" w:unhideWhenUsed="0"/>
+    <w:lsdException w:name="Medium Grid 1 Accent 4" w:semiHidden="0" w:uiPriority="67" w:unhideWhenUsed="0"/>
+    <w:lsdException w:name="Medium Grid 2 Accent 4" w:semiHidden="0" w:uiPriority="68" w:unhideWhenUsed="0"/>
+    <w:lsdException w:name="Medium Grid 3 Accent 4" w:semiHidden="0" w:uiPriority="69" w:unhideWhenUsed="0"/>
+    <w:lsdException w:name="Dark List Accent 4" w:semiHidden="0" w:uiPriority="70" w:unhideWhenUsed="0"/>
+    <w:lsdException w:name="Colorful Shading Accent 4" w:semiHidden="0" w:uiPriority="71" w:unhideWhenUsed="0"/>
+    <w:lsdException w:name="Colorful List Accent 4" w:semiHidden="0" w:uiPriority="72" w:unhideWhenUsed="0"/>
+    <w:lsdException w:name="Colorful Grid Accent 4" w:semiHidden="0" w:uiPriority="73" w:unhideWhenUsed="0"/>
+    <w:lsdException w:name="Light Shading Accent 5" w:semiHidden="0" w:uiPriority="60" w:unhideWhenUsed="0"/>
+    <w:lsdException w:name="Light List Accent 5" w:semiHidden="0" w:uiPriority="61" w:unhideWhenUsed="0"/>
+    <w:lsdException w:name="Light Grid Accent 5" w:semiHidden="0" w:uiPriority="62" w:unhideWhenUsed="0"/>
+    <w:lsdException w:name="Medium Shading 1 Accent 5" w:semiHidden="0" w:uiPriority="63" w:unhideWhenUsed="0"/>
+    <w:lsdException w:name="Medium Shading 2 Accent 5" w:semiHidden="0" w:uiPriority="64" w:unhideWhenUsed="0"/>
+    <w:lsdException w:name="Medium List 1 Accent 5" w:semiHidden="0" w:uiPriority="65" w:unhideWhenUsed="0"/>
+    <w:lsdException w:name="Medium List 2 Accent 5" w:semiHidden="0" w:uiPriority="66" w:unhideWhenUsed="0"/>
+    <w:lsdException w:name="Medium Grid 1 Accent 5" w:semiHidden="0" w:uiPriority="67" w:unhideWhenUsed="0"/>
+    <w:lsdException w:name="Medium Grid 2 Accent 5" w:semiHidden="0" w:uiPriority="68" w:unhideWhenUsed="0"/>
+    <w:lsdException w:name="Medium Grid 3 Accent 5" w:semiHidden="0" w:uiPriority="69" w:unhideWhenUsed="0"/>
+    <w:lsdException w:name="Dark List Accent 5" w:semiHidden="0" w:uiPriority="70" w:unhideWhenUsed="0"/>
+    <w:lsdException w:name="Colorful Shading Accent 5" w:semiHidden="0" w:uiPriority="71" w:unhideWhenUsed="0"/>
+    <w:lsdException w:name="Colorful List Accent 5" w:semiHidden="0" w:uiPriority="72" w:unhideWhenUsed="0"/>
+    <w:lsdException w:name="Colorful Grid Accent 5" w:semiHidden="0" w:uiPriority="73" w:unhideWhenUsed="0"/>
+    <w:lsdException w:name="Light Shading Accent 6" w:semiHidden="0" w:uiPriority="60" w:unhideWhenUsed="0"/>
+    <w:lsdException w:name="Light List Accent 6" w:semiHidden="0" w:uiPriority="61" w:unhideWhenUsed="0"/>
+    <w:lsdException w:name="Light Grid Accent 6" w:semiHidden="0" w:uiPriority="62" w:unhideWhenUsed="0"/>
+    <w:lsdException w:name="Medium Shading 1 Accent 6" w:semiHidden="0" w:uiPriority="63" w:unhideWhenUsed="0"/>
+    <w:lsdException w:name="Medium Shading 2 Accent 6" w:semiHidden="0" w:uiPriority="64" w:unhideWhenUsed="0"/>
+    <w:lsdException w:name="Medium List 1 Accent 6" w:semiHidden="0" w:uiPriority="65" w:unhideWhenUsed="0"/>
+    <w:lsdException w:name="Medium List 2 Accent 6" w:semiHidden="0" w:uiPriority="66" w:unhideWhenUsed="0"/>
+    <w:lsdException w:name="Medium Grid 1 Accent 6" w:semiHidden="0" w:uiPriority="67" w:unhideWhenUsed="0"/>
+    <w:lsdException w:name="Medium Grid 2 Accent 6" w:semiHidden="0" w:uiPriority="68" w:unhideWhenUsed="0"/>
+    <w:lsdException w:name="Medium Grid 3 Accent 6" w:semiHidden="0" w:uiPriority="69" w:unhideWhenUsed="0"/>
+    <w:lsdException w:name="Dark List Accent 6" w:semiHidden="0" w:uiPriority="70" w:unhideWhenUsed="0"/>
+    <w:lsdException w:name="Colorful Shading Accent 6" w:semiHidden="0" w:uiPriority="71" w:unhideWhenUsed="0"/>
+    <w:lsdException w:name="Colorful List Accent 6" w:semiHidden="0" w:uiPriority="72" w:unhideWhenUsed="0"/>
+    <w:lsdException w:name="Colorful Grid Accent 6" w:semiHidden="0" w:uiPriority="73" w:unhideWhenUsed="0"/>
+    <w:lsdException w:name="Subtle Emphasis" w:semiHidden="0" w:uiPriority="19" w:unhideWhenUsed="0" w:qFormat="1"/>
+    <w:lsdException w:name="Intense Emphasis" w:semiHidden="0" w:uiPriority="21" w:unhideWhenUsed="0" w:qFormat="1"/>
+    <w:lsdException w:name="Subtle Reference" w:semiHidden="0" w:uiPriority="31" w:unhideWhenUsed="0" w:qFormat="1"/>
+    <w:lsdException w:name="Intense Reference" w:semiHidden="0" w:uiPriority="32" w:unhideWhenUsed="0" w:qFormat="1"/>
+    <w:lsdException w:name="Book Title" w:semiHidden="0" w:uiPriority="33" w:unhideWhenUsed="0" w:qFormat="1"/>
+    <w:lsdException w:name="Bibliography" w:uiPriority="37"/>
+    <w:lsdException w:name="TOC Heading" w:uiPriority="39" w:qFormat="1"/>
   </w:latentStyles>
   <w:style w:type="paragraph" w:default="1" w:styleId="Normal">
     <w:name w:val="Normal"/>
@@ -1104,7 +1113,7 @@
     </a:clrScheme>
     <a:fontScheme name="Office">
       <a:majorFont>
-        <a:latin typeface="Calibri Light" panose="020F0302020204030204"/>
+        <a:latin typeface="Calibri Light"/>
         <a:ea typeface=""/>
         <a:cs typeface=""/>
         <a:font script="Jpan" typeface="ＭＳ ゴシック"/>
@@ -1139,7 +1148,7 @@
         <a:font script="Geor" typeface="Sylfaen"/>
       </a:majorFont>
       <a:minorFont>
-        <a:latin typeface="Calibri" panose="020F0502020204030204"/>
+        <a:latin typeface="Calibri"/>
         <a:ea typeface=""/>
         <a:cs typeface=""/>
         <a:font script="Jpan" typeface="ＭＳ 明朝"/>
@@ -1316,7 +1325,7 @@
   <a:extraClrSchemeLst/>
   <a:extLst>
     <a:ext uri="{05A4C25C-085E-4340-85A3-A5531E510DB2}">
-      <thm15:themeFamily xmlns:thm15="http://schemas.microsoft.com/office/thememl/2012/main" name="Office Theme" id="{62F939B6-93AF-4DB8-9C6B-D6C7DFDC589F}" vid="{4A3C46E8-61CC-4603-A589-7422A47A8E4A}"/>
+      <thm15:themeFamily xmlns:thm15="http://schemas.microsoft.com/office/thememl/2012/main" xmlns="" name="Office Theme" id="{62F939B6-93AF-4DB8-9C6B-D6C7DFDC589F}" vid="{4A3C46E8-61CC-4603-A589-7422A47A8E4A}"/>
     </a:ext>
   </a:extLst>
 </a:theme>

</xml_diff>

<commit_message>
Added name to  'To Do Items'
Added myself to doing 'Use Case Diagrams/Sequence Diagrams'
</commit_message>
<xml_diff>
--- a/Documents/To Do and Change Log.docx
+++ b/Documents/To Do and Change Log.docx
@@ -154,8 +154,6 @@
             <w:r>
               <w:t>22/04/2014</w:t>
             </w:r>
-            <w:bookmarkStart w:id="0" w:name="_GoBack"/>
-            <w:bookmarkEnd w:id="0"/>
           </w:p>
         </w:tc>
         <w:tc>
@@ -167,13 +165,8 @@
               <w:ind w:firstLine="0"/>
             </w:pPr>
             <w:r>
-              <w:t xml:space="preserve">Gerhard </w:t>
-            </w:r>
-            <w:proofErr w:type="spellStart"/>
-            <w:r>
-              <w:t>Smit</w:t>
-            </w:r>
-            <w:proofErr w:type="spellEnd"/>
+              <w:t>Gerhard Smit</w:t>
+            </w:r>
           </w:p>
           <w:p>
             <w:pPr>
@@ -454,6 +447,14 @@
       <w:r>
         <w:t>Use Case Diagram / Sequence Diagram</w:t>
       </w:r>
+      <w:r>
+        <w:t>(Shika</w:t>
+      </w:r>
+      <w:bookmarkStart w:id="0" w:name="_GoBack"/>
+      <w:bookmarkEnd w:id="0"/>
+      <w:r>
+        <w:t>)</w:t>
+      </w:r>
     </w:p>
     <w:p>
       <w:pPr>
@@ -490,13 +491,8 @@
       <w:pPr>
         <w:ind w:firstLine="720"/>
       </w:pPr>
-      <w:proofErr w:type="gramStart"/>
-      <w:r>
-        <w:t>only</w:t>
-      </w:r>
-      <w:proofErr w:type="gramEnd"/>
-      <w:r>
-        <w:t xml:space="preserve"> what we know it would need nothing more.</w:t>
+      <w:r>
+        <w:t>only what we know it would need nothing more.</w:t>
       </w:r>
     </w:p>
     <w:p>
@@ -1325,7 +1321,7 @@
   <a:extraClrSchemeLst/>
   <a:extLst>
     <a:ext uri="{05A4C25C-085E-4340-85A3-A5531E510DB2}">
-      <thm15:themeFamily xmlns:thm15="http://schemas.microsoft.com/office/thememl/2012/main" xmlns="" name="Office Theme" id="{62F939B6-93AF-4DB8-9C6B-D6C7DFDC589F}" vid="{4A3C46E8-61CC-4603-A589-7422A47A8E4A}"/>
+      <thm15:themeFamily xmlns="" xmlns:thm15="http://schemas.microsoft.com/office/thememl/2012/main" name="Office Theme" id="{62F939B6-93AF-4DB8-9C6B-D6C7DFDC589F}" vid="{4A3C46E8-61CC-4603-A589-7422A47A8E4A}"/>
     </a:ext>
   </a:extLst>
 </a:theme>

</xml_diff>

<commit_message>
Process Spec, Open Issues, Scope & Limitations
I completed the Functional Process Specifications, edited the Open
Issues, and added the general Use-Case Diagram to the Functional Scope
and Limitations/Exclusions section.
</commit_message>
<xml_diff>
--- a/Documents/To Do and Change Log.docx
+++ b/Documents/To Do and Change Log.docx
@@ -1,6 +1,6 @@
 
 <file path=word/document.xml><?xml version="1.0" encoding="utf-8"?>
-<w:document xmlns:wpc="http://schemas.microsoft.com/office/word/2010/wordprocessingCanvas" xmlns:mc="http://schemas.openxmlformats.org/markup-compatibility/2006" xmlns:o="urn:schemas-microsoft-com:office:office" xmlns:r="http://schemas.openxmlformats.org/officeDocument/2006/relationships" xmlns:m="http://schemas.openxmlformats.org/officeDocument/2006/math" xmlns:v="urn:schemas-microsoft-com:vml" xmlns:wp14="http://schemas.microsoft.com/office/word/2010/wordprocessingDrawing" xmlns:wp="http://schemas.openxmlformats.org/drawingml/2006/wordprocessingDrawing" xmlns:w10="urn:schemas-microsoft-com:office:word" xmlns:w="http://schemas.openxmlformats.org/wordprocessingml/2006/main" xmlns:w14="http://schemas.microsoft.com/office/word/2010/wordml" xmlns:w15="http://schemas.microsoft.com/office/word/2012/wordml" xmlns:wpg="http://schemas.microsoft.com/office/word/2010/wordprocessingGroup" xmlns:wpi="http://schemas.microsoft.com/office/word/2010/wordprocessingInk" xmlns:wne="http://schemas.microsoft.com/office/word/2006/wordml" xmlns:wps="http://schemas.microsoft.com/office/word/2010/wordprocessingShape" mc:Ignorable="w14 w15 wp14">
+<w:document xmlns:wpc="http://schemas.microsoft.com/office/word/2010/wordprocessingCanvas" xmlns:mc="http://schemas.openxmlformats.org/markup-compatibility/2006" xmlns:o="urn:schemas-microsoft-com:office:office" xmlns:r="http://schemas.openxmlformats.org/officeDocument/2006/relationships" xmlns:m="http://schemas.openxmlformats.org/officeDocument/2006/math" xmlns:v="urn:schemas-microsoft-com:vml" xmlns:wp14="http://schemas.microsoft.com/office/word/2010/wordprocessingDrawing" xmlns:wp="http://schemas.openxmlformats.org/drawingml/2006/wordprocessingDrawing" xmlns:w10="urn:schemas-microsoft-com:office:word" xmlns:w="http://schemas.openxmlformats.org/wordprocessingml/2006/main" xmlns:w14="http://schemas.microsoft.com/office/word/2010/wordml" xmlns:wpg="http://schemas.microsoft.com/office/word/2010/wordprocessingGroup" xmlns:wpi="http://schemas.microsoft.com/office/word/2010/wordprocessingInk" xmlns:wne="http://schemas.microsoft.com/office/word/2006/wordml" xmlns:wps="http://schemas.microsoft.com/office/word/2010/wordprocessingShape" mc:Ignorable="w14 wp14">
   <w:body>
     <w:p>
       <w:pPr>
@@ -122,19 +122,12 @@
             <w:pPr>
               <w:ind w:firstLine="0"/>
             </w:pPr>
-            <w:proofErr w:type="spellStart"/>
-            <w:r>
-              <w:t>Mochocho</w:t>
-            </w:r>
-            <w:proofErr w:type="spellEnd"/>
-            <w:r>
-              <w:t xml:space="preserve"> </w:t>
-            </w:r>
-            <w:proofErr w:type="spellStart"/>
-            <w:r>
-              <w:t>Shika</w:t>
-            </w:r>
-            <w:proofErr w:type="spellEnd"/>
+            <w:r>
+              <w:t>Ma</w:t>
+            </w:r>
+            <w:r>
+              <w:t>chocho Shika</w:t>
+            </w:r>
           </w:p>
         </w:tc>
         <w:tc>
@@ -193,13 +186,8 @@
               <w:ind w:firstLine="0"/>
             </w:pPr>
             <w:r>
-              <w:t xml:space="preserve">Gerhard </w:t>
-            </w:r>
-            <w:proofErr w:type="spellStart"/>
-            <w:r>
-              <w:t>Smit</w:t>
-            </w:r>
-            <w:proofErr w:type="spellEnd"/>
+              <w:t>Gerhard Smit</w:t>
+            </w:r>
           </w:p>
         </w:tc>
         <w:tc>
@@ -317,19 +305,9 @@
             <w:pPr>
               <w:ind w:firstLine="0"/>
             </w:pPr>
-            <w:proofErr w:type="spellStart"/>
-            <w:r>
-              <w:t>Collen</w:t>
-            </w:r>
-            <w:proofErr w:type="spellEnd"/>
-            <w:r>
-              <w:t xml:space="preserve"> </w:t>
-            </w:r>
-            <w:proofErr w:type="spellStart"/>
-            <w:r>
-              <w:t>Mphabantshi</w:t>
-            </w:r>
-            <w:proofErr w:type="spellEnd"/>
+            <w:r>
+              <w:t>Collen Mphabantshi</w:t>
+            </w:r>
           </w:p>
         </w:tc>
         <w:tc>
@@ -425,6 +403,9 @@
             <w:pPr>
               <w:ind w:firstLine="0"/>
             </w:pPr>
+            <w:r>
+              <w:t>26/02/2014</w:t>
+            </w:r>
           </w:p>
         </w:tc>
         <w:tc>
@@ -435,6 +416,9 @@
             <w:pPr>
               <w:ind w:firstLine="0"/>
             </w:pPr>
+            <w:r>
+              <w:t>Machocho Shika</w:t>
+            </w:r>
           </w:p>
         </w:tc>
         <w:tc>
@@ -445,6 +429,26 @@
             <w:pPr>
               <w:ind w:firstLine="0"/>
             </w:pPr>
+            <w:r>
+              <w:t xml:space="preserve">Completed </w:t>
+            </w:r>
+            <w:bookmarkStart w:id="0" w:name="_GoBack"/>
+            <w:bookmarkEnd w:id="0"/>
+            <w:r>
+              <w:t>Process Specifications</w:t>
+            </w:r>
+            <w:r>
+              <w:t>, edited Open Issues</w:t>
+            </w:r>
+            <w:r>
+              <w:t>, added use-case diagram to section 5.2(</w:t>
+            </w:r>
+            <w:r>
+              <w:t>Functional Scope and Limitations/E</w:t>
+            </w:r>
+            <w:r>
+              <w:t>xclusions)</w:t>
+            </w:r>
           </w:p>
         </w:tc>
         <w:tc>
@@ -569,25 +573,7 @@
           <w:sz w:val="20"/>
           <w:szCs w:val="20"/>
         </w:rPr>
-        <w:t xml:space="preserve"> (Christopher </w:t>
-      </w:r>
-      <w:proofErr w:type="spellStart"/>
-      <w:r>
-        <w:rPr>
-          <w:rFonts w:ascii="CMR10" w:eastAsiaTheme="minorHAnsi" w:hAnsi="CMR10" w:cs="CMR10"/>
-          <w:sz w:val="20"/>
-          <w:szCs w:val="20"/>
-        </w:rPr>
-        <w:t>Moodley</w:t>
-      </w:r>
-      <w:proofErr w:type="spellEnd"/>
-      <w:r>
-        <w:rPr>
-          <w:rFonts w:ascii="CMR10" w:eastAsiaTheme="minorHAnsi" w:hAnsi="CMR10" w:cs="CMR10"/>
-          <w:sz w:val="20"/>
-          <w:szCs w:val="20"/>
-        </w:rPr>
-        <w:t>)</w:t>
+        <w:t xml:space="preserve"> (Christopher Moodley)</w:t>
       </w:r>
     </w:p>
     <w:p>
@@ -610,8 +596,6 @@
         </w:rPr>
         <w:t>Quality requirements</w:t>
       </w:r>
-      <w:bookmarkStart w:id="0" w:name="_GoBack"/>
-      <w:bookmarkEnd w:id="0"/>
     </w:p>
     <w:p>
       <w:pPr>
@@ -639,25 +623,7 @@
           <w:sz w:val="20"/>
           <w:szCs w:val="20"/>
         </w:rPr>
-        <w:t xml:space="preserve"> (</w:t>
-      </w:r>
-      <w:proofErr w:type="spellStart"/>
-      <w:r>
-        <w:rPr>
-          <w:rFonts w:ascii="CMR10" w:eastAsiaTheme="minorHAnsi" w:hAnsi="CMR10" w:cs="CMR10"/>
-          <w:sz w:val="20"/>
-          <w:szCs w:val="20"/>
-        </w:rPr>
-        <w:t>Handre</w:t>
-      </w:r>
-      <w:proofErr w:type="spellEnd"/>
-      <w:r>
-        <w:rPr>
-          <w:rFonts w:ascii="CMR10" w:eastAsiaTheme="minorHAnsi" w:hAnsi="CMR10" w:cs="CMR10"/>
-          <w:sz w:val="20"/>
-          <w:szCs w:val="20"/>
-        </w:rPr>
-        <w:t xml:space="preserve"> Watkins)</w:t>
+        <w:t xml:space="preserve"> (Handre Watkins)</w:t>
       </w:r>
     </w:p>
     <w:p>
@@ -778,25 +744,7 @@
           <w:sz w:val="20"/>
           <w:szCs w:val="20"/>
         </w:rPr>
-        <w:t xml:space="preserve"> (</w:t>
-      </w:r>
-      <w:proofErr w:type="spellStart"/>
-      <w:r>
-        <w:rPr>
-          <w:rFonts w:ascii="CMR10" w:eastAsiaTheme="minorHAnsi" w:hAnsi="CMR10" w:cs="CMR10"/>
-          <w:sz w:val="20"/>
-          <w:szCs w:val="20"/>
-        </w:rPr>
-        <w:t>Handre</w:t>
-      </w:r>
-      <w:proofErr w:type="spellEnd"/>
-      <w:r>
-        <w:rPr>
-          <w:rFonts w:ascii="CMR10" w:eastAsiaTheme="minorHAnsi" w:hAnsi="CMR10" w:cs="CMR10"/>
-          <w:sz w:val="20"/>
-          <w:szCs w:val="20"/>
-        </w:rPr>
-        <w:t xml:space="preserve"> Watkins)</w:t>
+        <w:t xml:space="preserve"> (Handre Watkins)</w:t>
       </w:r>
     </w:p>
     <w:p>
@@ -825,25 +773,7 @@
           <w:sz w:val="20"/>
           <w:szCs w:val="20"/>
         </w:rPr>
-        <w:t>(</w:t>
-      </w:r>
-      <w:proofErr w:type="spellStart"/>
-      <w:r>
-        <w:rPr>
-          <w:rFonts w:ascii="CMR10" w:eastAsiaTheme="minorHAnsi" w:hAnsi="CMR10" w:cs="CMR10"/>
-          <w:sz w:val="20"/>
-          <w:szCs w:val="20"/>
-        </w:rPr>
-        <w:t>Shika</w:t>
-      </w:r>
-      <w:proofErr w:type="spellEnd"/>
-      <w:r>
-        <w:rPr>
-          <w:rFonts w:ascii="CMR10" w:eastAsiaTheme="minorHAnsi" w:hAnsi="CMR10" w:cs="CMR10"/>
-          <w:sz w:val="20"/>
-          <w:szCs w:val="20"/>
-        </w:rPr>
-        <w:t>)</w:t>
+        <w:t>(Shika)</w:t>
       </w:r>
     </w:p>
     <w:p>
@@ -895,6 +825,22 @@
         </w:rPr>
         <w:t>cations</w:t>
       </w:r>
+      <w:r>
+        <w:rPr>
+          <w:rFonts w:ascii="CMR10" w:eastAsiaTheme="minorHAnsi" w:hAnsi="CMR10" w:cs="CMR10"/>
+          <w:sz w:val="20"/>
+          <w:szCs w:val="20"/>
+        </w:rPr>
+        <w:t xml:space="preserve"> </w:t>
+      </w:r>
+      <w:r>
+        <w:rPr>
+          <w:rFonts w:ascii="CMR10" w:eastAsiaTheme="minorHAnsi" w:hAnsi="CMR10" w:cs="CMR10"/>
+          <w:sz w:val="20"/>
+          <w:szCs w:val="20"/>
+        </w:rPr>
+        <w:t>(Shika)</w:t>
+      </w:r>
     </w:p>
     <w:p>
       <w:pPr>
@@ -951,25 +897,7 @@
           <w:sz w:val="20"/>
           <w:szCs w:val="20"/>
         </w:rPr>
-        <w:t xml:space="preserve"> (</w:t>
-      </w:r>
-      <w:proofErr w:type="spellStart"/>
-      <w:r>
-        <w:rPr>
-          <w:rFonts w:ascii="CMBX10" w:eastAsiaTheme="minorHAnsi" w:hAnsi="CMBX10" w:cs="CMBX10"/>
-          <w:sz w:val="20"/>
-          <w:szCs w:val="20"/>
-        </w:rPr>
-        <w:t>Shika</w:t>
-      </w:r>
-      <w:proofErr w:type="spellEnd"/>
-      <w:r>
-        <w:rPr>
-          <w:rFonts w:ascii="CMBX10" w:eastAsiaTheme="minorHAnsi" w:hAnsi="CMBX10" w:cs="CMBX10"/>
-          <w:sz w:val="20"/>
-          <w:szCs w:val="20"/>
-        </w:rPr>
-        <w:t>)</w:t>
+        <w:t xml:space="preserve"> (Shika)</w:t>
       </w:r>
     </w:p>
     <w:p>
@@ -1059,25 +987,7 @@
           <w:sz w:val="20"/>
           <w:szCs w:val="20"/>
         </w:rPr>
-        <w:t>Introduction (</w:t>
-      </w:r>
-      <w:proofErr w:type="spellStart"/>
-      <w:r>
-        <w:rPr>
-          <w:rFonts w:ascii="CMBX10" w:eastAsiaTheme="minorHAnsi" w:hAnsi="CMBX10" w:cs="CMBX10"/>
-          <w:sz w:val="20"/>
-          <w:szCs w:val="20"/>
-        </w:rPr>
-        <w:t>Machocho</w:t>
-      </w:r>
-      <w:proofErr w:type="spellEnd"/>
-      <w:r>
-        <w:rPr>
-          <w:rFonts w:ascii="CMBX10" w:eastAsiaTheme="minorHAnsi" w:hAnsi="CMBX10" w:cs="CMBX10"/>
-          <w:sz w:val="20"/>
-          <w:szCs w:val="20"/>
-        </w:rPr>
-        <w:t>, Gerhard)</w:t>
+        <w:t>Introduction (Machocho, Gerhard)</w:t>
       </w:r>
     </w:p>
     <w:p>
@@ -1101,25 +1011,7 @@
           <w:sz w:val="20"/>
           <w:szCs w:val="20"/>
         </w:rPr>
-        <w:t>Vision (</w:t>
-      </w:r>
-      <w:proofErr w:type="spellStart"/>
-      <w:r>
-        <w:rPr>
-          <w:rFonts w:ascii="CMBX10" w:eastAsiaTheme="minorHAnsi" w:hAnsi="CMBX10" w:cs="CMBX10"/>
-          <w:sz w:val="20"/>
-          <w:szCs w:val="20"/>
-        </w:rPr>
-        <w:t>Machocho</w:t>
-      </w:r>
-      <w:proofErr w:type="spellEnd"/>
-      <w:r>
-        <w:rPr>
-          <w:rFonts w:ascii="CMBX10" w:eastAsiaTheme="minorHAnsi" w:hAnsi="CMBX10" w:cs="CMBX10"/>
-          <w:sz w:val="20"/>
-          <w:szCs w:val="20"/>
-        </w:rPr>
-        <w:t>, Gerhard)</w:t>
+        <w:t>Vision (Machocho, Gerhard)</w:t>
       </w:r>
     </w:p>
     <w:p>
@@ -1189,7 +1081,7 @@
 </file>
 
 <file path=word/styles.xml><?xml version="1.0" encoding="utf-8"?>
-<w:styles xmlns:mc="http://schemas.openxmlformats.org/markup-compatibility/2006" xmlns:r="http://schemas.openxmlformats.org/officeDocument/2006/relationships" xmlns:w="http://schemas.openxmlformats.org/wordprocessingml/2006/main" xmlns:w14="http://schemas.microsoft.com/office/word/2010/wordml" xmlns:w15="http://schemas.microsoft.com/office/word/2012/wordml" mc:Ignorable="w14 w15">
+<w:styles xmlns:mc="http://schemas.openxmlformats.org/markup-compatibility/2006" xmlns:r="http://schemas.openxmlformats.org/officeDocument/2006/relationships" xmlns:w="http://schemas.openxmlformats.org/wordprocessingml/2006/main" xmlns:w14="http://schemas.microsoft.com/office/word/2010/wordml" mc:Ignorable="w14">
   <w:docDefaults>
     <w:rPrDefault>
       <w:rPr>
@@ -1205,378 +1097,372 @@
       </w:pPr>
     </w:pPrDefault>
   </w:docDefaults>
-  <w:latentStyles w:defLockedState="0" w:defUIPriority="99" w:defSemiHidden="0" w:defUnhideWhenUsed="0" w:defQFormat="0" w:count="371">
-    <w:lsdException w:name="Normal" w:uiPriority="0" w:qFormat="1"/>
-    <w:lsdException w:name="heading 1" w:uiPriority="9" w:qFormat="1"/>
-    <w:lsdException w:name="heading 2" w:semiHidden="1" w:uiPriority="9" w:unhideWhenUsed="1" w:qFormat="1"/>
-    <w:lsdException w:name="heading 3" w:semiHidden="1" w:uiPriority="9" w:unhideWhenUsed="1" w:qFormat="1"/>
-    <w:lsdException w:name="heading 4" w:semiHidden="1" w:uiPriority="9" w:unhideWhenUsed="1" w:qFormat="1"/>
-    <w:lsdException w:name="heading 5" w:semiHidden="1" w:uiPriority="9" w:unhideWhenUsed="1" w:qFormat="1"/>
-    <w:lsdException w:name="heading 6" w:semiHidden="1" w:uiPriority="9" w:unhideWhenUsed="1" w:qFormat="1"/>
-    <w:lsdException w:name="heading 7" w:semiHidden="1" w:uiPriority="9" w:unhideWhenUsed="1" w:qFormat="1"/>
-    <w:lsdException w:name="heading 8" w:semiHidden="1" w:uiPriority="9" w:unhideWhenUsed="1" w:qFormat="1"/>
-    <w:lsdException w:name="heading 9" w:semiHidden="1" w:uiPriority="9" w:unhideWhenUsed="1" w:qFormat="1"/>
-    <w:lsdException w:name="index 1" w:semiHidden="1" w:unhideWhenUsed="1"/>
-    <w:lsdException w:name="index 2" w:semiHidden="1" w:unhideWhenUsed="1"/>
-    <w:lsdException w:name="index 3" w:semiHidden="1" w:unhideWhenUsed="1"/>
-    <w:lsdException w:name="index 4" w:semiHidden="1" w:unhideWhenUsed="1"/>
-    <w:lsdException w:name="index 5" w:semiHidden="1" w:unhideWhenUsed="1"/>
-    <w:lsdException w:name="index 6" w:semiHidden="1" w:unhideWhenUsed="1"/>
-    <w:lsdException w:name="index 7" w:semiHidden="1" w:unhideWhenUsed="1"/>
-    <w:lsdException w:name="index 8" w:semiHidden="1" w:unhideWhenUsed="1"/>
-    <w:lsdException w:name="index 9" w:semiHidden="1" w:unhideWhenUsed="1"/>
-    <w:lsdException w:name="toc 1" w:semiHidden="1" w:uiPriority="39" w:unhideWhenUsed="1"/>
-    <w:lsdException w:name="toc 2" w:semiHidden="1" w:uiPriority="39" w:unhideWhenUsed="1"/>
-    <w:lsdException w:name="toc 3" w:semiHidden="1" w:uiPriority="39" w:unhideWhenUsed="1"/>
-    <w:lsdException w:name="toc 4" w:semiHidden="1" w:uiPriority="39" w:unhideWhenUsed="1"/>
-    <w:lsdException w:name="toc 5" w:semiHidden="1" w:uiPriority="39" w:unhideWhenUsed="1"/>
-    <w:lsdException w:name="toc 6" w:semiHidden="1" w:uiPriority="39" w:unhideWhenUsed="1"/>
-    <w:lsdException w:name="toc 7" w:semiHidden="1" w:uiPriority="39" w:unhideWhenUsed="1"/>
-    <w:lsdException w:name="toc 8" w:semiHidden="1" w:uiPriority="39" w:unhideWhenUsed="1"/>
-    <w:lsdException w:name="toc 9" w:semiHidden="1" w:uiPriority="39" w:unhideWhenUsed="1"/>
-    <w:lsdException w:name="Normal Indent" w:semiHidden="1" w:unhideWhenUsed="1"/>
-    <w:lsdException w:name="footnote text" w:semiHidden="1" w:unhideWhenUsed="1"/>
-    <w:lsdException w:name="annotation text" w:semiHidden="1" w:unhideWhenUsed="1"/>
-    <w:lsdException w:name="header" w:semiHidden="1" w:unhideWhenUsed="1"/>
-    <w:lsdException w:name="footer" w:semiHidden="1" w:unhideWhenUsed="1"/>
-    <w:lsdException w:name="index heading" w:semiHidden="1" w:unhideWhenUsed="1"/>
-    <w:lsdException w:name="caption" w:semiHidden="1" w:uiPriority="35" w:unhideWhenUsed="1" w:qFormat="1"/>
-    <w:lsdException w:name="table of figures" w:semiHidden="1" w:unhideWhenUsed="1"/>
-    <w:lsdException w:name="envelope address" w:semiHidden="1" w:unhideWhenUsed="1"/>
-    <w:lsdException w:name="envelope return" w:semiHidden="1" w:unhideWhenUsed="1"/>
-    <w:lsdException w:name="footnote reference" w:semiHidden="1" w:unhideWhenUsed="1"/>
-    <w:lsdException w:name="annotation reference" w:semiHidden="1" w:unhideWhenUsed="1"/>
-    <w:lsdException w:name="line number" w:semiHidden="1" w:unhideWhenUsed="1"/>
-    <w:lsdException w:name="page number" w:semiHidden="1" w:unhideWhenUsed="1"/>
-    <w:lsdException w:name="endnote reference" w:semiHidden="1" w:unhideWhenUsed="1"/>
-    <w:lsdException w:name="endnote text" w:semiHidden="1" w:unhideWhenUsed="1"/>
-    <w:lsdException w:name="table of authorities" w:semiHidden="1" w:unhideWhenUsed="1"/>
-    <w:lsdException w:name="macro" w:semiHidden="1" w:unhideWhenUsed="1"/>
-    <w:lsdException w:name="toa heading" w:semiHidden="1" w:unhideWhenUsed="1"/>
-    <w:lsdException w:name="List" w:semiHidden="1" w:unhideWhenUsed="1"/>
-    <w:lsdException w:name="List Bullet" w:semiHidden="1" w:unhideWhenUsed="1"/>
-    <w:lsdException w:name="List Number" w:semiHidden="1" w:unhideWhenUsed="1"/>
-    <w:lsdException w:name="List 2" w:semiHidden="1" w:unhideWhenUsed="1"/>
-    <w:lsdException w:name="List 3" w:semiHidden="1" w:unhideWhenUsed="1"/>
-    <w:lsdException w:name="List 4" w:semiHidden="1" w:unhideWhenUsed="1"/>
-    <w:lsdException w:name="List 5" w:semiHidden="1" w:unhideWhenUsed="1"/>
-    <w:lsdException w:name="List Bullet 2" w:semiHidden="1" w:unhideWhenUsed="1"/>
-    <w:lsdException w:name="List Bullet 3" w:semiHidden="1" w:unhideWhenUsed="1"/>
-    <w:lsdException w:name="List Bullet 4" w:semiHidden="1" w:unhideWhenUsed="1"/>
-    <w:lsdException w:name="List Bullet 5" w:semiHidden="1" w:unhideWhenUsed="1"/>
-    <w:lsdException w:name="List Number 2" w:semiHidden="1" w:unhideWhenUsed="1"/>
-    <w:lsdException w:name="List Number 3" w:semiHidden="1" w:unhideWhenUsed="1"/>
-    <w:lsdException w:name="List Number 4" w:semiHidden="1" w:unhideWhenUsed="1"/>
-    <w:lsdException w:name="List Number 5" w:semiHidden="1" w:unhideWhenUsed="1"/>
-    <w:lsdException w:name="Title" w:uiPriority="10" w:qFormat="1"/>
-    <w:lsdException w:name="Closing" w:semiHidden="1" w:unhideWhenUsed="1"/>
-    <w:lsdException w:name="Signature" w:semiHidden="1" w:unhideWhenUsed="1"/>
-    <w:lsdException w:name="Default Paragraph Font" w:semiHidden="1" w:uiPriority="1" w:unhideWhenUsed="1"/>
-    <w:lsdException w:name="Body Text" w:semiHidden="1" w:unhideWhenUsed="1"/>
-    <w:lsdException w:name="Body Text Indent" w:semiHidden="1" w:unhideWhenUsed="1"/>
-    <w:lsdException w:name="List Continue" w:semiHidden="1" w:unhideWhenUsed="1"/>
-    <w:lsdException w:name="List Continue 2" w:semiHidden="1" w:unhideWhenUsed="1"/>
-    <w:lsdException w:name="List Continue 3" w:semiHidden="1" w:unhideWhenUsed="1"/>
-    <w:lsdException w:name="List Continue 4" w:semiHidden="1" w:unhideWhenUsed="1"/>
-    <w:lsdException w:name="List Continue 5" w:semiHidden="1" w:unhideWhenUsed="1"/>
-    <w:lsdException w:name="Message Header" w:semiHidden="1" w:unhideWhenUsed="1"/>
-    <w:lsdException w:name="Subtitle" w:uiPriority="11" w:qFormat="1"/>
-    <w:lsdException w:name="Salutation" w:semiHidden="1" w:unhideWhenUsed="1"/>
-    <w:lsdException w:name="Date" w:semiHidden="1" w:unhideWhenUsed="1"/>
-    <w:lsdException w:name="Body Text First Indent" w:semiHidden="1" w:unhideWhenUsed="1"/>
-    <w:lsdException w:name="Body Text First Indent 2" w:semiHidden="1" w:unhideWhenUsed="1"/>
-    <w:lsdException w:name="Note Heading" w:semiHidden="1" w:unhideWhenUsed="1"/>
-    <w:lsdException w:name="Body Text 2" w:semiHidden="1" w:unhideWhenUsed="1"/>
-    <w:lsdException w:name="Body Text 3" w:semiHidden="1" w:unhideWhenUsed="1"/>
-    <w:lsdException w:name="Body Text Indent 2" w:semiHidden="1" w:unhideWhenUsed="1"/>
-    <w:lsdException w:name="Body Text Indent 3" w:semiHidden="1" w:unhideWhenUsed="1"/>
-    <w:lsdException w:name="Block Text" w:semiHidden="1" w:unhideWhenUsed="1"/>
-    <w:lsdException w:name="Hyperlink" w:semiHidden="1" w:unhideWhenUsed="1"/>
-    <w:lsdException w:name="FollowedHyperlink" w:semiHidden="1" w:unhideWhenUsed="1"/>
-    <w:lsdException w:name="Strong" w:uiPriority="22" w:qFormat="1"/>
-    <w:lsdException w:name="Emphasis" w:uiPriority="20" w:qFormat="1"/>
-    <w:lsdException w:name="Document Map" w:semiHidden="1" w:unhideWhenUsed="1"/>
-    <w:lsdException w:name="Plain Text" w:semiHidden="1" w:unhideWhenUsed="1"/>
-    <w:lsdException w:name="E-mail Signature" w:semiHidden="1" w:unhideWhenUsed="1"/>
-    <w:lsdException w:name="HTML Top of Form" w:semiHidden="1" w:unhideWhenUsed="1"/>
-    <w:lsdException w:name="HTML Bottom of Form" w:semiHidden="1" w:unhideWhenUsed="1"/>
-    <w:lsdException w:name="Normal (Web)" w:semiHidden="1" w:unhideWhenUsed="1"/>
-    <w:lsdException w:name="HTML Acronym" w:semiHidden="1" w:unhideWhenUsed="1"/>
-    <w:lsdException w:name="HTML Address" w:semiHidden="1" w:unhideWhenUsed="1"/>
-    <w:lsdException w:name="HTML Cite" w:semiHidden="1" w:unhideWhenUsed="1"/>
-    <w:lsdException w:name="HTML Code" w:semiHidden="1" w:unhideWhenUsed="1"/>
-    <w:lsdException w:name="HTML Definition" w:semiHidden="1" w:unhideWhenUsed="1"/>
-    <w:lsdException w:name="HTML Keyboard" w:semiHidden="1" w:unhideWhenUsed="1"/>
-    <w:lsdException w:name="HTML Preformatted" w:semiHidden="1" w:unhideWhenUsed="1"/>
-    <w:lsdException w:name="HTML Sample" w:semiHidden="1" w:unhideWhenUsed="1"/>
-    <w:lsdException w:name="HTML Typewriter" w:semiHidden="1" w:unhideWhenUsed="1"/>
-    <w:lsdException w:name="HTML Variable" w:semiHidden="1" w:unhideWhenUsed="1"/>
-    <w:lsdException w:name="Normal Table" w:semiHidden="1" w:unhideWhenUsed="1"/>
-    <w:lsdException w:name="annotation subject" w:semiHidden="1" w:unhideWhenUsed="1"/>
-    <w:lsdException w:name="No List" w:semiHidden="1" w:unhideWhenUsed="1"/>
-    <w:lsdException w:name="Outline List 1" w:semiHidden="1" w:unhideWhenUsed="1"/>
-    <w:lsdException w:name="Outline List 2" w:semiHidden="1" w:unhideWhenUsed="1"/>
-    <w:lsdException w:name="Outline List 3" w:semiHidden="1" w:unhideWhenUsed="1"/>
-    <w:lsdException w:name="Table Simple 1" w:semiHidden="1" w:unhideWhenUsed="1"/>
-    <w:lsdException w:name="Table Simple 2" w:semiHidden="1" w:unhideWhenUsed="1"/>
-    <w:lsdException w:name="Table Simple 3" w:semiHidden="1" w:unhideWhenUsed="1"/>
-    <w:lsdException w:name="Table Classic 1" w:semiHidden="1" w:unhideWhenUsed="1"/>
-    <w:lsdException w:name="Table Classic 2" w:semiHidden="1" w:unhideWhenUsed="1"/>
-    <w:lsdException w:name="Table Classic 3" w:semiHidden="1" w:unhideWhenUsed="1"/>
-    <w:lsdException w:name="Table Classic 4" w:semiHidden="1" w:unhideWhenUsed="1"/>
-    <w:lsdException w:name="Table Colorful 1" w:semiHidden="1" w:unhideWhenUsed="1"/>
-    <w:lsdException w:name="Table Colorful 2" w:semiHidden="1" w:unhideWhenUsed="1"/>
-    <w:lsdException w:name="Table Colorful 3" w:semiHidden="1" w:unhideWhenUsed="1"/>
-    <w:lsdException w:name="Table Columns 1" w:semiHidden="1" w:unhideWhenUsed="1"/>
-    <w:lsdException w:name="Table Columns 2" w:semiHidden="1" w:unhideWhenUsed="1"/>
-    <w:lsdException w:name="Table Columns 3" w:semiHidden="1" w:unhideWhenUsed="1"/>
-    <w:lsdException w:name="Table Columns 4" w:semiHidden="1" w:unhideWhenUsed="1"/>
-    <w:lsdException w:name="Table Columns 5" w:semiHidden="1" w:unhideWhenUsed="1"/>
-    <w:lsdException w:name="Table Grid 1" w:semiHidden="1" w:unhideWhenUsed="1"/>
-    <w:lsdException w:name="Table Grid 2" w:semiHidden="1" w:unhideWhenUsed="1"/>
-    <w:lsdException w:name="Table Grid 3" w:semiHidden="1" w:unhideWhenUsed="1"/>
-    <w:lsdException w:name="Table Grid 4" w:semiHidden="1" w:unhideWhenUsed="1"/>
-    <w:lsdException w:name="Table Grid 5" w:semiHidden="1" w:unhideWhenUsed="1"/>
-    <w:lsdException w:name="Table Grid 6" w:semiHidden="1" w:unhideWhenUsed="1"/>
-    <w:lsdException w:name="Table Grid 7" w:semiHidden="1" w:unhideWhenUsed="1"/>
-    <w:lsdException w:name="Table Grid 8" w:semiHidden="1" w:unhideWhenUsed="1"/>
-    <w:lsdException w:name="Table List 1" w:semiHidden="1" w:unhideWhenUsed="1"/>
-    <w:lsdException w:name="Table List 2" w:semiHidden="1" w:unhideWhenUsed="1"/>
-    <w:lsdException w:name="Table List 3" w:semiHidden="1" w:unhideWhenUsed="1"/>
-    <w:lsdException w:name="Table List 4" w:semiHidden="1" w:unhideWhenUsed="1"/>
-    <w:lsdException w:name="Table List 5" w:semiHidden="1" w:unhideWhenUsed="1"/>
-    <w:lsdException w:name="Table List 6" w:semiHidden="1" w:unhideWhenUsed="1"/>
-    <w:lsdException w:name="Table List 7" w:semiHidden="1" w:unhideWhenUsed="1"/>
-    <w:lsdException w:name="Table List 8" w:semiHidden="1" w:unhideWhenUsed="1"/>
-    <w:lsdException w:name="Table 3D effects 1" w:semiHidden="1" w:unhideWhenUsed="1"/>
-    <w:lsdException w:name="Table 3D effects 2" w:semiHidden="1" w:unhideWhenUsed="1"/>
-    <w:lsdException w:name="Table 3D effects 3" w:semiHidden="1" w:unhideWhenUsed="1"/>
-    <w:lsdException w:name="Table Contemporary" w:semiHidden="1" w:unhideWhenUsed="1"/>
-    <w:lsdException w:name="Table Elegant" w:semiHidden="1" w:unhideWhenUsed="1"/>
-    <w:lsdException w:name="Table Professional" w:semiHidden="1" w:unhideWhenUsed="1"/>
-    <w:lsdException w:name="Table Subtle 1" w:semiHidden="1" w:unhideWhenUsed="1"/>
-    <w:lsdException w:name="Table Subtle 2" w:semiHidden="1" w:unhideWhenUsed="1"/>
-    <w:lsdException w:name="Table Web 1" w:semiHidden="1" w:unhideWhenUsed="1"/>
-    <w:lsdException w:name="Table Web 2" w:semiHidden="1" w:unhideWhenUsed="1"/>
-    <w:lsdException w:name="Table Web 3" w:semiHidden="1" w:unhideWhenUsed="1"/>
-    <w:lsdException w:name="Balloon Text" w:semiHidden="1" w:unhideWhenUsed="1"/>
-    <w:lsdException w:name="Table Grid" w:uiPriority="59"/>
-    <w:lsdException w:name="Table Theme" w:semiHidden="1" w:unhideWhenUsed="1"/>
-    <w:lsdException w:name="Placeholder Text" w:semiHidden="1"/>
-    <w:lsdException w:name="No Spacing" w:uiPriority="1" w:qFormat="1"/>
-    <w:lsdException w:name="Light Shading" w:uiPriority="60"/>
-    <w:lsdException w:name="Light List" w:uiPriority="61"/>
-    <w:lsdException w:name="Light Grid" w:uiPriority="62"/>
-    <w:lsdException w:name="Medium Shading 1" w:uiPriority="63"/>
-    <w:lsdException w:name="Medium Shading 2" w:uiPriority="64"/>
-    <w:lsdException w:name="Medium List 1" w:uiPriority="65"/>
-    <w:lsdException w:name="Medium List 2" w:uiPriority="66"/>
-    <w:lsdException w:name="Medium Grid 1" w:uiPriority="67"/>
-    <w:lsdException w:name="Medium Grid 2" w:uiPriority="68"/>
-    <w:lsdException w:name="Medium Grid 3" w:uiPriority="69"/>
-    <w:lsdException w:name="Dark List" w:uiPriority="70"/>
-    <w:lsdException w:name="Colorful Shading" w:uiPriority="71"/>
-    <w:lsdException w:name="Colorful List" w:uiPriority="72"/>
-    <w:lsdException w:name="Colorful Grid" w:uiPriority="73"/>
-    <w:lsdException w:name="Light Shading Accent 1" w:uiPriority="60"/>
-    <w:lsdException w:name="Light List Accent 1" w:uiPriority="61"/>
-    <w:lsdException w:name="Light Grid Accent 1" w:uiPriority="62"/>
-    <w:lsdException w:name="Medium Shading 1 Accent 1" w:uiPriority="63"/>
-    <w:lsdException w:name="Medium Shading 2 Accent 1" w:uiPriority="64"/>
-    <w:lsdException w:name="Medium List 1 Accent 1" w:uiPriority="65"/>
-    <w:lsdException w:name="Revision" w:semiHidden="1"/>
-    <w:lsdException w:name="List Paragraph" w:uiPriority="34" w:qFormat="1"/>
-    <w:lsdException w:name="Quote" w:uiPriority="29" w:qFormat="1"/>
-    <w:lsdException w:name="Intense Quote" w:uiPriority="30" w:qFormat="1"/>
-    <w:lsdException w:name="Medium List 2 Accent 1" w:uiPriority="66"/>
-    <w:lsdException w:name="Medium Grid 1 Accent 1" w:uiPriority="67"/>
-    <w:lsdException w:name="Medium Grid 2 Accent 1" w:uiPriority="68"/>
-    <w:lsdException w:name="Medium Grid 3 Accent 1" w:uiPriority="69"/>
-    <w:lsdException w:name="Dark List Accent 1" w:uiPriority="70"/>
-    <w:lsdException w:name="Colorful Shading Accent 1" w:uiPriority="71"/>
-    <w:lsdException w:name="Colorful List Accent 1" w:uiPriority="72"/>
-    <w:lsdException w:name="Colorful Grid Accent 1" w:uiPriority="73"/>
-    <w:lsdException w:name="Light Shading Accent 2" w:uiPriority="60"/>
-    <w:lsdException w:name="Light List Accent 2" w:uiPriority="61"/>
-    <w:lsdException w:name="Light Grid Accent 2" w:uiPriority="62"/>
-    <w:lsdException w:name="Medium Shading 1 Accent 2" w:uiPriority="63"/>
-    <w:lsdException w:name="Medium Shading 2 Accent 2" w:uiPriority="64"/>
-    <w:lsdException w:name="Medium List 1 Accent 2" w:uiPriority="65"/>
-    <w:lsdException w:name="Medium List 2 Accent 2" w:uiPriority="66"/>
-    <w:lsdException w:name="Medium Grid 1 Accent 2" w:uiPriority="67"/>
-    <w:lsdException w:name="Medium Grid 2 Accent 2" w:uiPriority="68"/>
-    <w:lsdException w:name="Medium Grid 3 Accent 2" w:uiPriority="69"/>
-    <w:lsdException w:name="Dark List Accent 2" w:uiPriority="70"/>
-    <w:lsdException w:name="Colorful Shading Accent 2" w:uiPriority="71"/>
-    <w:lsdException w:name="Colorful List Accent 2" w:uiPriority="72"/>
-    <w:lsdException w:name="Colorful Grid Accent 2" w:uiPriority="73"/>
-    <w:lsdException w:name="Light Shading Accent 3" w:uiPriority="60"/>
-    <w:lsdException w:name="Light List Accent 3" w:uiPriority="61"/>
-    <w:lsdException w:name="Light Grid Accent 3" w:uiPriority="62"/>
-    <w:lsdException w:name="Medium Shading 1 Accent 3" w:uiPriority="63"/>
-    <w:lsdException w:name="Medium Shading 2 Accent 3" w:uiPriority="64"/>
-    <w:lsdException w:name="Medium List 1 Accent 3" w:uiPriority="65"/>
-    <w:lsdException w:name="Medium List 2 Accent 3" w:uiPriority="66"/>
-    <w:lsdException w:name="Medium Grid 1 Accent 3" w:uiPriority="67"/>
-    <w:lsdException w:name="Medium Grid 2 Accent 3" w:uiPriority="68"/>
-    <w:lsdException w:name="Medium Grid 3 Accent 3" w:uiPriority="69"/>
-    <w:lsdException w:name="Dark List Accent 3" w:uiPriority="70"/>
-    <w:lsdException w:name="Colorful Shading Accent 3" w:uiPriority="71"/>
-    <w:lsdException w:name="Colorful List Accent 3" w:uiPriority="72"/>
-    <w:lsdException w:name="Colorful Grid Accent 3" w:uiPriority="73"/>
-    <w:lsdException w:name="Light Shading Accent 4" w:uiPriority="60"/>
-    <w:lsdException w:name="Light List Accent 4" w:uiPriority="61"/>
-    <w:lsdException w:name="Light Grid Accent 4" w:uiPriority="62"/>
-    <w:lsdException w:name="Medium Shading 1 Accent 4" w:uiPriority="63"/>
-    <w:lsdException w:name="Medium Shading 2 Accent 4" w:uiPriority="64"/>
-    <w:lsdException w:name="Medium List 1 Accent 4" w:uiPriority="65"/>
-    <w:lsdException w:name="Medium List 2 Accent 4" w:uiPriority="66"/>
-    <w:lsdException w:name="Medium Grid 1 Accent 4" w:uiPriority="67"/>
-    <w:lsdException w:name="Medium Grid 2 Accent 4" w:uiPriority="68"/>
-    <w:lsdException w:name="Medium Grid 3 Accent 4" w:uiPriority="69"/>
-    <w:lsdException w:name="Dark List Accent 4" w:uiPriority="70"/>
-    <w:lsdException w:name="Colorful Shading Accent 4" w:uiPriority="71"/>
-    <w:lsdException w:name="Colorful List Accent 4" w:uiPriority="72"/>
-    <w:lsdException w:name="Colorful Grid Accent 4" w:uiPriority="73"/>
-    <w:lsdException w:name="Light Shading Accent 5" w:uiPriority="60"/>
-    <w:lsdException w:name="Light List Accent 5" w:uiPriority="61"/>
-    <w:lsdException w:name="Light Grid Accent 5" w:uiPriority="62"/>
-    <w:lsdException w:name="Medium Shading 1 Accent 5" w:uiPriority="63"/>
-    <w:lsdException w:name="Medium Shading 2 Accent 5" w:uiPriority="64"/>
-    <w:lsdException w:name="Medium List 1 Accent 5" w:uiPriority="65"/>
-    <w:lsdException w:name="Medium List 2 Accent 5" w:uiPriority="66"/>
-    <w:lsdException w:name="Medium Grid 1 Accent 5" w:uiPriority="67"/>
-    <w:lsdException w:name="Medium Grid 2 Accent 5" w:uiPriority="68"/>
-    <w:lsdException w:name="Medium Grid 3 Accent 5" w:uiPriority="69"/>
-    <w:lsdException w:name="Dark List Accent 5" w:uiPriority="70"/>
-    <w:lsdException w:name="Colorful Shading Accent 5" w:uiPriority="71"/>
-    <w:lsdException w:name="Colorful List Accent 5" w:uiPriority="72"/>
-    <w:lsdException w:name="Colorful Grid Accent 5" w:uiPriority="73"/>
-    <w:lsdException w:name="Light Shading Accent 6" w:uiPriority="60"/>
-    <w:lsdException w:name="Light List Accent 6" w:uiPriority="61"/>
-    <w:lsdException w:name="Light Grid Accent 6" w:uiPriority="62"/>
-    <w:lsdException w:name="Medium Shading 1 Accent 6" w:uiPriority="63"/>
-    <w:lsdException w:name="Medium Shading 2 Accent 6" w:uiPriority="64"/>
-    <w:lsdException w:name="Medium List 1 Accent 6" w:uiPriority="65"/>
-    <w:lsdException w:name="Medium List 2 Accent 6" w:uiPriority="66"/>
-    <w:lsdException w:name="Medium Grid 1 Accent 6" w:uiPriority="67"/>
-    <w:lsdException w:name="Medium Grid 2 Accent 6" w:uiPriority="68"/>
-    <w:lsdException w:name="Medium Grid 3 Accent 6" w:uiPriority="69"/>
-    <w:lsdException w:name="Dark List Accent 6" w:uiPriority="70"/>
-    <w:lsdException w:name="Colorful Shading Accent 6" w:uiPriority="71"/>
-    <w:lsdException w:name="Colorful List Accent 6" w:uiPriority="72"/>
-    <w:lsdException w:name="Colorful Grid Accent 6" w:uiPriority="73"/>
-    <w:lsdException w:name="Subtle Emphasis" w:uiPriority="19" w:qFormat="1"/>
-    <w:lsdException w:name="Intense Emphasis" w:uiPriority="21" w:qFormat="1"/>
-    <w:lsdException w:name="Subtle Reference" w:uiPriority="31" w:qFormat="1"/>
-    <w:lsdException w:name="Intense Reference" w:uiPriority="32" w:qFormat="1"/>
-    <w:lsdException w:name="Book Title" w:uiPriority="33" w:qFormat="1"/>
-    <w:lsdException w:name="Bibliography" w:semiHidden="1" w:uiPriority="37" w:unhideWhenUsed="1"/>
-    <w:lsdException w:name="TOC Heading" w:semiHidden="1" w:uiPriority="39" w:unhideWhenUsed="1" w:qFormat="1"/>
-    <w:lsdException w:name="Plain Table 1" w:uiPriority="41"/>
-    <w:lsdException w:name="Plain Table 2" w:uiPriority="42"/>
-    <w:lsdException w:name="Plain Table 3" w:uiPriority="43"/>
-    <w:lsdException w:name="Plain Table 4" w:uiPriority="44"/>
-    <w:lsdException w:name="Plain Table 5" w:uiPriority="45"/>
-    <w:lsdException w:name="Grid Table Light" w:uiPriority="40"/>
-    <w:lsdException w:name="Grid Table 1 Light" w:uiPriority="46"/>
-    <w:lsdException w:name="Grid Table 2" w:uiPriority="47"/>
-    <w:lsdException w:name="Grid Table 3" w:uiPriority="48"/>
-    <w:lsdException w:name="Grid Table 4" w:uiPriority="49"/>
-    <w:lsdException w:name="Grid Table 5 Dark" w:uiPriority="50"/>
-    <w:lsdException w:name="Grid Table 6 Colorful" w:uiPriority="51"/>
-    <w:lsdException w:name="Grid Table 7 Colorful" w:uiPriority="52"/>
-    <w:lsdException w:name="Grid Table 1 Light Accent 1" w:uiPriority="46"/>
-    <w:lsdException w:name="Grid Table 2 Accent 1" w:uiPriority="47"/>
-    <w:lsdException w:name="Grid Table 3 Accent 1" w:uiPriority="48"/>
-    <w:lsdException w:name="Grid Table 4 Accent 1" w:uiPriority="49"/>
-    <w:lsdException w:name="Grid Table 5 Dark Accent 1" w:uiPriority="50"/>
-    <w:lsdException w:name="Grid Table 6 Colorful Accent 1" w:uiPriority="51"/>
-    <w:lsdException w:name="Grid Table 7 Colorful Accent 1" w:uiPriority="52"/>
-    <w:lsdException w:name="Grid Table 1 Light Accent 2" w:uiPriority="46"/>
-    <w:lsdException w:name="Grid Table 2 Accent 2" w:uiPriority="47"/>
-    <w:lsdException w:name="Grid Table 3 Accent 2" w:uiPriority="48"/>
-    <w:lsdException w:name="Grid Table 4 Accent 2" w:uiPriority="49"/>
-    <w:lsdException w:name="Grid Table 5 Dark Accent 2" w:uiPriority="50"/>
-    <w:lsdException w:name="Grid Table 6 Colorful Accent 2" w:uiPriority="51"/>
-    <w:lsdException w:name="Grid Table 7 Colorful Accent 2" w:uiPriority="52"/>
-    <w:lsdException w:name="Grid Table 1 Light Accent 3" w:uiPriority="46"/>
-    <w:lsdException w:name="Grid Table 2 Accent 3" w:uiPriority="47"/>
-    <w:lsdException w:name="Grid Table 3 Accent 3" w:uiPriority="48"/>
-    <w:lsdException w:name="Grid Table 4 Accent 3" w:uiPriority="49"/>
-    <w:lsdException w:name="Grid Table 5 Dark Accent 3" w:uiPriority="50"/>
-    <w:lsdException w:name="Grid Table 6 Colorful Accent 3" w:uiPriority="51"/>
-    <w:lsdException w:name="Grid Table 7 Colorful Accent 3" w:uiPriority="52"/>
-    <w:lsdException w:name="Grid Table 1 Light Accent 4" w:uiPriority="46"/>
-    <w:lsdException w:name="Grid Table 2 Accent 4" w:uiPriority="47"/>
-    <w:lsdException w:name="Grid Table 3 Accent 4" w:uiPriority="48"/>
-    <w:lsdException w:name="Grid Table 4 Accent 4" w:uiPriority="49"/>
-    <w:lsdException w:name="Grid Table 5 Dark Accent 4" w:uiPriority="50"/>
-    <w:lsdException w:name="Grid Table 6 Colorful Accent 4" w:uiPriority="51"/>
-    <w:lsdException w:name="Grid Table 7 Colorful Accent 4" w:uiPriority="52"/>
-    <w:lsdException w:name="Grid Table 1 Light Accent 5" w:uiPriority="46"/>
-    <w:lsdException w:name="Grid Table 2 Accent 5" w:uiPriority="47"/>
-    <w:lsdException w:name="Grid Table 3 Accent 5" w:uiPriority="48"/>
-    <w:lsdException w:name="Grid Table 4 Accent 5" w:uiPriority="49"/>
-    <w:lsdException w:name="Grid Table 5 Dark Accent 5" w:uiPriority="50"/>
-    <w:lsdException w:name="Grid Table 6 Colorful Accent 5" w:uiPriority="51"/>
-    <w:lsdException w:name="Grid Table 7 Colorful Accent 5" w:uiPriority="52"/>
-    <w:lsdException w:name="Grid Table 1 Light Accent 6" w:uiPriority="46"/>
-    <w:lsdException w:name="Grid Table 2 Accent 6" w:uiPriority="47"/>
-    <w:lsdException w:name="Grid Table 3 Accent 6" w:uiPriority="48"/>
-    <w:lsdException w:name="Grid Table 4 Accent 6" w:uiPriority="49"/>
-    <w:lsdException w:name="Grid Table 5 Dark Accent 6" w:uiPriority="50"/>
-    <w:lsdException w:name="Grid Table 6 Colorful Accent 6" w:uiPriority="51"/>
-    <w:lsdException w:name="Grid Table 7 Colorful Accent 6" w:uiPriority="52"/>
-    <w:lsdException w:name="List Table 1 Light" w:uiPriority="46"/>
-    <w:lsdException w:name="List Table 2" w:uiPriority="47"/>
-    <w:lsdException w:name="List Table 3" w:uiPriority="48"/>
-    <w:lsdException w:name="List Table 4" w:uiPriority="49"/>
-    <w:lsdException w:name="List Table 5 Dark" w:uiPriority="50"/>
-    <w:lsdException w:name="List Table 6 Colorful" w:uiPriority="51"/>
-    <w:lsdException w:name="List Table 7 Colorful" w:uiPriority="52"/>
-    <w:lsdException w:name="List Table 1 Light Accent 1" w:uiPriority="46"/>
-    <w:lsdException w:name="List Table 2 Accent 1" w:uiPriority="47"/>
-    <w:lsdException w:name="List Table 3 Accent 1" w:uiPriority="48"/>
-    <w:lsdException w:name="List Table 4 Accent 1" w:uiPriority="49"/>
-    <w:lsdException w:name="List Table 5 Dark Accent 1" w:uiPriority="50"/>
-    <w:lsdException w:name="List Table 6 Colorful Accent 1" w:uiPriority="51"/>
-    <w:lsdException w:name="List Table 7 Colorful Accent 1" w:uiPriority="52"/>
-    <w:lsdException w:name="List Table 1 Light Accent 2" w:uiPriority="46"/>
-    <w:lsdException w:name="List Table 2 Accent 2" w:uiPriority="47"/>
-    <w:lsdException w:name="List Table 3 Accent 2" w:uiPriority="48"/>
-    <w:lsdException w:name="List Table 4 Accent 2" w:uiPriority="49"/>
-    <w:lsdException w:name="List Table 5 Dark Accent 2" w:uiPriority="50"/>
-    <w:lsdException w:name="List Table 6 Colorful Accent 2" w:uiPriority="51"/>
-    <w:lsdException w:name="List Table 7 Colorful Accent 2" w:uiPriority="52"/>
-    <w:lsdException w:name="List Table 1 Light Accent 3" w:uiPriority="46"/>
-    <w:lsdException w:name="List Table 2 Accent 3" w:uiPriority="47"/>
-    <w:lsdException w:name="List Table 3 Accent 3" w:uiPriority="48"/>
-    <w:lsdException w:name="List Table 4 Accent 3" w:uiPriority="49"/>
-    <w:lsdException w:name="List Table 5 Dark Accent 3" w:uiPriority="50"/>
-    <w:lsdException w:name="List Table 6 Colorful Accent 3" w:uiPriority="51"/>
-    <w:lsdException w:name="List Table 7 Colorful Accent 3" w:uiPriority="52"/>
-    <w:lsdException w:name="List Table 1 Light Accent 4" w:uiPriority="46"/>
-    <w:lsdException w:name="List Table 2 Accent 4" w:uiPriority="47"/>
-    <w:lsdException w:name="List Table 3 Accent 4" w:uiPriority="48"/>
-    <w:lsdException w:name="List Table 4 Accent 4" w:uiPriority="49"/>
-    <w:lsdException w:name="List Table 5 Dark Accent 4" w:uiPriority="50"/>
-    <w:lsdException w:name="List Table 6 Colorful Accent 4" w:uiPriority="51"/>
-    <w:lsdException w:name="List Table 7 Colorful Accent 4" w:uiPriority="52"/>
-    <w:lsdException w:name="List Table 1 Light Accent 5" w:uiPriority="46"/>
-    <w:lsdException w:name="List Table 2 Accent 5" w:uiPriority="47"/>
-    <w:lsdException w:name="List Table 3 Accent 5" w:uiPriority="48"/>
-    <w:lsdException w:name="List Table 4 Accent 5" w:uiPriority="49"/>
-    <w:lsdException w:name="List Table 5 Dark Accent 5" w:uiPriority="50"/>
-    <w:lsdException w:name="List Table 6 Colorful Accent 5" w:uiPriority="51"/>
-    <w:lsdException w:name="List Table 7 Colorful Accent 5" w:uiPriority="52"/>
-    <w:lsdException w:name="List Table 1 Light Accent 6" w:uiPriority="46"/>
-    <w:lsdException w:name="List Table 2 Accent 6" w:uiPriority="47"/>
-    <w:lsdException w:name="List Table 3 Accent 6" w:uiPriority="48"/>
-    <w:lsdException w:name="List Table 4 Accent 6" w:uiPriority="49"/>
-    <w:lsdException w:name="List Table 5 Dark Accent 6" w:uiPriority="50"/>
-    <w:lsdException w:name="List Table 6 Colorful Accent 6" w:uiPriority="51"/>
-    <w:lsdException w:name="List Table 7 Colorful Accent 6" w:uiPriority="52"/>
+  <w:latentStyles w:defLockedState="0" w:defUIPriority="99" w:defSemiHidden="1" w:defUnhideWhenUsed="1" w:defQFormat="0" w:count="267">
+    <w:lsdException w:name="Normal" w:semiHidden="0" w:uiPriority="0" w:unhideWhenUsed="0" w:qFormat="1"/>
+    <w:lsdException w:name="heading 1" w:semiHidden="0" w:uiPriority="9" w:unhideWhenUsed="0" w:qFormat="1"/>
+    <w:lsdException w:name="heading 2" w:uiPriority="9" w:qFormat="1"/>
+    <w:lsdException w:name="heading 3" w:uiPriority="9" w:qFormat="1"/>
+    <w:lsdException w:name="heading 4" w:uiPriority="9" w:qFormat="1"/>
+    <w:lsdException w:name="heading 5" w:uiPriority="9" w:qFormat="1"/>
+    <w:lsdException w:name="heading 6" w:uiPriority="9" w:qFormat="1"/>
+    <w:lsdException w:name="heading 7" w:uiPriority="9" w:qFormat="1"/>
+    <w:lsdException w:name="heading 8" w:uiPriority="9" w:qFormat="1"/>
+    <w:lsdException w:name="heading 9" w:uiPriority="9" w:qFormat="1"/>
+    <w:lsdException w:name="toc 1" w:uiPriority="39"/>
+    <w:lsdException w:name="toc 2" w:uiPriority="39"/>
+    <w:lsdException w:name="toc 3" w:uiPriority="39"/>
+    <w:lsdException w:name="toc 4" w:uiPriority="39"/>
+    <w:lsdException w:name="toc 5" w:uiPriority="39"/>
+    <w:lsdException w:name="toc 6" w:uiPriority="39"/>
+    <w:lsdException w:name="toc 7" w:uiPriority="39"/>
+    <w:lsdException w:name="toc 8" w:uiPriority="39"/>
+    <w:lsdException w:name="toc 9" w:uiPriority="39"/>
+    <w:lsdException w:name="caption" w:uiPriority="35" w:qFormat="1"/>
+    <w:lsdException w:name="Title" w:semiHidden="0" w:uiPriority="10" w:unhideWhenUsed="0" w:qFormat="1"/>
+    <w:lsdException w:name="Default Paragraph Font" w:uiPriority="1"/>
+    <w:lsdException w:name="Subtitle" w:semiHidden="0" w:uiPriority="11" w:unhideWhenUsed="0" w:qFormat="1"/>
+    <w:lsdException w:name="Strong" w:semiHidden="0" w:uiPriority="22" w:unhideWhenUsed="0" w:qFormat="1"/>
+    <w:lsdException w:name="Emphasis" w:semiHidden="0" w:uiPriority="20" w:unhideWhenUsed="0" w:qFormat="1"/>
+    <w:lsdException w:name="Table Grid" w:semiHidden="0" w:uiPriority="59" w:unhideWhenUsed="0"/>
+    <w:lsdException w:name="Placeholder Text" w:unhideWhenUsed="0"/>
+    <w:lsdException w:name="No Spacing" w:semiHidden="0" w:uiPriority="1" w:unhideWhenUsed="0" w:qFormat="1"/>
+    <w:lsdException w:name="Light Shading" w:semiHidden="0" w:uiPriority="60" w:unhideWhenUsed="0"/>
+    <w:lsdException w:name="Light List" w:semiHidden="0" w:uiPriority="61" w:unhideWhenUsed="0"/>
+    <w:lsdException w:name="Light Grid" w:semiHidden="0" w:uiPriority="62" w:unhideWhenUsed="0"/>
+    <w:lsdException w:name="Medium Shading 1" w:semiHidden="0" w:uiPriority="63" w:unhideWhenUsed="0"/>
+    <w:lsdException w:name="Medium Shading 2" w:semiHidden="0" w:uiPriority="64" w:unhideWhenUsed="0"/>
+    <w:lsdException w:name="Medium List 1" w:semiHidden="0" w:uiPriority="65" w:unhideWhenUsed="0"/>
+    <w:lsdException w:name="Medium List 2" w:semiHidden="0" w:uiPriority="66" w:unhideWhenUsed="0"/>
+    <w:lsdException w:name="Medium Grid 1" w:semiHidden="0" w:uiPriority="67" w:unhideWhenUsed="0"/>
+    <w:lsdException w:name="Medium Grid 2" w:semiHidden="0" w:uiPriority="68" w:unhideWhenUsed="0"/>
+    <w:lsdException w:name="Medium Grid 3" w:semiHidden="0" w:uiPriority="69" w:unhideWhenUsed="0"/>
+    <w:lsdException w:name="Dark List" w:semiHidden="0" w:uiPriority="70" w:unhideWhenUsed="0"/>
+    <w:lsdException w:name="Colorful Shading" w:semiHidden="0" w:uiPriority="71" w:unhideWhenUsed="0"/>
+    <w:lsdException w:name="Colorful List" w:semiHidden="0" w:uiPriority="72" w:unhideWhenUsed="0"/>
+    <w:lsdException w:name="Colorful Grid" w:semiHidden="0" w:uiPriority="73" w:unhideWhenUsed="0"/>
+    <w:lsdException w:name="Light Shading Accent 1" w:semiHidden="0" w:uiPriority="60" w:unhideWhenUsed="0"/>
+    <w:lsdException w:name="Light List Accent 1" w:semiHidden="0" w:uiPriority="61" w:unhideWhenUsed="0"/>
+    <w:lsdException w:name="Light Grid Accent 1" w:semiHidden="0" w:uiPriority="62" w:unhideWhenUsed="0"/>
+    <w:lsdException w:name="Medium Shading 1 Accent 1" w:semiHidden="0" w:uiPriority="63" w:unhideWhenUsed="0"/>
+    <w:lsdException w:name="Medium Shading 2 Accent 1" w:semiHidden="0" w:uiPriority="64" w:unhideWhenUsed="0"/>
+    <w:lsdException w:name="Medium List 1 Accent 1" w:semiHidden="0" w:uiPriority="65" w:unhideWhenUsed="0"/>
+    <w:lsdException w:name="Revision" w:unhideWhenUsed="0"/>
+    <w:lsdException w:name="List Paragraph" w:semiHidden="0" w:uiPriority="34" w:unhideWhenUsed="0" w:qFormat="1"/>
+    <w:lsdException w:name="Quote" w:semiHidden="0" w:uiPriority="29" w:unhideWhenUsed="0" w:qFormat="1"/>
+    <w:lsdException w:name="Intense Quote" w:semiHidden="0" w:uiPriority="30" w:unhideWhenUsed="0" w:qFormat="1"/>
+    <w:lsdException w:name="Medium List 2 Accent 1" w:semiHidden="0" w:uiPriority="66" w:unhideWhenUsed="0"/>
+    <w:lsdException w:name="Medium Grid 1 Accent 1" w:semiHidden="0" w:uiPriority="67" w:unhideWhenUsed="0"/>
+    <w:lsdException w:name="Medium Grid 2 Accent 1" w:semiHidden="0" w:uiPriority="68" w:unhideWhenUsed="0"/>
+    <w:lsdException w:name="Medium Grid 3 Accent 1" w:semiHidden="0" w:uiPriority="69" w:unhideWhenUsed="0"/>
+    <w:lsdException w:name="Dark List Accent 1" w:semiHidden="0" w:uiPriority="70" w:unhideWhenUsed="0"/>
+    <w:lsdException w:name="Colorful Shading Accent 1" w:semiHidden="0" w:uiPriority="71" w:unhideWhenUsed="0"/>
+    <w:lsdException w:name="Colorful List Accent 1" w:semiHidden="0" w:uiPriority="72" w:unhideWhenUsed="0"/>
+    <w:lsdException w:name="Colorful Grid Accent 1" w:semiHidden="0" w:uiPriority="73" w:unhideWhenUsed="0"/>
+    <w:lsdException w:name="Light Shading Accent 2" w:semiHidden="0" w:uiPriority="60" w:unhideWhenUsed="0"/>
+    <w:lsdException w:name="Light List Accent 2" w:semiHidden="0" w:uiPriority="61" w:unhideWhenUsed="0"/>
+    <w:lsdException w:name="Light Grid Accent 2" w:semiHidden="0" w:uiPriority="62" w:unhideWhenUsed="0"/>
+    <w:lsdException w:name="Medium Shading 1 Accent 2" w:semiHidden="0" w:uiPriority="63" w:unhideWhenUsed="0"/>
+    <w:lsdException w:name="Medium Shading 2 Accent 2" w:semiHidden="0" w:uiPriority="64" w:unhideWhenUsed="0"/>
+    <w:lsdException w:name="Medium List 1 Accent 2" w:semiHidden="0" w:uiPriority="65" w:unhideWhenUsed="0"/>
+    <w:lsdException w:name="Medium List 2 Accent 2" w:semiHidden="0" w:uiPriority="66" w:unhideWhenUsed="0"/>
+    <w:lsdException w:name="Medium Grid 1 Accent 2" w:semiHidden="0" w:uiPriority="67" w:unhideWhenUsed="0"/>
+    <w:lsdException w:name="Medium Grid 2 Accent 2" w:semiHidden="0" w:uiPriority="68" w:unhideWhenUsed="0"/>
+    <w:lsdException w:name="Medium Grid 3 Accent 2" w:semiHidden="0" w:uiPriority="69" w:unhideWhenUsed="0"/>
+    <w:lsdException w:name="Dark List Accent 2" w:semiHidden="0" w:uiPriority="70" w:unhideWhenUsed="0"/>
+    <w:lsdException w:name="Colorful Shading Accent 2" w:semiHidden="0" w:uiPriority="71" w:unhideWhenUsed="0"/>
+    <w:lsdException w:name="Colorful List Accent 2" w:semiHidden="0" w:uiPriority="72" w:unhideWhenUsed="0"/>
+    <w:lsdException w:name="Colorful Grid Accent 2" w:semiHidden="0" w:uiPriority="73" w:unhideWhenUsed="0"/>
+    <w:lsdException w:name="Light Shading Accent 3" w:semiHidden="0" w:uiPriority="60" w:unhideWhenUsed="0"/>
+    <w:lsdException w:name="Light List Accent 3" w:semiHidden="0" w:uiPriority="61" w:unhideWhenUsed="0"/>
+    <w:lsdException w:name="Light Grid Accent 3" w:semiHidden="0" w:uiPriority="62" w:unhideWhenUsed="0"/>
+    <w:lsdException w:name="Medium Shading 1 Accent 3" w:semiHidden="0" w:uiPriority="63" w:unhideWhenUsed="0"/>
+    <w:lsdException w:name="Medium Shading 2 Accent 3" w:semiHidden="0" w:uiPriority="64" w:unhideWhenUsed="0"/>
+    <w:lsdException w:name="Medium List 1 Accent 3" w:semiHidden="0" w:uiPriority="65" w:unhideWhenUsed="0"/>
+    <w:lsdException w:name="Medium List 2 Accent 3" w:semiHidden="0" w:uiPriority="66" w:unhideWhenUsed="0"/>
+    <w:lsdException w:name="Medium Grid 1 Accent 3" w:semiHidden="0" w:uiPriority="67" w:unhideWhenUsed="0"/>
+    <w:lsdException w:name="Medium Grid 2 Accent 3" w:semiHidden="0" w:uiPriority="68" w:unhideWhenUsed="0"/>
+    <w:lsdException w:name="Medium Grid 3 Accent 3" w:semiHidden="0" w:uiPriority="69" w:unhideWhenUsed="0"/>
+    <w:lsdException w:name="Dark List Accent 3" w:semiHidden="0" w:uiPriority="70" w:unhideWhenUsed="0"/>
+    <w:lsdException w:name="Colorful Shading Accent 3" w:semiHidden="0" w:uiPriority="71" w:unhideWhenUsed="0"/>
+    <w:lsdException w:name="Colorful List Accent 3" w:semiHidden="0" w:uiPriority="72" w:unhideWhenUsed="0"/>
+    <w:lsdException w:name="Colorful Grid Accent 3" w:semiHidden="0" w:uiPriority="73" w:unhideWhenUsed="0"/>
+    <w:lsdException w:name="Light Shading Accent 4" w:semiHidden="0" w:uiPriority="60" w:unhideWhenUsed="0"/>
+    <w:lsdException w:name="Light List Accent 4" w:semiHidden="0" w:uiPriority="61" w:unhideWhenUsed="0"/>
+    <w:lsdException w:name="Light Grid Accent 4" w:semiHidden="0" w:uiPriority="62" w:unhideWhenUsed="0"/>
+    <w:lsdException w:name="Medium Shading 1 Accent 4" w:semiHidden="0" w:uiPriority="63" w:unhideWhenUsed="0"/>
+    <w:lsdException w:name="Medium Shading 2 Accent 4" w:semiHidden="0" w:uiPriority="64" w:unhideWhenUsed="0"/>
+    <w:lsdException w:name="Medium List 1 Accent 4" w:semiHidden="0" w:uiPriority="65" w:unhideWhenUsed="0"/>
+    <w:lsdException w:name="Medium List 2 Accent 4" w:semiHidden="0" w:uiPriority="66" w:unhideWhenUsed="0"/>
+    <w:lsdException w:name="Medium Grid 1 Accent 4" w:semiHidden="0" w:uiPriority="67" w:unhideWhenUsed="0"/>
+    <w:lsdException w:name="Medium Grid 2 Accent 4" w:semiHidden="0" w:uiPriority="68" w:unhideWhenUsed="0"/>
+    <w:lsdException w:name="Medium Grid 3 Accent 4" w:semiHidden="0" w:uiPriority="69" w:unhideWhenUsed="0"/>
+    <w:lsdException w:name="Dark List Accent 4" w:semiHidden="0" w:uiPriority="70" w:unhideWhenUsed="0"/>
+    <w:lsdException w:name="Colorful Shading Accent 4" w:semiHidden="0" w:uiPriority="71" w:unhideWhenUsed="0"/>
+    <w:lsdException w:name="Colorful List Accent 4" w:semiHidden="0" w:uiPriority="72" w:unhideWhenUsed="0"/>
+    <w:lsdException w:name="Colorful Grid Accent 4" w:semiHidden="0" w:uiPriority="73" w:unhideWhenUsed="0"/>
+    <w:lsdException w:name="Light Shading Accent 5" w:semiHidden="0" w:uiPriority="60" w:unhideWhenUsed="0"/>
+    <w:lsdException w:name="Light List Accent 5" w:semiHidden="0" w:uiPriority="61" w:unhideWhenUsed="0"/>
+    <w:lsdException w:name="Light Grid Accent 5" w:semiHidden="0" w:uiPriority="62" w:unhideWhenUsed="0"/>
+    <w:lsdException w:name="Medium Shading 1 Accent 5" w:semiHidden="0" w:uiPriority="63" w:unhideWhenUsed="0"/>
+    <w:lsdException w:name="Medium Shading 2 Accent 5" w:semiHidden="0" w:uiPriority="64" w:unhideWhenUsed="0"/>
+    <w:lsdException w:name="Medium List 1 Accent 5" w:semiHidden="0" w:uiPriority="65" w:unhideWhenUsed="0"/>
+    <w:lsdException w:name="Medium List 2 Accent 5" w:semiHidden="0" w:uiPriority="66" w:unhideWhenUsed="0"/>
+    <w:lsdException w:name="Medium Grid 1 Accent 5" w:semiHidden="0" w:uiPriority="67" w:unhideWhenUsed="0"/>
+    <w:lsdException w:name="Medium Grid 2 Accent 5" w:semiHidden="0" w:uiPriority="68" w:unhideWhenUsed="0"/>
+    <w:lsdException w:name="Medium Grid 3 Accent 5" w:semiHidden="0" w:uiPriority="69" w:unhideWhenUsed="0"/>
+    <w:lsdException w:name="Dark List Accent 5" w:semiHidden="0" w:uiPriority="70" w:unhideWhenUsed="0"/>
+    <w:lsdException w:name="Colorful Shading Accent 5" w:semiHidden="0" w:uiPriority="71" w:unhideWhenUsed="0"/>
+    <w:lsdException w:name="Colorful List Accent 5" w:semiHidden="0" w:uiPriority="72" w:unhideWhenUsed="0"/>
+    <w:lsdException w:name="Colorful Grid Accent 5" w:semiHidden="0" w:uiPriority="73" w:unhideWhenUsed="0"/>
+    <w:lsdException w:name="Light Shading Accent 6" w:semiHidden="0" w:uiPriority="60" w:unhideWhenUsed="0"/>
+    <w:lsdException w:name="Light List Accent 6" w:semiHidden="0" w:uiPriority="61" w:unhideWhenUsed="0"/>
+    <w:lsdException w:name="Light Grid Accent 6" w:semiHidden="0" w:uiPriority="62" w:unhideWhenUsed="0"/>
+    <w:lsdException w:name="Medium Shading 1 Accent 6" w:semiHidden="0" w:uiPriority="63" w:unhideWhenUsed="0"/>
+    <w:lsdException w:name="Medium Shading 2 Accent 6" w:semiHidden="0" w:uiPriority="64" w:unhideWhenUsed="0"/>
+    <w:lsdException w:name="Medium List 1 Accent 6" w:semiHidden="0" w:uiPriority="65" w:unhideWhenUsed="0"/>
+    <w:lsdException w:name="Medium List 2 Accent 6" w:semiHidden="0" w:uiPriority="66" w:unhideWhenUsed="0"/>
+    <w:lsdException w:name="Medium Grid 1 Accent 6" w:semiHidden="0" w:uiPriority="67" w:unhideWhenUsed="0"/>
+    <w:lsdException w:name="Medium Grid 2 Accent 6" w:semiHidden="0" w:uiPriority="68" w:unhideWhenUsed="0"/>
+    <w:lsdException w:name="Medium Grid 3 Accent 6" w:semiHidden="0" w:uiPriority="69" w:unhideWhenUsed="0"/>
+    <w:lsdException w:name="Dark List Accent 6" w:semiHidden="0" w:uiPriority="70" w:unhideWhenUsed="0"/>
+    <w:lsdException w:name="Colorful Shading Accent 6" w:semiHidden="0" w:uiPriority="71" w:unhideWhenUsed="0"/>
+    <w:lsdException w:name="Colorful List Accent 6" w:semiHidden="0" w:uiPriority="72" w:unhideWhenUsed="0"/>
+    <w:lsdException w:name="Colorful Grid Accent 6" w:semiHidden="0" w:uiPriority="73" w:unhideWhenUsed="0"/>
+    <w:lsdException w:name="Subtle Emphasis" w:semiHidden="0" w:uiPriority="19" w:unhideWhenUsed="0" w:qFormat="1"/>
+    <w:lsdException w:name="Intense Emphasis" w:semiHidden="0" w:uiPriority="21" w:unhideWhenUsed="0" w:qFormat="1"/>
+    <w:lsdException w:name="Subtle Reference" w:semiHidden="0" w:uiPriority="31" w:unhideWhenUsed="0" w:qFormat="1"/>
+    <w:lsdException w:name="Intense Reference" w:semiHidden="0" w:uiPriority="32" w:unhideWhenUsed="0" w:qFormat="1"/>
+    <w:lsdException w:name="Book Title" w:semiHidden="0" w:uiPriority="33" w:unhideWhenUsed="0" w:qFormat="1"/>
+    <w:lsdException w:name="Bibliography" w:uiPriority="37"/>
+    <w:lsdException w:name="TOC Heading" w:uiPriority="39" w:qFormat="1"/>
+  </w:latentStyles>
+  <w:style w:type="paragraph" w:default="1" w:styleId="Normal">
+    <w:name w:val="Normal"/>
+    <w:qFormat/>
+    <w:rsid w:val="00BA7459"/>
+    <w:pPr>
+      <w:spacing w:after="0" w:line="240" w:lineRule="auto"/>
+      <w:ind w:firstLine="360"/>
+    </w:pPr>
+    <w:rPr>
+      <w:rFonts w:eastAsiaTheme="minorEastAsia"/>
+    </w:rPr>
+  </w:style>
+  <w:style w:type="character" w:default="1" w:styleId="DefaultParagraphFont">
+    <w:name w:val="Default Paragraph Font"/>
+    <w:uiPriority w:val="1"/>
+    <w:semiHidden/>
+    <w:unhideWhenUsed/>
+  </w:style>
+  <w:style w:type="table" w:default="1" w:styleId="TableNormal">
+    <w:name w:val="Normal Table"/>
+    <w:uiPriority w:val="99"/>
+    <w:semiHidden/>
+    <w:unhideWhenUsed/>
+    <w:tblPr>
+      <w:tblInd w:w="0" w:type="dxa"/>
+      <w:tblCellMar>
+        <w:top w:w="0" w:type="dxa"/>
+        <w:left w:w="108" w:type="dxa"/>
+        <w:bottom w:w="0" w:type="dxa"/>
+        <w:right w:w="108" w:type="dxa"/>
+      </w:tblCellMar>
+    </w:tblPr>
+  </w:style>
+  <w:style w:type="numbering" w:default="1" w:styleId="NoList">
+    <w:name w:val="No List"/>
+    <w:uiPriority w:val="99"/>
+    <w:semiHidden/>
+    <w:unhideWhenUsed/>
+  </w:style>
+  <w:style w:type="table" w:styleId="TableGrid">
+    <w:name w:val="Table Grid"/>
+    <w:basedOn w:val="TableNormal"/>
+    <w:uiPriority w:val="59"/>
+    <w:rsid w:val="00BA7459"/>
+    <w:pPr>
+      <w:spacing w:after="0" w:line="240" w:lineRule="auto"/>
+      <w:ind w:firstLine="360"/>
+    </w:pPr>
+    <w:rPr>
+      <w:rFonts w:eastAsiaTheme="minorEastAsia"/>
+    </w:rPr>
+    <w:tblPr>
+      <w:tblInd w:w="0" w:type="dxa"/>
+      <w:tblBorders>
+        <w:top w:val="single" w:sz="4" w:space="0" w:color="auto"/>
+        <w:left w:val="single" w:sz="4" w:space="0" w:color="auto"/>
+        <w:bottom w:val="single" w:sz="4" w:space="0" w:color="auto"/>
+        <w:right w:val="single" w:sz="4" w:space="0" w:color="auto"/>
+        <w:insideH w:val="single" w:sz="4" w:space="0" w:color="auto"/>
+        <w:insideV w:val="single" w:sz="4" w:space="0" w:color="auto"/>
+      </w:tblBorders>
+      <w:tblCellMar>
+        <w:top w:w="0" w:type="dxa"/>
+        <w:left w:w="108" w:type="dxa"/>
+        <w:bottom w:w="0" w:type="dxa"/>
+        <w:right w:w="108" w:type="dxa"/>
+      </w:tblCellMar>
+    </w:tblPr>
+  </w:style>
+</w:styles>
+</file>
+
+<file path=word/stylesWithEffects.xml><?xml version="1.0" encoding="utf-8"?>
+<w:styles xmlns:wpc="http://schemas.microsoft.com/office/word/2010/wordprocessingCanvas" xmlns:mc="http://schemas.openxmlformats.org/markup-compatibility/2006" xmlns:o="urn:schemas-microsoft-com:office:office" xmlns:r="http://schemas.openxmlformats.org/officeDocument/2006/relationships" xmlns:m="http://schemas.openxmlformats.org/officeDocument/2006/math" xmlns:v="urn:schemas-microsoft-com:vml" xmlns:wp14="http://schemas.microsoft.com/office/word/2010/wordprocessingDrawing" xmlns:wp="http://schemas.openxmlformats.org/drawingml/2006/wordprocessingDrawing" xmlns:w10="urn:schemas-microsoft-com:office:word" xmlns:w="http://schemas.openxmlformats.org/wordprocessingml/2006/main" xmlns:w14="http://schemas.microsoft.com/office/word/2010/wordml" xmlns:wpg="http://schemas.microsoft.com/office/word/2010/wordprocessingGroup" xmlns:wpi="http://schemas.microsoft.com/office/word/2010/wordprocessingInk" xmlns:wne="http://schemas.microsoft.com/office/word/2006/wordml" xmlns:wps="http://schemas.microsoft.com/office/word/2010/wordprocessingShape" mc:Ignorable="w14 wp14">
+  <w:docDefaults>
+    <w:rPrDefault>
+      <w:rPr>
+        <w:rFonts w:asciiTheme="minorHAnsi" w:eastAsiaTheme="minorHAnsi" w:hAnsiTheme="minorHAnsi" w:cstheme="minorBidi"/>
+        <w:sz w:val="22"/>
+        <w:szCs w:val="22"/>
+        <w:lang w:val="en-ZA" w:eastAsia="en-US" w:bidi="ar-SA"/>
+      </w:rPr>
+    </w:rPrDefault>
+    <w:pPrDefault>
+      <w:pPr>
+        <w:spacing w:after="160" w:line="259" w:lineRule="auto"/>
+      </w:pPr>
+    </w:pPrDefault>
+  </w:docDefaults>
+  <w:latentStyles w:defLockedState="0" w:defUIPriority="99" w:defSemiHidden="1" w:defUnhideWhenUsed="1" w:defQFormat="0" w:count="267">
+    <w:lsdException w:name="Normal" w:semiHidden="0" w:uiPriority="0" w:unhideWhenUsed="0" w:qFormat="1"/>
+    <w:lsdException w:name="heading 1" w:semiHidden="0" w:uiPriority="9" w:unhideWhenUsed="0" w:qFormat="1"/>
+    <w:lsdException w:name="heading 2" w:uiPriority="9" w:qFormat="1"/>
+    <w:lsdException w:name="heading 3" w:uiPriority="9" w:qFormat="1"/>
+    <w:lsdException w:name="heading 4" w:uiPriority="9" w:qFormat="1"/>
+    <w:lsdException w:name="heading 5" w:uiPriority="9" w:qFormat="1"/>
+    <w:lsdException w:name="heading 6" w:uiPriority="9" w:qFormat="1"/>
+    <w:lsdException w:name="heading 7" w:uiPriority="9" w:qFormat="1"/>
+    <w:lsdException w:name="heading 8" w:uiPriority="9" w:qFormat="1"/>
+    <w:lsdException w:name="heading 9" w:uiPriority="9" w:qFormat="1"/>
+    <w:lsdException w:name="toc 1" w:uiPriority="39"/>
+    <w:lsdException w:name="toc 2" w:uiPriority="39"/>
+    <w:lsdException w:name="toc 3" w:uiPriority="39"/>
+    <w:lsdException w:name="toc 4" w:uiPriority="39"/>
+    <w:lsdException w:name="toc 5" w:uiPriority="39"/>
+    <w:lsdException w:name="toc 6" w:uiPriority="39"/>
+    <w:lsdException w:name="toc 7" w:uiPriority="39"/>
+    <w:lsdException w:name="toc 8" w:uiPriority="39"/>
+    <w:lsdException w:name="toc 9" w:uiPriority="39"/>
+    <w:lsdException w:name="caption" w:uiPriority="35" w:qFormat="1"/>
+    <w:lsdException w:name="Title" w:semiHidden="0" w:uiPriority="10" w:unhideWhenUsed="0" w:qFormat="1"/>
+    <w:lsdException w:name="Default Paragraph Font" w:uiPriority="1"/>
+    <w:lsdException w:name="Subtitle" w:semiHidden="0" w:uiPriority="11" w:unhideWhenUsed="0" w:qFormat="1"/>
+    <w:lsdException w:name="Strong" w:semiHidden="0" w:uiPriority="22" w:unhideWhenUsed="0" w:qFormat="1"/>
+    <w:lsdException w:name="Emphasis" w:semiHidden="0" w:uiPriority="20" w:unhideWhenUsed="0" w:qFormat="1"/>
+    <w:lsdException w:name="Table Grid" w:semiHidden="0" w:uiPriority="59" w:unhideWhenUsed="0"/>
+    <w:lsdException w:name="Placeholder Text" w:unhideWhenUsed="0"/>
+    <w:lsdException w:name="No Spacing" w:semiHidden="0" w:uiPriority="1" w:unhideWhenUsed="0" w:qFormat="1"/>
+    <w:lsdException w:name="Light Shading" w:semiHidden="0" w:uiPriority="60" w:unhideWhenUsed="0"/>
+    <w:lsdException w:name="Light List" w:semiHidden="0" w:uiPriority="61" w:unhideWhenUsed="0"/>
+    <w:lsdException w:name="Light Grid" w:semiHidden="0" w:uiPriority="62" w:unhideWhenUsed="0"/>
+    <w:lsdException w:name="Medium Shading 1" w:semiHidden="0" w:uiPriority="63" w:unhideWhenUsed="0"/>
+    <w:lsdException w:name="Medium Shading 2" w:semiHidden="0" w:uiPriority="64" w:unhideWhenUsed="0"/>
+    <w:lsdException w:name="Medium List 1" w:semiHidden="0" w:uiPriority="65" w:unhideWhenUsed="0"/>
+    <w:lsdException w:name="Medium List 2" w:semiHidden="0" w:uiPriority="66" w:unhideWhenUsed="0"/>
+    <w:lsdException w:name="Medium Grid 1" w:semiHidden="0" w:uiPriority="67" w:unhideWhenUsed="0"/>
+    <w:lsdException w:name="Medium Grid 2" w:semiHidden="0" w:uiPriority="68" w:unhideWhenUsed="0"/>
+    <w:lsdException w:name="Medium Grid 3" w:semiHidden="0" w:uiPriority="69" w:unhideWhenUsed="0"/>
+    <w:lsdException w:name="Dark List" w:semiHidden="0" w:uiPriority="70" w:unhideWhenUsed="0"/>
+    <w:lsdException w:name="Colorful Shading" w:semiHidden="0" w:uiPriority="71" w:unhideWhenUsed="0"/>
+    <w:lsdException w:name="Colorful List" w:semiHidden="0" w:uiPriority="72" w:unhideWhenUsed="0"/>
+    <w:lsdException w:name="Colorful Grid" w:semiHidden="0" w:uiPriority="73" w:unhideWhenUsed="0"/>
+    <w:lsdException w:name="Light Shading Accent 1" w:semiHidden="0" w:uiPriority="60" w:unhideWhenUsed="0"/>
+    <w:lsdException w:name="Light List Accent 1" w:semiHidden="0" w:uiPriority="61" w:unhideWhenUsed="0"/>
+    <w:lsdException w:name="Light Grid Accent 1" w:semiHidden="0" w:uiPriority="62" w:unhideWhenUsed="0"/>
+    <w:lsdException w:name="Medium Shading 1 Accent 1" w:semiHidden="0" w:uiPriority="63" w:unhideWhenUsed="0"/>
+    <w:lsdException w:name="Medium Shading 2 Accent 1" w:semiHidden="0" w:uiPriority="64" w:unhideWhenUsed="0"/>
+    <w:lsdException w:name="Medium List 1 Accent 1" w:semiHidden="0" w:uiPriority="65" w:unhideWhenUsed="0"/>
+    <w:lsdException w:name="Revision" w:unhideWhenUsed="0"/>
+    <w:lsdException w:name="List Paragraph" w:semiHidden="0" w:uiPriority="34" w:unhideWhenUsed="0" w:qFormat="1"/>
+    <w:lsdException w:name="Quote" w:semiHidden="0" w:uiPriority="29" w:unhideWhenUsed="0" w:qFormat="1"/>
+    <w:lsdException w:name="Intense Quote" w:semiHidden="0" w:uiPriority="30" w:unhideWhenUsed="0" w:qFormat="1"/>
+    <w:lsdException w:name="Medium List 2 Accent 1" w:semiHidden="0" w:uiPriority="66" w:unhideWhenUsed="0"/>
+    <w:lsdException w:name="Medium Grid 1 Accent 1" w:semiHidden="0" w:uiPriority="67" w:unhideWhenUsed="0"/>
+    <w:lsdException w:name="Medium Grid 2 Accent 1" w:semiHidden="0" w:uiPriority="68" w:unhideWhenUsed="0"/>
+    <w:lsdException w:name="Medium Grid 3 Accent 1" w:semiHidden="0" w:uiPriority="69" w:unhideWhenUsed="0"/>
+    <w:lsdException w:name="Dark List Accent 1" w:semiHidden="0" w:uiPriority="70" w:unhideWhenUsed="0"/>
+    <w:lsdException w:name="Colorful Shading Accent 1" w:semiHidden="0" w:uiPriority="71" w:unhideWhenUsed="0"/>
+    <w:lsdException w:name="Colorful List Accent 1" w:semiHidden="0" w:uiPriority="72" w:unhideWhenUsed="0"/>
+    <w:lsdException w:name="Colorful Grid Accent 1" w:semiHidden="0" w:uiPriority="73" w:unhideWhenUsed="0"/>
+    <w:lsdException w:name="Light Shading Accent 2" w:semiHidden="0" w:uiPriority="60" w:unhideWhenUsed="0"/>
+    <w:lsdException w:name="Light List Accent 2" w:semiHidden="0" w:uiPriority="61" w:unhideWhenUsed="0"/>
+    <w:lsdException w:name="Light Grid Accent 2" w:semiHidden="0" w:uiPriority="62" w:unhideWhenUsed="0"/>
+    <w:lsdException w:name="Medium Shading 1 Accent 2" w:semiHidden="0" w:uiPriority="63" w:unhideWhenUsed="0"/>
+    <w:lsdException w:name="Medium Shading 2 Accent 2" w:semiHidden="0" w:uiPriority="64" w:unhideWhenUsed="0"/>
+    <w:lsdException w:name="Medium List 1 Accent 2" w:semiHidden="0" w:uiPriority="65" w:unhideWhenUsed="0"/>
+    <w:lsdException w:name="Medium List 2 Accent 2" w:semiHidden="0" w:uiPriority="66" w:unhideWhenUsed="0"/>
+    <w:lsdException w:name="Medium Grid 1 Accent 2" w:semiHidden="0" w:uiPriority="67" w:unhideWhenUsed="0"/>
+    <w:lsdException w:name="Medium Grid 2 Accent 2" w:semiHidden="0" w:uiPriority="68" w:unhideWhenUsed="0"/>
+    <w:lsdException w:name="Medium Grid 3 Accent 2" w:semiHidden="0" w:uiPriority="69" w:unhideWhenUsed="0"/>
+    <w:lsdException w:name="Dark List Accent 2" w:semiHidden="0" w:uiPriority="70" w:unhideWhenUsed="0"/>
+    <w:lsdException w:name="Colorful Shading Accent 2" w:semiHidden="0" w:uiPriority="71" w:unhideWhenUsed="0"/>
+    <w:lsdException w:name="Colorful List Accent 2" w:semiHidden="0" w:uiPriority="72" w:unhideWhenUsed="0"/>
+    <w:lsdException w:name="Colorful Grid Accent 2" w:semiHidden="0" w:uiPriority="73" w:unhideWhenUsed="0"/>
+    <w:lsdException w:name="Light Shading Accent 3" w:semiHidden="0" w:uiPriority="60" w:unhideWhenUsed="0"/>
+    <w:lsdException w:name="Light List Accent 3" w:semiHidden="0" w:uiPriority="61" w:unhideWhenUsed="0"/>
+    <w:lsdException w:name="Light Grid Accent 3" w:semiHidden="0" w:uiPriority="62" w:unhideWhenUsed="0"/>
+    <w:lsdException w:name="Medium Shading 1 Accent 3" w:semiHidden="0" w:uiPriority="63" w:unhideWhenUsed="0"/>
+    <w:lsdException w:name="Medium Shading 2 Accent 3" w:semiHidden="0" w:uiPriority="64" w:unhideWhenUsed="0"/>
+    <w:lsdException w:name="Medium List 1 Accent 3" w:semiHidden="0" w:uiPriority="65" w:unhideWhenUsed="0"/>
+    <w:lsdException w:name="Medium List 2 Accent 3" w:semiHidden="0" w:uiPriority="66" w:unhideWhenUsed="0"/>
+    <w:lsdException w:name="Medium Grid 1 Accent 3" w:semiHidden="0" w:uiPriority="67" w:unhideWhenUsed="0"/>
+    <w:lsdException w:name="Medium Grid 2 Accent 3" w:semiHidden="0" w:uiPriority="68" w:unhideWhenUsed="0"/>
+    <w:lsdException w:name="Medium Grid 3 Accent 3" w:semiHidden="0" w:uiPriority="69" w:unhideWhenUsed="0"/>
+    <w:lsdException w:name="Dark List Accent 3" w:semiHidden="0" w:uiPriority="70" w:unhideWhenUsed="0"/>
+    <w:lsdException w:name="Colorful Shading Accent 3" w:semiHidden="0" w:uiPriority="71" w:unhideWhenUsed="0"/>
+    <w:lsdException w:name="Colorful List Accent 3" w:semiHidden="0" w:uiPriority="72" w:unhideWhenUsed="0"/>
+    <w:lsdException w:name="Colorful Grid Accent 3" w:semiHidden="0" w:uiPriority="73" w:unhideWhenUsed="0"/>
+    <w:lsdException w:name="Light Shading Accent 4" w:semiHidden="0" w:uiPriority="60" w:unhideWhenUsed="0"/>
+    <w:lsdException w:name="Light List Accent 4" w:semiHidden="0" w:uiPriority="61" w:unhideWhenUsed="0"/>
+    <w:lsdException w:name="Light Grid Accent 4" w:semiHidden="0" w:uiPriority="62" w:unhideWhenUsed="0"/>
+    <w:lsdException w:name="Medium Shading 1 Accent 4" w:semiHidden="0" w:uiPriority="63" w:unhideWhenUsed="0"/>
+    <w:lsdException w:name="Medium Shading 2 Accent 4" w:semiHidden="0" w:uiPriority="64" w:unhideWhenUsed="0"/>
+    <w:lsdException w:name="Medium List 1 Accent 4" w:semiHidden="0" w:uiPriority="65" w:unhideWhenUsed="0"/>
+    <w:lsdException w:name="Medium List 2 Accent 4" w:semiHidden="0" w:uiPriority="66" w:unhideWhenUsed="0"/>
+    <w:lsdException w:name="Medium Grid 1 Accent 4" w:semiHidden="0" w:uiPriority="67" w:unhideWhenUsed="0"/>
+    <w:lsdException w:name="Medium Grid 2 Accent 4" w:semiHidden="0" w:uiPriority="68" w:unhideWhenUsed="0"/>
+    <w:lsdException w:name="Medium Grid 3 Accent 4" w:semiHidden="0" w:uiPriority="69" w:unhideWhenUsed="0"/>
+    <w:lsdException w:name="Dark List Accent 4" w:semiHidden="0" w:uiPriority="70" w:unhideWhenUsed="0"/>
+    <w:lsdException w:name="Colorful Shading Accent 4" w:semiHidden="0" w:uiPriority="71" w:unhideWhenUsed="0"/>
+    <w:lsdException w:name="Colorful List Accent 4" w:semiHidden="0" w:uiPriority="72" w:unhideWhenUsed="0"/>
+    <w:lsdException w:name="Colorful Grid Accent 4" w:semiHidden="0" w:uiPriority="73" w:unhideWhenUsed="0"/>
+    <w:lsdException w:name="Light Shading Accent 5" w:semiHidden="0" w:uiPriority="60" w:unhideWhenUsed="0"/>
+    <w:lsdException w:name="Light List Accent 5" w:semiHidden="0" w:uiPriority="61" w:unhideWhenUsed="0"/>
+    <w:lsdException w:name="Light Grid Accent 5" w:semiHidden="0" w:uiPriority="62" w:unhideWhenUsed="0"/>
+    <w:lsdException w:name="Medium Shading 1 Accent 5" w:semiHidden="0" w:uiPriority="63" w:unhideWhenUsed="0"/>
+    <w:lsdException w:name="Medium Shading 2 Accent 5" w:semiHidden="0" w:uiPriority="64" w:unhideWhenUsed="0"/>
+    <w:lsdException w:name="Medium List 1 Accent 5" w:semiHidden="0" w:uiPriority="65" w:unhideWhenUsed="0"/>
+    <w:lsdException w:name="Medium List 2 Accent 5" w:semiHidden="0" w:uiPriority="66" w:unhideWhenUsed="0"/>
+    <w:lsdException w:name="Medium Grid 1 Accent 5" w:semiHidden="0" w:uiPriority="67" w:unhideWhenUsed="0"/>
+    <w:lsdException w:name="Medium Grid 2 Accent 5" w:semiHidden="0" w:uiPriority="68" w:unhideWhenUsed="0"/>
+    <w:lsdException w:name="Medium Grid 3 Accent 5" w:semiHidden="0" w:uiPriority="69" w:unhideWhenUsed="0"/>
+    <w:lsdException w:name="Dark List Accent 5" w:semiHidden="0" w:uiPriority="70" w:unhideWhenUsed="0"/>
+    <w:lsdException w:name="Colorful Shading Accent 5" w:semiHidden="0" w:uiPriority="71" w:unhideWhenUsed="0"/>
+    <w:lsdException w:name="Colorful List Accent 5" w:semiHidden="0" w:uiPriority="72" w:unhideWhenUsed="0"/>
+    <w:lsdException w:name="Colorful Grid Accent 5" w:semiHidden="0" w:uiPriority="73" w:unhideWhenUsed="0"/>
+    <w:lsdException w:name="Light Shading Accent 6" w:semiHidden="0" w:uiPriority="60" w:unhideWhenUsed="0"/>
+    <w:lsdException w:name="Light List Accent 6" w:semiHidden="0" w:uiPriority="61" w:unhideWhenUsed="0"/>
+    <w:lsdException w:name="Light Grid Accent 6" w:semiHidden="0" w:uiPriority="62" w:unhideWhenUsed="0"/>
+    <w:lsdException w:name="Medium Shading 1 Accent 6" w:semiHidden="0" w:uiPriority="63" w:unhideWhenUsed="0"/>
+    <w:lsdException w:name="Medium Shading 2 Accent 6" w:semiHidden="0" w:uiPriority="64" w:unhideWhenUsed="0"/>
+    <w:lsdException w:name="Medium List 1 Accent 6" w:semiHidden="0" w:uiPriority="65" w:unhideWhenUsed="0"/>
+    <w:lsdException w:name="Medium List 2 Accent 6" w:semiHidden="0" w:uiPriority="66" w:unhideWhenUsed="0"/>
+    <w:lsdException w:name="Medium Grid 1 Accent 6" w:semiHidden="0" w:uiPriority="67" w:unhideWhenUsed="0"/>
+    <w:lsdException w:name="Medium Grid 2 Accent 6" w:semiHidden="0" w:uiPriority="68" w:unhideWhenUsed="0"/>
+    <w:lsdException w:name="Medium Grid 3 Accent 6" w:semiHidden="0" w:uiPriority="69" w:unhideWhenUsed="0"/>
+    <w:lsdException w:name="Dark List Accent 6" w:semiHidden="0" w:uiPriority="70" w:unhideWhenUsed="0"/>
+    <w:lsdException w:name="Colorful Shading Accent 6" w:semiHidden="0" w:uiPriority="71" w:unhideWhenUsed="0"/>
+    <w:lsdException w:name="Colorful List Accent 6" w:semiHidden="0" w:uiPriority="72" w:unhideWhenUsed="0"/>
+    <w:lsdException w:name="Colorful Grid Accent 6" w:semiHidden="0" w:uiPriority="73" w:unhideWhenUsed="0"/>
+    <w:lsdException w:name="Subtle Emphasis" w:semiHidden="0" w:uiPriority="19" w:unhideWhenUsed="0" w:qFormat="1"/>
+    <w:lsdException w:name="Intense Emphasis" w:semiHidden="0" w:uiPriority="21" w:unhideWhenUsed="0" w:qFormat="1"/>
+    <w:lsdException w:name="Subtle Reference" w:semiHidden="0" w:uiPriority="31" w:unhideWhenUsed="0" w:qFormat="1"/>
+    <w:lsdException w:name="Intense Reference" w:semiHidden="0" w:uiPriority="32" w:unhideWhenUsed="0" w:qFormat="1"/>
+    <w:lsdException w:name="Book Title" w:semiHidden="0" w:uiPriority="33" w:unhideWhenUsed="0" w:qFormat="1"/>
+    <w:lsdException w:name="Bibliography" w:uiPriority="37"/>
+    <w:lsdException w:name="TOC Heading" w:uiPriority="39" w:qFormat="1"/>
   </w:latentStyles>
   <w:style w:type="paragraph" w:default="1" w:styleId="Normal">
     <w:name w:val="Normal"/>
@@ -1905,7 +1791,7 @@
   <a:extraClrSchemeLst/>
   <a:extLst>
     <a:ext uri="{05A4C25C-085E-4340-85A3-A5531E510DB2}">
-      <thm15:themeFamily xmlns:thm15="http://schemas.microsoft.com/office/thememl/2012/main" name="Office Theme" id="{62F939B6-93AF-4DB8-9C6B-D6C7DFDC589F}" vid="{4A3C46E8-61CC-4603-A589-7422A47A8E4A}"/>
+      <thm15:themeFamily xmlns:thm15="http://schemas.microsoft.com/office/thememl/2012/main" xmlns="" name="Office Theme" id="{62F939B6-93AF-4DB8-9C6B-D6C7DFDC589F}" vid="{4A3C46E8-61CC-4603-A589-7422A47A8E4A}"/>
     </a:ext>
   </a:extLst>
 </a:theme>

</xml_diff>

<commit_message>
Changes made by chris
</commit_message>
<xml_diff>
--- a/Documents/To Do and Change Log.docx
+++ b/Documents/To Do and Change Log.docx
@@ -523,8 +523,402 @@
             <w:r>
               <w:t>0.2.4</w:t>
             </w:r>
+          </w:p>
+        </w:tc>
+      </w:tr>
+      <w:tr>
+        <w:trPr>
+          <w:trHeight w:val="278"/>
+        </w:trPr>
+        <w:tc>
+          <w:tcPr>
+            <w:tcW w:w="1278" w:type="dxa"/>
+          </w:tcPr>
+          <w:p>
+            <w:pPr>
+              <w:ind w:firstLine="0"/>
+            </w:pPr>
+            <w:r>
+              <w:t>26/02/2014</w:t>
+            </w:r>
+          </w:p>
+        </w:tc>
+        <w:tc>
+          <w:tcPr>
+            <w:tcW w:w="1807" w:type="dxa"/>
+          </w:tcPr>
+          <w:p>
+            <w:pPr>
+              <w:ind w:firstLine="0"/>
+            </w:pPr>
+            <w:r>
+              <w:rPr>
+                <w:rFonts w:ascii="CMR10" w:eastAsiaTheme="minorHAnsi" w:hAnsi="CMR10" w:cs="CMR10"/>
+                <w:sz w:val="20"/>
+                <w:szCs w:val="20"/>
+              </w:rPr>
+              <w:t>Christopher Moodley</w:t>
+            </w:r>
+          </w:p>
+        </w:tc>
+        <w:tc>
+          <w:tcPr>
+            <w:tcW w:w="5811" w:type="dxa"/>
+          </w:tcPr>
+          <w:p>
+            <w:pPr>
+              <w:ind w:firstLine="0"/>
+            </w:pPr>
+            <w:r>
+              <w:t>Access channel requirements</w:t>
+            </w:r>
+          </w:p>
+        </w:tc>
+        <w:tc>
+          <w:tcPr>
+            <w:tcW w:w="896" w:type="dxa"/>
+          </w:tcPr>
+          <w:p>
+            <w:pPr>
+              <w:ind w:firstLine="0"/>
+            </w:pPr>
+            <w:r>
+              <w:t>0.2.5</w:t>
+            </w:r>
+          </w:p>
+        </w:tc>
+      </w:tr>
+      <w:tr>
+        <w:trPr>
+          <w:trHeight w:val="278"/>
+        </w:trPr>
+        <w:tc>
+          <w:tcPr>
+            <w:tcW w:w="1278" w:type="dxa"/>
+          </w:tcPr>
+          <w:p>
+            <w:pPr>
+              <w:ind w:firstLine="0"/>
+            </w:pPr>
+            <w:r>
+              <w:t>26/02/2014</w:t>
+            </w:r>
+          </w:p>
+        </w:tc>
+        <w:tc>
+          <w:tcPr>
+            <w:tcW w:w="1807" w:type="dxa"/>
+          </w:tcPr>
+          <w:p>
+            <w:pPr>
+              <w:ind w:firstLine="0"/>
+            </w:pPr>
+            <w:r>
+              <w:rPr>
+                <w:rFonts w:ascii="CMR10" w:eastAsiaTheme="minorHAnsi" w:hAnsi="CMR10" w:cs="CMR10"/>
+                <w:sz w:val="20"/>
+                <w:szCs w:val="20"/>
+              </w:rPr>
+              <w:t>Christopher Moodley</w:t>
+            </w:r>
+          </w:p>
+        </w:tc>
+        <w:tc>
+          <w:tcPr>
+            <w:tcW w:w="5811" w:type="dxa"/>
+          </w:tcPr>
+          <w:p>
+            <w:pPr>
+              <w:ind w:firstLine="0"/>
+            </w:pPr>
+            <w:r>
+              <w:t>Quality requirements</w:t>
+            </w:r>
+          </w:p>
+        </w:tc>
+        <w:tc>
+          <w:tcPr>
+            <w:tcW w:w="896" w:type="dxa"/>
+          </w:tcPr>
+          <w:p>
+            <w:pPr>
+              <w:ind w:firstLine="0"/>
+            </w:pPr>
+            <w:r>
+              <w:t>0.2.6</w:t>
+            </w:r>
             <w:bookmarkStart w:id="0" w:name="_GoBack"/>
             <w:bookmarkEnd w:id="0"/>
+          </w:p>
+        </w:tc>
+      </w:tr>
+      <w:tr>
+        <w:trPr>
+          <w:trHeight w:val="278"/>
+        </w:trPr>
+        <w:tc>
+          <w:tcPr>
+            <w:tcW w:w="1278" w:type="dxa"/>
+          </w:tcPr>
+          <w:p>
+            <w:pPr>
+              <w:ind w:firstLine="0"/>
+            </w:pPr>
+          </w:p>
+        </w:tc>
+        <w:tc>
+          <w:tcPr>
+            <w:tcW w:w="1807" w:type="dxa"/>
+          </w:tcPr>
+          <w:p>
+            <w:pPr>
+              <w:ind w:firstLine="0"/>
+            </w:pPr>
+          </w:p>
+        </w:tc>
+        <w:tc>
+          <w:tcPr>
+            <w:tcW w:w="5811" w:type="dxa"/>
+          </w:tcPr>
+          <w:p>
+            <w:pPr>
+              <w:ind w:firstLine="0"/>
+            </w:pPr>
+          </w:p>
+        </w:tc>
+        <w:tc>
+          <w:tcPr>
+            <w:tcW w:w="896" w:type="dxa"/>
+          </w:tcPr>
+          <w:p>
+            <w:pPr>
+              <w:ind w:firstLine="0"/>
+            </w:pPr>
+          </w:p>
+        </w:tc>
+      </w:tr>
+      <w:tr>
+        <w:trPr>
+          <w:trHeight w:val="278"/>
+        </w:trPr>
+        <w:tc>
+          <w:tcPr>
+            <w:tcW w:w="1278" w:type="dxa"/>
+          </w:tcPr>
+          <w:p>
+            <w:pPr>
+              <w:ind w:firstLine="0"/>
+            </w:pPr>
+          </w:p>
+        </w:tc>
+        <w:tc>
+          <w:tcPr>
+            <w:tcW w:w="1807" w:type="dxa"/>
+          </w:tcPr>
+          <w:p>
+            <w:pPr>
+              <w:ind w:firstLine="0"/>
+            </w:pPr>
+          </w:p>
+        </w:tc>
+        <w:tc>
+          <w:tcPr>
+            <w:tcW w:w="5811" w:type="dxa"/>
+          </w:tcPr>
+          <w:p>
+            <w:pPr>
+              <w:ind w:firstLine="0"/>
+            </w:pPr>
+          </w:p>
+        </w:tc>
+        <w:tc>
+          <w:tcPr>
+            <w:tcW w:w="896" w:type="dxa"/>
+          </w:tcPr>
+          <w:p>
+            <w:pPr>
+              <w:ind w:firstLine="0"/>
+            </w:pPr>
+          </w:p>
+        </w:tc>
+      </w:tr>
+      <w:tr>
+        <w:trPr>
+          <w:trHeight w:val="278"/>
+        </w:trPr>
+        <w:tc>
+          <w:tcPr>
+            <w:tcW w:w="1278" w:type="dxa"/>
+          </w:tcPr>
+          <w:p>
+            <w:pPr>
+              <w:ind w:firstLine="0"/>
+            </w:pPr>
+          </w:p>
+        </w:tc>
+        <w:tc>
+          <w:tcPr>
+            <w:tcW w:w="1807" w:type="dxa"/>
+          </w:tcPr>
+          <w:p>
+            <w:pPr>
+              <w:ind w:firstLine="0"/>
+            </w:pPr>
+          </w:p>
+        </w:tc>
+        <w:tc>
+          <w:tcPr>
+            <w:tcW w:w="5811" w:type="dxa"/>
+          </w:tcPr>
+          <w:p>
+            <w:pPr>
+              <w:ind w:firstLine="0"/>
+            </w:pPr>
+          </w:p>
+        </w:tc>
+        <w:tc>
+          <w:tcPr>
+            <w:tcW w:w="896" w:type="dxa"/>
+          </w:tcPr>
+          <w:p>
+            <w:pPr>
+              <w:ind w:firstLine="0"/>
+            </w:pPr>
+          </w:p>
+        </w:tc>
+      </w:tr>
+      <w:tr>
+        <w:trPr>
+          <w:trHeight w:val="278"/>
+        </w:trPr>
+        <w:tc>
+          <w:tcPr>
+            <w:tcW w:w="1278" w:type="dxa"/>
+          </w:tcPr>
+          <w:p>
+            <w:pPr>
+              <w:ind w:firstLine="0"/>
+            </w:pPr>
+          </w:p>
+        </w:tc>
+        <w:tc>
+          <w:tcPr>
+            <w:tcW w:w="1807" w:type="dxa"/>
+          </w:tcPr>
+          <w:p>
+            <w:pPr>
+              <w:ind w:firstLine="0"/>
+            </w:pPr>
+          </w:p>
+        </w:tc>
+        <w:tc>
+          <w:tcPr>
+            <w:tcW w:w="5811" w:type="dxa"/>
+          </w:tcPr>
+          <w:p>
+            <w:pPr>
+              <w:ind w:firstLine="0"/>
+            </w:pPr>
+          </w:p>
+        </w:tc>
+        <w:tc>
+          <w:tcPr>
+            <w:tcW w:w="896" w:type="dxa"/>
+          </w:tcPr>
+          <w:p>
+            <w:pPr>
+              <w:ind w:firstLine="0"/>
+            </w:pPr>
+          </w:p>
+        </w:tc>
+      </w:tr>
+      <w:tr>
+        <w:trPr>
+          <w:trHeight w:val="278"/>
+        </w:trPr>
+        <w:tc>
+          <w:tcPr>
+            <w:tcW w:w="1278" w:type="dxa"/>
+          </w:tcPr>
+          <w:p>
+            <w:pPr>
+              <w:ind w:firstLine="0"/>
+            </w:pPr>
+          </w:p>
+        </w:tc>
+        <w:tc>
+          <w:tcPr>
+            <w:tcW w:w="1807" w:type="dxa"/>
+          </w:tcPr>
+          <w:p>
+            <w:pPr>
+              <w:ind w:firstLine="0"/>
+            </w:pPr>
+          </w:p>
+        </w:tc>
+        <w:tc>
+          <w:tcPr>
+            <w:tcW w:w="5811" w:type="dxa"/>
+          </w:tcPr>
+          <w:p>
+            <w:pPr>
+              <w:ind w:firstLine="0"/>
+            </w:pPr>
+          </w:p>
+        </w:tc>
+        <w:tc>
+          <w:tcPr>
+            <w:tcW w:w="896" w:type="dxa"/>
+          </w:tcPr>
+          <w:p>
+            <w:pPr>
+              <w:ind w:firstLine="0"/>
+            </w:pPr>
+          </w:p>
+        </w:tc>
+      </w:tr>
+      <w:tr>
+        <w:trPr>
+          <w:trHeight w:val="278"/>
+        </w:trPr>
+        <w:tc>
+          <w:tcPr>
+            <w:tcW w:w="1278" w:type="dxa"/>
+          </w:tcPr>
+          <w:p>
+            <w:pPr>
+              <w:ind w:firstLine="0"/>
+            </w:pPr>
+          </w:p>
+        </w:tc>
+        <w:tc>
+          <w:tcPr>
+            <w:tcW w:w="1807" w:type="dxa"/>
+          </w:tcPr>
+          <w:p>
+            <w:pPr>
+              <w:ind w:firstLine="0"/>
+            </w:pPr>
+          </w:p>
+        </w:tc>
+        <w:tc>
+          <w:tcPr>
+            <w:tcW w:w="5811" w:type="dxa"/>
+          </w:tcPr>
+          <w:p>
+            <w:pPr>
+              <w:ind w:firstLine="0"/>
+            </w:pPr>
+          </w:p>
+        </w:tc>
+        <w:tc>
+          <w:tcPr>
+            <w:tcW w:w="896" w:type="dxa"/>
+          </w:tcPr>
+          <w:p>
+            <w:pPr>
+              <w:ind w:firstLine="0"/>
+            </w:pPr>
           </w:p>
         </w:tc>
       </w:tr>

</xml_diff>

<commit_message>
Updated to do and done list
</commit_message>
<xml_diff>
--- a/Documents/To Do and Change Log.docx
+++ b/Documents/To Do and Change Log.docx
@@ -1,6 +1,6 @@
 
 <file path=word/document.xml><?xml version="1.0" encoding="utf-8"?>
-<w:document xmlns:ve="http://schemas.openxmlformats.org/markup-compatibility/2006" xmlns:o="urn:schemas-microsoft-com:office:office" xmlns:r="http://schemas.openxmlformats.org/officeDocument/2006/relationships" xmlns:m="http://schemas.openxmlformats.org/officeDocument/2006/math" xmlns:v="urn:schemas-microsoft-com:vml" xmlns:wp="http://schemas.openxmlformats.org/drawingml/2006/wordprocessingDrawing" xmlns:w10="urn:schemas-microsoft-com:office:word" xmlns:w="http://schemas.openxmlformats.org/wordprocessingml/2006/main" xmlns:wne="http://schemas.microsoft.com/office/word/2006/wordml">
+<w:document xmlns:wpc="http://schemas.microsoft.com/office/word/2010/wordprocessingCanvas" xmlns:mc="http://schemas.openxmlformats.org/markup-compatibility/2006" xmlns:o="urn:schemas-microsoft-com:office:office" xmlns:r="http://schemas.openxmlformats.org/officeDocument/2006/relationships" xmlns:m="http://schemas.openxmlformats.org/officeDocument/2006/math" xmlns:v="urn:schemas-microsoft-com:vml" xmlns:wp14="http://schemas.microsoft.com/office/word/2010/wordprocessingDrawing" xmlns:wp="http://schemas.openxmlformats.org/drawingml/2006/wordprocessingDrawing" xmlns:w10="urn:schemas-microsoft-com:office:word" xmlns:w="http://schemas.openxmlformats.org/wordprocessingml/2006/main" xmlns:w14="http://schemas.microsoft.com/office/word/2010/wordml" xmlns:wpg="http://schemas.microsoft.com/office/word/2010/wordprocessingGroup" xmlns:wpi="http://schemas.microsoft.com/office/word/2010/wordprocessingInk" xmlns:wne="http://schemas.microsoft.com/office/word/2006/wordml" xmlns:wps="http://schemas.microsoft.com/office/word/2010/wordprocessingShape" mc:Ignorable="w14 wp14">
   <w:body>
     <w:p>
       <w:pPr>
@@ -32,7 +32,7 @@
       <w:tblPr>
         <w:tblStyle w:val="TableGrid"/>
         <w:tblW w:w="9792" w:type="dxa"/>
-        <w:tblLook w:val="04A0"/>
+        <w:tblLook w:val="04A0" w:firstRow="1" w:lastRow="0" w:firstColumn="1" w:lastColumn="0" w:noHBand="0" w:noVBand="1"/>
       </w:tblPr>
       <w:tblGrid>
         <w:gridCol w:w="1278"/>
@@ -122,14 +122,12 @@
             <w:pPr>
               <w:ind w:firstLine="0"/>
             </w:pPr>
-            <w:proofErr w:type="spellStart"/>
             <w:r>
               <w:t>Ma</w:t>
             </w:r>
             <w:r>
               <w:t>chochoShika</w:t>
             </w:r>
-            <w:proofErr w:type="spellEnd"/>
           </w:p>
         </w:tc>
         <w:tc>
@@ -188,13 +186,8 @@
               <w:ind w:firstLine="0"/>
             </w:pPr>
             <w:r>
-              <w:t xml:space="preserve">Gerhard </w:t>
-            </w:r>
-            <w:proofErr w:type="spellStart"/>
-            <w:r>
-              <w:t>Smit</w:t>
-            </w:r>
-            <w:proofErr w:type="spellEnd"/>
+              <w:t>Gerhard Smit</w:t>
+            </w:r>
           </w:p>
         </w:tc>
         <w:tc>
@@ -312,11 +305,9 @@
             <w:pPr>
               <w:ind w:firstLine="0"/>
             </w:pPr>
-            <w:proofErr w:type="spellStart"/>
             <w:r>
               <w:t>CollenMphabantshi</w:t>
             </w:r>
-            <w:proofErr w:type="spellEnd"/>
           </w:p>
         </w:tc>
         <w:tc>
@@ -431,11 +422,9 @@
             <w:pPr>
               <w:ind w:firstLine="0"/>
             </w:pPr>
-            <w:proofErr w:type="spellStart"/>
             <w:r>
               <w:t>MachochoShika</w:t>
             </w:r>
-            <w:proofErr w:type="spellEnd"/>
           </w:p>
         </w:tc>
         <w:tc>
@@ -505,13 +494,8 @@
             <w:pPr>
               <w:ind w:firstLine="0"/>
             </w:pPr>
-            <w:proofErr w:type="spellStart"/>
-            <w:r>
-              <w:t>Handre</w:t>
-            </w:r>
-            <w:proofErr w:type="spellEnd"/>
-            <w:r>
-              <w:t xml:space="preserve"> Watkins</w:t>
+            <w:r>
+              <w:t>Handre Watkins</w:t>
             </w:r>
           </w:p>
         </w:tc>
@@ -691,11 +675,9 @@
             <w:pPr>
               <w:ind w:firstLine="0"/>
             </w:pPr>
-            <w:proofErr w:type="spellStart"/>
             <w:r>
               <w:t>MachochoShika</w:t>
             </w:r>
-            <w:proofErr w:type="spellEnd"/>
           </w:p>
         </w:tc>
         <w:tc>
@@ -1016,25 +998,7 @@
           <w:sz w:val="20"/>
           <w:szCs w:val="20"/>
         </w:rPr>
-        <w:t xml:space="preserve"> (</w:t>
-      </w:r>
-      <w:proofErr w:type="spellStart"/>
-      <w:r>
-        <w:rPr>
-          <w:rFonts w:ascii="CMR10" w:eastAsiaTheme="minorHAnsi" w:hAnsi="CMR10" w:cs="CMR10"/>
-          <w:sz w:val="20"/>
-          <w:szCs w:val="20"/>
-        </w:rPr>
-        <w:t>Handre</w:t>
-      </w:r>
-      <w:proofErr w:type="spellEnd"/>
-      <w:r>
-        <w:rPr>
-          <w:rFonts w:ascii="CMR10" w:eastAsiaTheme="minorHAnsi" w:hAnsi="CMR10" w:cs="CMR10"/>
-          <w:sz w:val="20"/>
-          <w:szCs w:val="20"/>
-        </w:rPr>
-        <w:t xml:space="preserve"> Watkins)</w:t>
+        <w:t xml:space="preserve"> (Handre Watkins)</w:t>
       </w:r>
     </w:p>
     <w:p>
@@ -1105,7 +1069,31 @@
           <w:sz w:val="20"/>
           <w:szCs w:val="20"/>
         </w:rPr>
-        <w:t>Introduction</w:t>
+        <w:t>Required functionality</w:t>
+      </w:r>
+      <w:r>
+        <w:rPr>
+          <w:rFonts w:ascii="CMR10" w:eastAsiaTheme="minorHAnsi" w:hAnsi="CMR10" w:cs="CMR10"/>
+          <w:sz w:val="20"/>
+          <w:szCs w:val="20"/>
+        </w:rPr>
+        <w:t xml:space="preserve"> (Collen</w:t>
+      </w:r>
+      <w:r>
+        <w:rPr>
+          <w:rFonts w:ascii="CMR10" w:eastAsiaTheme="minorHAnsi" w:hAnsi="CMR10" w:cs="CMR10"/>
+          <w:sz w:val="20"/>
+          <w:szCs w:val="20"/>
+        </w:rPr>
+        <w:t xml:space="preserve"> Mphabantshi</w:t>
+      </w:r>
+      <w:r>
+        <w:rPr>
+          <w:rFonts w:ascii="CMR10" w:eastAsiaTheme="minorHAnsi" w:hAnsi="CMR10" w:cs="CMR10"/>
+          <w:sz w:val="20"/>
+          <w:szCs w:val="20"/>
+        </w:rPr>
+        <w:t>)</w:t>
       </w:r>
     </w:p>
     <w:p>
@@ -1126,53 +1114,7 @@
           <w:sz w:val="20"/>
           <w:szCs w:val="20"/>
         </w:rPr>
-        <w:t>Required functionality</w:t>
-      </w:r>
-      <w:r>
-        <w:rPr>
-          <w:rFonts w:ascii="CMR10" w:eastAsiaTheme="minorHAnsi" w:hAnsi="CMR10" w:cs="CMR10"/>
-          <w:sz w:val="20"/>
-          <w:szCs w:val="20"/>
-        </w:rPr>
-        <w:t xml:space="preserve"> (</w:t>
-      </w:r>
-      <w:proofErr w:type="spellStart"/>
-      <w:r>
-        <w:rPr>
-          <w:rFonts w:ascii="CMR10" w:eastAsiaTheme="minorHAnsi" w:hAnsi="CMR10" w:cs="CMR10"/>
-          <w:sz w:val="20"/>
-          <w:szCs w:val="20"/>
-        </w:rPr>
-        <w:t>Collen</w:t>
-      </w:r>
-      <w:proofErr w:type="spellEnd"/>
-      <w:r>
-        <w:rPr>
-          <w:rFonts w:ascii="CMR10" w:eastAsiaTheme="minorHAnsi" w:hAnsi="CMR10" w:cs="CMR10"/>
-          <w:sz w:val="20"/>
-          <w:szCs w:val="20"/>
-        </w:rPr>
-        <w:t xml:space="preserve"> </w:t>
-      </w:r>
-      <w:proofErr w:type="spellStart"/>
-      <w:r>
-        <w:rPr>
-          <w:rFonts w:ascii="CMR10" w:eastAsiaTheme="minorHAnsi" w:hAnsi="CMR10" w:cs="CMR10"/>
-          <w:sz w:val="20"/>
-          <w:szCs w:val="20"/>
-        </w:rPr>
-        <w:t>Mphabantshi</w:t>
-      </w:r>
-      <w:bookmarkStart w:id="0" w:name="_GoBack"/>
-      <w:bookmarkEnd w:id="0"/>
-      <w:proofErr w:type="spellEnd"/>
-      <w:r>
-        <w:rPr>
-          <w:rFonts w:ascii="CMR10" w:eastAsiaTheme="minorHAnsi" w:hAnsi="CMR10" w:cs="CMR10"/>
-          <w:sz w:val="20"/>
-          <w:szCs w:val="20"/>
-        </w:rPr>
-        <w:t>)</w:t>
+        <w:t>Use case/Services contracts</w:t>
       </w:r>
     </w:p>
     <w:p>
@@ -1193,27 +1135,6 @@
           <w:sz w:val="20"/>
           <w:szCs w:val="20"/>
         </w:rPr>
-        <w:t>Use case/Services contracts</w:t>
-      </w:r>
-    </w:p>
-    <w:p>
-      <w:pPr>
-        <w:autoSpaceDE w:val="0"/>
-        <w:autoSpaceDN w:val="0"/>
-        <w:adjustRightInd w:val="0"/>
-        <w:ind w:left="1440" w:firstLine="0"/>
-        <w:rPr>
-          <w:rFonts w:ascii="CMR10" w:eastAsiaTheme="minorHAnsi" w:hAnsi="CMR10" w:cs="CMR10"/>
-          <w:sz w:val="20"/>
-          <w:szCs w:val="20"/>
-        </w:rPr>
-      </w:pPr>
-      <w:r>
-        <w:rPr>
-          <w:rFonts w:ascii="CMR10" w:eastAsiaTheme="minorHAnsi" w:hAnsi="CMR10" w:cs="CMR10"/>
-          <w:sz w:val="20"/>
-          <w:szCs w:val="20"/>
-        </w:rPr>
         <w:t>Domain Objects</w:t>
       </w:r>
       <w:r>
@@ -1222,43 +1143,7 @@
           <w:sz w:val="20"/>
           <w:szCs w:val="20"/>
         </w:rPr>
-        <w:t xml:space="preserve"> (</w:t>
-      </w:r>
-      <w:proofErr w:type="spellStart"/>
-      <w:r>
-        <w:rPr>
-          <w:rFonts w:ascii="CMR10" w:eastAsiaTheme="minorHAnsi" w:hAnsi="CMR10" w:cs="CMR10"/>
-          <w:sz w:val="20"/>
-          <w:szCs w:val="20"/>
-        </w:rPr>
-        <w:t>Collen</w:t>
-      </w:r>
-      <w:proofErr w:type="spellEnd"/>
-      <w:r>
-        <w:rPr>
-          <w:rFonts w:ascii="CMR10" w:eastAsiaTheme="minorHAnsi" w:hAnsi="CMR10" w:cs="CMR10"/>
-          <w:sz w:val="20"/>
-          <w:szCs w:val="20"/>
-        </w:rPr>
-        <w:t xml:space="preserve"> and </w:t>
-      </w:r>
-      <w:proofErr w:type="spellStart"/>
-      <w:r>
-        <w:rPr>
-          <w:rFonts w:ascii="CMR10" w:eastAsiaTheme="minorHAnsi" w:hAnsi="CMR10" w:cs="CMR10"/>
-          <w:sz w:val="20"/>
-          <w:szCs w:val="20"/>
-        </w:rPr>
-        <w:t>Handre</w:t>
-      </w:r>
-      <w:proofErr w:type="spellEnd"/>
-      <w:r>
-        <w:rPr>
-          <w:rFonts w:ascii="CMR10" w:eastAsiaTheme="minorHAnsi" w:hAnsi="CMR10" w:cs="CMR10"/>
-          <w:sz w:val="20"/>
-          <w:szCs w:val="20"/>
-        </w:rPr>
-        <w:t>)</w:t>
+        <w:t xml:space="preserve"> (Collen and Handre)</w:t>
       </w:r>
     </w:p>
     <w:p>
@@ -1295,25 +1180,7 @@
           <w:sz w:val="20"/>
           <w:szCs w:val="20"/>
         </w:rPr>
-        <w:t xml:space="preserve"> (</w:t>
-      </w:r>
-      <w:proofErr w:type="spellStart"/>
-      <w:r>
-        <w:rPr>
-          <w:rFonts w:ascii="CMBX10" w:eastAsiaTheme="minorHAnsi" w:hAnsi="CMBX10" w:cs="CMBX10"/>
-          <w:sz w:val="20"/>
-          <w:szCs w:val="20"/>
-        </w:rPr>
-        <w:t>Shika</w:t>
-      </w:r>
-      <w:proofErr w:type="spellEnd"/>
-      <w:r>
-        <w:rPr>
-          <w:rFonts w:ascii="CMBX10" w:eastAsiaTheme="minorHAnsi" w:hAnsi="CMBX10" w:cs="CMBX10"/>
-          <w:sz w:val="20"/>
-          <w:szCs w:val="20"/>
-        </w:rPr>
-        <w:t>)</w:t>
+        <w:t xml:space="preserve"> (Shika)</w:t>
       </w:r>
     </w:p>
     <w:p>
@@ -1344,6 +1211,24 @@
         </w:rPr>
         <w:t xml:space="preserve"> (menial please leave for last)</w:t>
       </w:r>
+      <w:r>
+        <w:rPr>
+          <w:rFonts w:ascii="CMBX10" w:eastAsiaTheme="minorHAnsi" w:hAnsi="CMBX10" w:cs="CMBX10"/>
+          <w:sz w:val="20"/>
+          <w:szCs w:val="20"/>
+        </w:rPr>
+        <w:t xml:space="preserve"> (Gerhard</w:t>
+      </w:r>
+      <w:bookmarkStart w:id="0" w:name="_GoBack"/>
+      <w:bookmarkEnd w:id="0"/>
+      <w:r>
+        <w:rPr>
+          <w:rFonts w:ascii="CMBX10" w:eastAsiaTheme="minorHAnsi" w:hAnsi="CMBX10" w:cs="CMBX10"/>
+          <w:sz w:val="20"/>
+          <w:szCs w:val="20"/>
+        </w:rPr>
+        <w:t>)</w:t>
+      </w:r>
     </w:p>
     <w:p>
       <w:pPr>
@@ -1421,25 +1306,52 @@
           <w:sz w:val="20"/>
           <w:szCs w:val="20"/>
         </w:rPr>
-        <w:t>Quality requirements (</w:t>
-      </w:r>
-      <w:proofErr w:type="spellStart"/>
-      <w:r>
-        <w:rPr>
-          <w:rFonts w:ascii="CMR10" w:eastAsiaTheme="minorHAnsi" w:hAnsi="CMR10" w:cs="CMR10"/>
-          <w:sz w:val="20"/>
-          <w:szCs w:val="20"/>
-        </w:rPr>
-        <w:t>ChristoperMoodley</w:t>
-      </w:r>
-      <w:proofErr w:type="spellEnd"/>
-      <w:r>
-        <w:rPr>
-          <w:rFonts w:ascii="CMR10" w:eastAsiaTheme="minorHAnsi" w:hAnsi="CMR10" w:cs="CMR10"/>
-          <w:sz w:val="20"/>
-          <w:szCs w:val="20"/>
-        </w:rPr>
-        <w:t>)</w:t>
+        <w:t>Quality requirements (Christoper</w:t>
+      </w:r>
+      <w:r>
+        <w:rPr>
+          <w:rFonts w:ascii="CMR10" w:eastAsiaTheme="minorHAnsi" w:hAnsi="CMR10" w:cs="CMR10"/>
+          <w:sz w:val="20"/>
+          <w:szCs w:val="20"/>
+        </w:rPr>
+        <w:t xml:space="preserve"> </w:t>
+      </w:r>
+      <w:r>
+        <w:rPr>
+          <w:rFonts w:ascii="CMR10" w:eastAsiaTheme="minorHAnsi" w:hAnsi="CMR10" w:cs="CMR10"/>
+          <w:sz w:val="20"/>
+          <w:szCs w:val="20"/>
+        </w:rPr>
+        <w:t>Moodley)</w:t>
+      </w:r>
+    </w:p>
+    <w:p>
+      <w:pPr>
+        <w:autoSpaceDE w:val="0"/>
+        <w:autoSpaceDN w:val="0"/>
+        <w:adjustRightInd w:val="0"/>
+        <w:ind w:firstLine="720"/>
+        <w:rPr>
+          <w:rFonts w:ascii="CMR10" w:eastAsiaTheme="minorHAnsi" w:hAnsi="CMR10" w:cs="CMR10"/>
+          <w:sz w:val="20"/>
+          <w:szCs w:val="20"/>
+        </w:rPr>
+      </w:pPr>
+      <w:r>
+        <w:rPr>
+          <w:rFonts w:ascii="CMR10" w:eastAsiaTheme="minorHAnsi" w:hAnsi="CMR10" w:cs="CMR10"/>
+          <w:sz w:val="20"/>
+          <w:szCs w:val="20"/>
+        </w:rPr>
+        <w:t>Introduction</w:t>
+      </w:r>
+      <w:r>
+        <w:rPr>
+          <w:rFonts w:ascii="CMR10" w:eastAsiaTheme="minorHAnsi" w:hAnsi="CMR10" w:cs="CMR10"/>
+          <w:sz w:val="20"/>
+          <w:szCs w:val="20"/>
+        </w:rPr>
+        <w:t xml:space="preserve"> (Gerhard) ~ Functional requirements</w:t>
       </w:r>
     </w:p>
     <w:p>
@@ -1457,14 +1369,6 @@
         </w:tabs>
         <w:ind w:firstLine="0"/>
       </w:pPr>
-    </w:p>
-    <w:p>
-      <w:pPr>
-        <w:tabs>
-          <w:tab w:val="center" w:pos="4513"/>
-        </w:tabs>
-        <w:ind w:firstLine="0"/>
-      </w:pPr>
       <w:r>
         <w:t>Converted:</w:t>
       </w:r>
@@ -1487,25 +1391,7 @@
           <w:sz w:val="20"/>
           <w:szCs w:val="20"/>
         </w:rPr>
-        <w:t>Introduction (</w:t>
-      </w:r>
-      <w:proofErr w:type="spellStart"/>
-      <w:r>
-        <w:rPr>
-          <w:rFonts w:ascii="CMBX10" w:eastAsiaTheme="minorHAnsi" w:hAnsi="CMBX10" w:cs="CMBX10"/>
-          <w:sz w:val="20"/>
-          <w:szCs w:val="20"/>
-        </w:rPr>
-        <w:t>Machocho</w:t>
-      </w:r>
-      <w:proofErr w:type="spellEnd"/>
-      <w:r>
-        <w:rPr>
-          <w:rFonts w:ascii="CMBX10" w:eastAsiaTheme="minorHAnsi" w:hAnsi="CMBX10" w:cs="CMBX10"/>
-          <w:sz w:val="20"/>
-          <w:szCs w:val="20"/>
-        </w:rPr>
-        <w:t>, Gerhard)</w:t>
+        <w:t>Introduction (Machocho, Gerhard)</w:t>
       </w:r>
     </w:p>
     <w:p>
@@ -1529,25 +1415,7 @@
           <w:sz w:val="20"/>
           <w:szCs w:val="20"/>
         </w:rPr>
-        <w:t>Vision (</w:t>
-      </w:r>
-      <w:proofErr w:type="spellStart"/>
-      <w:r>
-        <w:rPr>
-          <w:rFonts w:ascii="CMBX10" w:eastAsiaTheme="minorHAnsi" w:hAnsi="CMBX10" w:cs="CMBX10"/>
-          <w:sz w:val="20"/>
-          <w:szCs w:val="20"/>
-        </w:rPr>
-        <w:t>Machocho</w:t>
-      </w:r>
-      <w:proofErr w:type="spellEnd"/>
-      <w:r>
-        <w:rPr>
-          <w:rFonts w:ascii="CMBX10" w:eastAsiaTheme="minorHAnsi" w:hAnsi="CMBX10" w:cs="CMBX10"/>
-          <w:sz w:val="20"/>
-          <w:szCs w:val="20"/>
-        </w:rPr>
-        <w:t>, Gerhard)</w:t>
+        <w:t>Vision (Machocho, Gerhard)</w:t>
       </w:r>
     </w:p>
     <w:p>
@@ -1589,25 +1457,7 @@
           <w:sz w:val="20"/>
           <w:szCs w:val="20"/>
         </w:rPr>
-        <w:t xml:space="preserve">Scope and Limitations/Exclusions (Bernhard and </w:t>
-      </w:r>
-      <w:proofErr w:type="spellStart"/>
-      <w:r>
-        <w:rPr>
-          <w:rFonts w:ascii="CMR10" w:eastAsiaTheme="minorHAnsi" w:hAnsi="CMR10" w:cs="CMR10"/>
-          <w:sz w:val="20"/>
-          <w:szCs w:val="20"/>
-        </w:rPr>
-        <w:t>Shika</w:t>
-      </w:r>
-      <w:proofErr w:type="spellEnd"/>
-      <w:r>
-        <w:rPr>
-          <w:rFonts w:ascii="CMR10" w:eastAsiaTheme="minorHAnsi" w:hAnsi="CMR10" w:cs="CMR10"/>
-          <w:sz w:val="20"/>
-          <w:szCs w:val="20"/>
-        </w:rPr>
-        <w:t>)</w:t>
+        <w:t>Scope and Limitations/Exclusions (Bernhard and Shika)</w:t>
       </w:r>
     </w:p>
     <w:p>
@@ -1628,25 +1478,7 @@
           <w:sz w:val="20"/>
           <w:szCs w:val="20"/>
         </w:rPr>
-        <w:t>Use case (</w:t>
-      </w:r>
-      <w:proofErr w:type="spellStart"/>
-      <w:r>
-        <w:rPr>
-          <w:rFonts w:ascii="CMR10" w:eastAsiaTheme="minorHAnsi" w:hAnsi="CMR10" w:cs="CMR10"/>
-          <w:sz w:val="20"/>
-          <w:szCs w:val="20"/>
-        </w:rPr>
-        <w:t>Shika</w:t>
-      </w:r>
-      <w:proofErr w:type="spellEnd"/>
-      <w:r>
-        <w:rPr>
-          <w:rFonts w:ascii="CMR10" w:eastAsiaTheme="minorHAnsi" w:hAnsi="CMR10" w:cs="CMR10"/>
-          <w:sz w:val="20"/>
-          <w:szCs w:val="20"/>
-        </w:rPr>
-        <w:t>)</w:t>
+        <w:t>Use case (Shika)</w:t>
       </w:r>
     </w:p>
     <w:p>
@@ -1667,25 +1499,7 @@
           <w:sz w:val="20"/>
           <w:szCs w:val="20"/>
         </w:rPr>
-        <w:t>Process specifications (</w:t>
-      </w:r>
-      <w:proofErr w:type="spellStart"/>
-      <w:r>
-        <w:rPr>
-          <w:rFonts w:ascii="CMR10" w:eastAsiaTheme="minorHAnsi" w:hAnsi="CMR10" w:cs="CMR10"/>
-          <w:sz w:val="20"/>
-          <w:szCs w:val="20"/>
-        </w:rPr>
-        <w:t>Shika</w:t>
-      </w:r>
-      <w:proofErr w:type="spellEnd"/>
-      <w:r>
-        <w:rPr>
-          <w:rFonts w:ascii="CMR10" w:eastAsiaTheme="minorHAnsi" w:hAnsi="CMR10" w:cs="CMR10"/>
-          <w:sz w:val="20"/>
-          <w:szCs w:val="20"/>
-        </w:rPr>
-        <w:t>)</w:t>
+        <w:t>Process specifications (Shika)</w:t>
       </w:r>
     </w:p>
     <w:p>
@@ -1735,7 +1549,7 @@
 </file>
 
 <file path=word/styles.xml><?xml version="1.0" encoding="utf-8"?>
-<w:styles xmlns:r="http://schemas.openxmlformats.org/officeDocument/2006/relationships" xmlns:w="http://schemas.openxmlformats.org/wordprocessingml/2006/main">
+<w:styles xmlns:mc="http://schemas.openxmlformats.org/markup-compatibility/2006" xmlns:r="http://schemas.openxmlformats.org/officeDocument/2006/relationships" xmlns:w="http://schemas.openxmlformats.org/wordprocessingml/2006/main" xmlns:w14="http://schemas.microsoft.com/office/word/2010/wordml" mc:Ignorable="w14">
   <w:docDefaults>
     <w:rPrDefault>
       <w:rPr>
@@ -1913,7 +1727,6 @@
     <w:uiPriority w:val="99"/>
     <w:semiHidden/>
     <w:unhideWhenUsed/>
-    <w:qFormat/>
     <w:tblPr>
       <w:tblInd w:w="0" w:type="dxa"/>
       <w:tblCellMar>
@@ -1959,6 +1772,196 @@
         <w:right w:w="108" w:type="dxa"/>
       </w:tblCellMar>
     </w:tblPr>
+  </w:style>
+</w:styles>
+</file>
+
+<file path=word/stylesWithEffects.xml><?xml version="1.0" encoding="utf-8"?>
+<w:styles xmlns:wpc="http://schemas.microsoft.com/office/word/2010/wordprocessingCanvas" xmlns:mc="http://schemas.openxmlformats.org/markup-compatibility/2006" xmlns:o="urn:schemas-microsoft-com:office:office" xmlns:r="http://schemas.openxmlformats.org/officeDocument/2006/relationships" xmlns:m="http://schemas.openxmlformats.org/officeDocument/2006/math" xmlns:v="urn:schemas-microsoft-com:vml" xmlns:wp14="http://schemas.microsoft.com/office/word/2010/wordprocessingDrawing" xmlns:wp="http://schemas.openxmlformats.org/drawingml/2006/wordprocessingDrawing" xmlns:w10="urn:schemas-microsoft-com:office:word" xmlns:w="http://schemas.openxmlformats.org/wordprocessingml/2006/main" xmlns:w14="http://schemas.microsoft.com/office/word/2010/wordml" xmlns:wpg="http://schemas.microsoft.com/office/word/2010/wordprocessingGroup" xmlns:wpi="http://schemas.microsoft.com/office/word/2010/wordprocessingInk" xmlns:wne="http://schemas.microsoft.com/office/word/2006/wordml" xmlns:wps="http://schemas.microsoft.com/office/word/2010/wordprocessingShape" mc:Ignorable="w14 wp14">
+  <w:docDefaults>
+    <w:rPrDefault>
+      <w:rPr>
+        <w:rFonts w:asciiTheme="minorHAnsi" w:eastAsiaTheme="minorEastAsia" w:hAnsiTheme="minorHAnsi" w:cstheme="minorBidi"/>
+        <w:sz w:val="22"/>
+        <w:szCs w:val="22"/>
+        <w:lang w:val="en-ZA" w:eastAsia="en-ZA" w:bidi="ar-SA"/>
+      </w:rPr>
+    </w:rPrDefault>
+    <w:pPrDefault>
+      <w:pPr>
+        <w:spacing w:after="200" w:line="276" w:lineRule="auto"/>
+      </w:pPr>
+    </w:pPrDefault>
+  </w:docDefaults>
+  <w:latentStyles w:defLockedState="0" w:defUIPriority="99" w:defSemiHidden="1" w:defUnhideWhenUsed="1" w:defQFormat="0" w:count="267">
+    <w:lsdException w:name="Normal" w:semiHidden="0" w:uiPriority="0" w:unhideWhenUsed="0" w:qFormat="1"/>
+    <w:lsdException w:name="heading 1" w:semiHidden="0" w:uiPriority="9" w:unhideWhenUsed="0" w:qFormat="1"/>
+    <w:lsdException w:name="heading 2" w:uiPriority="9" w:qFormat="1"/>
+    <w:lsdException w:name="heading 3" w:uiPriority="9" w:qFormat="1"/>
+    <w:lsdException w:name="heading 4" w:uiPriority="9" w:qFormat="1"/>
+    <w:lsdException w:name="heading 5" w:uiPriority="9" w:qFormat="1"/>
+    <w:lsdException w:name="heading 6" w:uiPriority="9" w:qFormat="1"/>
+    <w:lsdException w:name="heading 7" w:uiPriority="9" w:qFormat="1"/>
+    <w:lsdException w:name="heading 8" w:uiPriority="9" w:qFormat="1"/>
+    <w:lsdException w:name="heading 9" w:uiPriority="9" w:qFormat="1"/>
+    <w:lsdException w:name="toc 1" w:uiPriority="39"/>
+    <w:lsdException w:name="toc 2" w:uiPriority="39"/>
+    <w:lsdException w:name="toc 3" w:uiPriority="39"/>
+    <w:lsdException w:name="toc 4" w:uiPriority="39"/>
+    <w:lsdException w:name="toc 5" w:uiPriority="39"/>
+    <w:lsdException w:name="toc 6" w:uiPriority="39"/>
+    <w:lsdException w:name="toc 7" w:uiPriority="39"/>
+    <w:lsdException w:name="toc 8" w:uiPriority="39"/>
+    <w:lsdException w:name="toc 9" w:uiPriority="39"/>
+    <w:lsdException w:name="caption" w:uiPriority="35" w:qFormat="1"/>
+    <w:lsdException w:name="Title" w:semiHidden="0" w:uiPriority="10" w:unhideWhenUsed="0" w:qFormat="1"/>
+    <w:lsdException w:name="Default Paragraph Font" w:uiPriority="1"/>
+    <w:lsdException w:name="Subtitle" w:semiHidden="0" w:uiPriority="11" w:unhideWhenUsed="0" w:qFormat="1"/>
+    <w:lsdException w:name="Strong" w:semiHidden="0" w:uiPriority="22" w:unhideWhenUsed="0" w:qFormat="1"/>
+    <w:lsdException w:name="Emphasis" w:semiHidden="0" w:uiPriority="20" w:unhideWhenUsed="0" w:qFormat="1"/>
+    <w:lsdException w:name="Table Grid" w:semiHidden="0" w:uiPriority="59" w:unhideWhenUsed="0"/>
+    <w:lsdException w:name="Placeholder Text" w:unhideWhenUsed="0"/>
+    <w:lsdException w:name="No Spacing" w:semiHidden="0" w:uiPriority="1" w:unhideWhenUsed="0" w:qFormat="1"/>
+    <w:lsdException w:name="Light Shading" w:semiHidden="0" w:uiPriority="60" w:unhideWhenUsed="0"/>
+    <w:lsdException w:name="Light List" w:semiHidden="0" w:uiPriority="61" w:unhideWhenUsed="0"/>
+    <w:lsdException w:name="Light Grid" w:semiHidden="0" w:uiPriority="62" w:unhideWhenUsed="0"/>
+    <w:lsdException w:name="Medium Shading 1" w:semiHidden="0" w:uiPriority="63" w:unhideWhenUsed="0"/>
+    <w:lsdException w:name="Medium Shading 2" w:semiHidden="0" w:uiPriority="64" w:unhideWhenUsed="0"/>
+    <w:lsdException w:name="Medium List 1" w:semiHidden="0" w:uiPriority="65" w:unhideWhenUsed="0"/>
+    <w:lsdException w:name="Medium List 2" w:semiHidden="0" w:uiPriority="66" w:unhideWhenUsed="0"/>
+    <w:lsdException w:name="Medium Grid 1" w:semiHidden="0" w:uiPriority="67" w:unhideWhenUsed="0"/>
+    <w:lsdException w:name="Medium Grid 2" w:semiHidden="0" w:uiPriority="68" w:unhideWhenUsed="0"/>
+    <w:lsdException w:name="Medium Grid 3" w:semiHidden="0" w:uiPriority="69" w:unhideWhenUsed="0"/>
+    <w:lsdException w:name="Dark List" w:semiHidden="0" w:uiPriority="70" w:unhideWhenUsed="0"/>
+    <w:lsdException w:name="Colorful Shading" w:semiHidden="0" w:uiPriority="71" w:unhideWhenUsed="0"/>
+    <w:lsdException w:name="Colorful List" w:semiHidden="0" w:uiPriority="72" w:unhideWhenUsed="0"/>
+    <w:lsdException w:name="Colorful Grid" w:semiHidden="0" w:uiPriority="73" w:unhideWhenUsed="0"/>
+    <w:lsdException w:name="Light Shading Accent 1" w:semiHidden="0" w:uiPriority="60" w:unhideWhenUsed="0"/>
+    <w:lsdException w:name="Light List Accent 1" w:semiHidden="0" w:uiPriority="61" w:unhideWhenUsed="0"/>
+    <w:lsdException w:name="Light Grid Accent 1" w:semiHidden="0" w:uiPriority="62" w:unhideWhenUsed="0"/>
+    <w:lsdException w:name="Medium Shading 1 Accent 1" w:semiHidden="0" w:uiPriority="63" w:unhideWhenUsed="0"/>
+    <w:lsdException w:name="Medium Shading 2 Accent 1" w:semiHidden="0" w:uiPriority="64" w:unhideWhenUsed="0"/>
+    <w:lsdException w:name="Medium List 1 Accent 1" w:semiHidden="0" w:uiPriority="65" w:unhideWhenUsed="0"/>
+    <w:lsdException w:name="Revision" w:unhideWhenUsed="0"/>
+    <w:lsdException w:name="List Paragraph" w:semiHidden="0" w:uiPriority="34" w:unhideWhenUsed="0" w:qFormat="1"/>
+    <w:lsdException w:name="Quote" w:semiHidden="0" w:uiPriority="29" w:unhideWhenUsed="0" w:qFormat="1"/>
+    <w:lsdException w:name="Intense Quote" w:semiHidden="0" w:uiPriority="30" w:unhideWhenUsed="0" w:qFormat="1"/>
+    <w:lsdException w:name="Medium List 2 Accent 1" w:semiHidden="0" w:uiPriority="66" w:unhideWhenUsed="0"/>
+    <w:lsdException w:name="Medium Grid 1 Accent 1" w:semiHidden="0" w:uiPriority="67" w:unhideWhenUsed="0"/>
+    <w:lsdException w:name="Medium Grid 2 Accent 1" w:semiHidden="0" w:uiPriority="68" w:unhideWhenUsed="0"/>
+    <w:lsdException w:name="Medium Grid 3 Accent 1" w:semiHidden="0" w:uiPriority="69" w:unhideWhenUsed="0"/>
+    <w:lsdException w:name="Dark List Accent 1" w:semiHidden="0" w:uiPriority="70" w:unhideWhenUsed="0"/>
+    <w:lsdException w:name="Colorful Shading Accent 1" w:semiHidden="0" w:uiPriority="71" w:unhideWhenUsed="0"/>
+    <w:lsdException w:name="Colorful List Accent 1" w:semiHidden="0" w:uiPriority="72" w:unhideWhenUsed="0"/>
+    <w:lsdException w:name="Colorful Grid Accent 1" w:semiHidden="0" w:uiPriority="73" w:unhideWhenUsed="0"/>
+    <w:lsdException w:name="Light Shading Accent 2" w:semiHidden="0" w:uiPriority="60" w:unhideWhenUsed="0"/>
+    <w:lsdException w:name="Light List Accent 2" w:semiHidden="0" w:uiPriority="61" w:unhideWhenUsed="0"/>
+    <w:lsdException w:name="Light Grid Accent 2" w:semiHidden="0" w:uiPriority="62" w:unhideWhenUsed="0"/>
+    <w:lsdException w:name="Medium Shading 1 Accent 2" w:semiHidden="0" w:uiPriority="63" w:unhideWhenUsed="0"/>
+    <w:lsdException w:name="Medium Shading 2 Accent 2" w:semiHidden="0" w:uiPriority="64" w:unhideWhenUsed="0"/>
+    <w:lsdException w:name="Medium List 1 Accent 2" w:semiHidden="0" w:uiPriority="65" w:unhideWhenUsed="0"/>
+    <w:lsdException w:name="Medium List 2 Accent 2" w:semiHidden="0" w:uiPriority="66" w:unhideWhenUsed="0"/>
+    <w:lsdException w:name="Medium Grid 1 Accent 2" w:semiHidden="0" w:uiPriority="67" w:unhideWhenUsed="0"/>
+    <w:lsdException w:name="Medium Grid 2 Accent 2" w:semiHidden="0" w:uiPriority="68" w:unhideWhenUsed="0"/>
+    <w:lsdException w:name="Medium Grid 3 Accent 2" w:semiHidden="0" w:uiPriority="69" w:unhideWhenUsed="0"/>
+    <w:lsdException w:name="Dark List Accent 2" w:semiHidden="0" w:uiPriority="70" w:unhideWhenUsed="0"/>
+    <w:lsdException w:name="Colorful Shading Accent 2" w:semiHidden="0" w:uiPriority="71" w:unhideWhenUsed="0"/>
+    <w:lsdException w:name="Colorful List Accent 2" w:semiHidden="0" w:uiPriority="72" w:unhideWhenUsed="0"/>
+    <w:lsdException w:name="Colorful Grid Accent 2" w:semiHidden="0" w:uiPriority="73" w:unhideWhenUsed="0"/>
+    <w:lsdException w:name="Light Shading Accent 3" w:semiHidden="0" w:uiPriority="60" w:unhideWhenUsed="0"/>
+    <w:lsdException w:name="Light List Accent 3" w:semiHidden="0" w:uiPriority="61" w:unhideWhenUsed="0"/>
+    <w:lsdException w:name="Light Grid Accent 3" w:semiHidden="0" w:uiPriority="62" w:unhideWhenUsed="0"/>
+    <w:lsdException w:name="Medium Shading 1 Accent 3" w:semiHidden="0" w:uiPriority="63" w:unhideWhenUsed="0"/>
+    <w:lsdException w:name="Medium Shading 2 Accent 3" w:semiHidden="0" w:uiPriority="64" w:unhideWhenUsed="0"/>
+    <w:lsdException w:name="Medium List 1 Accent 3" w:semiHidden="0" w:uiPriority="65" w:unhideWhenUsed="0"/>
+    <w:lsdException w:name="Medium List 2 Accent 3" w:semiHidden="0" w:uiPriority="66" w:unhideWhenUsed="0"/>
+    <w:lsdException w:name="Medium Grid 1 Accent 3" w:semiHidden="0" w:uiPriority="67" w:unhideWhenUsed="0"/>
+    <w:lsdException w:name="Medium Grid 2 Accent 3" w:semiHidden="0" w:uiPriority="68" w:unhideWhenUsed="0"/>
+    <w:lsdException w:name="Medium Grid 3 Accent 3" w:semiHidden="0" w:uiPriority="69" w:unhideWhenUsed="0"/>
+    <w:lsdException w:name="Dark List Accent 3" w:semiHidden="0" w:uiPriority="70" w:unhideWhenUsed="0"/>
+    <w:lsdException w:name="Colorful Shading Accent 3" w:semiHidden="0" w:uiPriority="71" w:unhideWhenUsed="0"/>
+    <w:lsdException w:name="Colorful List Accent 3" w:semiHidden="0" w:uiPriority="72" w:unhideWhenUsed="0"/>
+    <w:lsdException w:name="Colorful Grid Accent 3" w:semiHidden="0" w:uiPriority="73" w:unhideWhenUsed="0"/>
+    <w:lsdException w:name="Light Shading Accent 4" w:semiHidden="0" w:uiPriority="60" w:unhideWhenUsed="0"/>
+    <w:lsdException w:name="Light List Accent 4" w:semiHidden="0" w:uiPriority="61" w:unhideWhenUsed="0"/>
+    <w:lsdException w:name="Light Grid Accent 4" w:semiHidden="0" w:uiPriority="62" w:unhideWhenUsed="0"/>
+    <w:lsdException w:name="Medium Shading 1 Accent 4" w:semiHidden="0" w:uiPriority="63" w:unhideWhenUsed="0"/>
+    <w:lsdException w:name="Medium Shading 2 Accent 4" w:semiHidden="0" w:uiPriority="64" w:unhideWhenUsed="0"/>
+    <w:lsdException w:name="Medium List 1 Accent 4" w:semiHidden="0" w:uiPriority="65" w:unhideWhenUsed="0"/>
+    <w:lsdException w:name="Medium List 2 Accent 4" w:semiHidden="0" w:uiPriority="66" w:unhideWhenUsed="0"/>
+    <w:lsdException w:name="Medium Grid 1 Accent 4" w:semiHidden="0" w:uiPriority="67" w:unhideWhenUsed="0"/>
+    <w:lsdException w:name="Medium Grid 2 Accent 4" w:semiHidden="0" w:uiPriority="68" w:unhideWhenUsed="0"/>
+    <w:lsdException w:name="Medium Grid 3 Accent 4" w:semiHidden="0" w:uiPriority="69" w:unhideWhenUsed="0"/>
+    <w:lsdException w:name="Dark List Accent 4" w:semiHidden="0" w:uiPriority="70" w:unhideWhenUsed="0"/>
+    <w:lsdException w:name="Colorful Shading Accent 4" w:semiHidden="0" w:uiPriority="71" w:unhideWhenUsed="0"/>
+    <w:lsdException w:name="Colorful List Accent 4" w:semiHidden="0" w:uiPriority="72" w:unhideWhenUsed="0"/>
+    <w:lsdException w:name="Colorful Grid Accent 4" w:semiHidden="0" w:uiPriority="73" w:unhideWhenUsed="0"/>
+    <w:lsdException w:name="Light Shading Accent 5" w:semiHidden="0" w:uiPriority="60" w:unhideWhenUsed="0"/>
+    <w:lsdException w:name="Light List Accent 5" w:semiHidden="0" w:uiPriority="61" w:unhideWhenUsed="0"/>
+    <w:lsdException w:name="Light Grid Accent 5" w:semiHidden="0" w:uiPriority="62" w:unhideWhenUsed="0"/>
+    <w:lsdException w:name="Medium Shading 1 Accent 5" w:semiHidden="0" w:uiPriority="63" w:unhideWhenUsed="0"/>
+    <w:lsdException w:name="Medium Shading 2 Accent 5" w:semiHidden="0" w:uiPriority="64" w:unhideWhenUsed="0"/>
+    <w:lsdException w:name="Medium List 1 Accent 5" w:semiHidden="0" w:uiPriority="65" w:unhideWhenUsed="0"/>
+    <w:lsdException w:name="Medium List 2 Accent 5" w:semiHidden="0" w:uiPriority="66" w:unhideWhenUsed="0"/>
+    <w:lsdException w:name="Medium Grid 1 Accent 5" w:semiHidden="0" w:uiPriority="67" w:unhideWhenUsed="0"/>
+    <w:lsdException w:name="Medium Grid 2 Accent 5" w:semiHidden="0" w:uiPriority="68" w:unhideWhenUsed="0"/>
+    <w:lsdException w:name="Medium Grid 3 Accent 5" w:semiHidden="0" w:uiPriority="69" w:unhideWhenUsed="0"/>
+    <w:lsdException w:name="Dark List Accent 5" w:semiHidden="0" w:uiPriority="70" w:unhideWhenUsed="0"/>
+    <w:lsdException w:name="Colorful Shading Accent 5" w:semiHidden="0" w:uiPriority="71" w:unhideWhenUsed="0"/>
+    <w:lsdException w:name="Colorful List Accent 5" w:semiHidden="0" w:uiPriority="72" w:unhideWhenUsed="0"/>
+    <w:lsdException w:name="Colorful Grid Accent 5" w:semiHidden="0" w:uiPriority="73" w:unhideWhenUsed="0"/>
+    <w:lsdException w:name="Light Shading Accent 6" w:semiHidden="0" w:uiPriority="60" w:unhideWhenUsed="0"/>
+    <w:lsdException w:name="Light List Accent 6" w:semiHidden="0" w:uiPriority="61" w:unhideWhenUsed="0"/>
+    <w:lsdException w:name="Light Grid Accent 6" w:semiHidden="0" w:uiPriority="62" w:unhideWhenUsed="0"/>
+    <w:lsdException w:name="Medium Shading 1 Accent 6" w:semiHidden="0" w:uiPriority="63" w:unhideWhenUsed="0"/>
+    <w:lsdException w:name="Medium Shading 2 Accent 6" w:semiHidden="0" w:uiPriority="64" w:unhideWhenUsed="0"/>
+    <w:lsdException w:name="Medium List 1 Accent 6" w:semiHidden="0" w:uiPriority="65" w:unhideWhenUsed="0"/>
+    <w:lsdException w:name="Medium List 2 Accent 6" w:semiHidden="0" w:uiPriority="66" w:unhideWhenUsed="0"/>
+    <w:lsdException w:name="Medium Grid 1 Accent 6" w:semiHidden="0" w:uiPriority="67" w:unhideWhenUsed="0"/>
+    <w:lsdException w:name="Medium Grid 2 Accent 6" w:semiHidden="0" w:uiPriority="68" w:unhideWhenUsed="0"/>
+    <w:lsdException w:name="Medium Grid 3 Accent 6" w:semiHidden="0" w:uiPriority="69" w:unhideWhenUsed="0"/>
+    <w:lsdException w:name="Dark List Accent 6" w:semiHidden="0" w:uiPriority="70" w:unhideWhenUsed="0"/>
+    <w:lsdException w:name="Colorful Shading Accent 6" w:semiHidden="0" w:uiPriority="71" w:unhideWhenUsed="0"/>
+    <w:lsdException w:name="Colorful List Accent 6" w:semiHidden="0" w:uiPriority="72" w:unhideWhenUsed="0"/>
+    <w:lsdException w:name="Colorful Grid Accent 6" w:semiHidden="0" w:uiPriority="73" w:unhideWhenUsed="0"/>
+    <w:lsdException w:name="Subtle Emphasis" w:semiHidden="0" w:uiPriority="19" w:unhideWhenUsed="0" w:qFormat="1"/>
+    <w:lsdException w:name="Intense Emphasis" w:semiHidden="0" w:uiPriority="21" w:unhideWhenUsed="0" w:qFormat="1"/>
+    <w:lsdException w:name="Subtle Reference" w:semiHidden="0" w:uiPriority="31" w:unhideWhenUsed="0" w:qFormat="1"/>
+    <w:lsdException w:name="Intense Reference" w:semiHidden="0" w:uiPriority="32" w:unhideWhenUsed="0" w:qFormat="1"/>
+    <w:lsdException w:name="Book Title" w:semiHidden="0" w:uiPriority="33" w:unhideWhenUsed="0" w:qFormat="1"/>
+    <w:lsdException w:name="Bibliography" w:uiPriority="37"/>
+    <w:lsdException w:name="TOC Heading" w:uiPriority="39" w:qFormat="1"/>
+  </w:latentStyles>
+  <w:style w:type="paragraph" w:default="1" w:styleId="Normal">
+    <w:name w:val="Normal"/>
+    <w:qFormat/>
+  </w:style>
+  <w:style w:type="character" w:default="1" w:styleId="DefaultParagraphFont">
+    <w:name w:val="Default Paragraph Font"/>
+    <w:uiPriority w:val="1"/>
+    <w:semiHidden/>
+    <w:unhideWhenUsed/>
+  </w:style>
+  <w:style w:type="table" w:default="1" w:styleId="TableNormal">
+    <w:name w:val="Normal Table"/>
+    <w:uiPriority w:val="99"/>
+    <w:semiHidden/>
+    <w:unhideWhenUsed/>
+    <w:tblPr>
+      <w:tblInd w:w="0" w:type="dxa"/>
+      <w:tblCellMar>
+        <w:top w:w="0" w:type="dxa"/>
+        <w:left w:w="108" w:type="dxa"/>
+        <w:bottom w:w="0" w:type="dxa"/>
+        <w:right w:w="108" w:type="dxa"/>
+      </w:tblCellMar>
+    </w:tblPr>
+  </w:style>
+  <w:style w:type="numbering" w:default="1" w:styleId="NoList">
+    <w:name w:val="No List"/>
+    <w:uiPriority w:val="99"/>
+    <w:semiHidden/>
+    <w:unhideWhenUsed/>
   </w:style>
 </w:styles>
 </file>
@@ -2218,7 +2221,7 @@
   <a:extraClrSchemeLst/>
   <a:extLst>
     <a:ext uri="{05A4C25C-085E-4340-85A3-A5531E510DB2}">
-      <thm15:themeFamily xmlns:thm15="http://schemas.microsoft.com/office/thememl/2012/main" xmlns="" name="Office Theme" id="{62F939B6-93AF-4DB8-9C6B-D6C7DFDC589F}" vid="{4A3C46E8-61CC-4603-A589-7422A47A8E4A}"/>
+      <thm15:themeFamily xmlns="" xmlns:thm15="http://schemas.microsoft.com/office/thememl/2012/main" name="Office Theme" id="{62F939B6-93AF-4DB8-9C6B-D6C7DFDC589F}" vid="{4A3C46E8-61CC-4603-A589-7422A47A8E4A}"/>
     </a:ext>
   </a:extLst>
 </a:theme>

</xml_diff>

<commit_message>
Partially updated the Glossary and updated the to do list
</commit_message>
<xml_diff>
--- a/Documents/To Do and Change Log.docx
+++ b/Documents/To Do and Change Log.docx
@@ -122,12 +122,14 @@
             <w:pPr>
               <w:ind w:firstLine="0"/>
             </w:pPr>
+            <w:proofErr w:type="spellStart"/>
             <w:r>
               <w:t>Ma</w:t>
             </w:r>
             <w:r>
               <w:t>chochoShika</w:t>
             </w:r>
+            <w:proofErr w:type="spellEnd"/>
           </w:p>
         </w:tc>
         <w:tc>
@@ -186,8 +188,13 @@
               <w:ind w:firstLine="0"/>
             </w:pPr>
             <w:r>
-              <w:t>Gerhard Smit</w:t>
-            </w:r>
+              <w:t xml:space="preserve">Gerhard </w:t>
+            </w:r>
+            <w:proofErr w:type="spellStart"/>
+            <w:r>
+              <w:t>Smit</w:t>
+            </w:r>
+            <w:proofErr w:type="spellEnd"/>
           </w:p>
         </w:tc>
         <w:tc>
@@ -305,9 +312,11 @@
             <w:pPr>
               <w:ind w:firstLine="0"/>
             </w:pPr>
+            <w:proofErr w:type="spellStart"/>
             <w:r>
               <w:t>CollenMphabantshi</w:t>
             </w:r>
+            <w:proofErr w:type="spellEnd"/>
           </w:p>
         </w:tc>
         <w:tc>
@@ -422,9 +431,11 @@
             <w:pPr>
               <w:ind w:firstLine="0"/>
             </w:pPr>
+            <w:proofErr w:type="spellStart"/>
             <w:r>
               <w:t>MachochoShika</w:t>
             </w:r>
+            <w:proofErr w:type="spellEnd"/>
           </w:p>
         </w:tc>
         <w:tc>
@@ -494,8 +505,13 @@
             <w:pPr>
               <w:ind w:firstLine="0"/>
             </w:pPr>
-            <w:r>
-              <w:t>Handre Watkins</w:t>
+            <w:proofErr w:type="spellStart"/>
+            <w:r>
+              <w:t>Handre</w:t>
+            </w:r>
+            <w:proofErr w:type="spellEnd"/>
+            <w:r>
+              <w:t xml:space="preserve"> Watkins</w:t>
             </w:r>
           </w:p>
         </w:tc>
@@ -557,8 +573,18 @@
                 <w:sz w:val="20"/>
                 <w:szCs w:val="20"/>
               </w:rPr>
-              <w:t>Christopher Moodley</w:t>
-            </w:r>
+              <w:t xml:space="preserve">Christopher </w:t>
+            </w:r>
+            <w:proofErr w:type="spellStart"/>
+            <w:r>
+              <w:rPr>
+                <w:rFonts w:ascii="CMR10" w:eastAsiaTheme="minorHAnsi" w:hAnsi="CMR10" w:cs="CMR10"/>
+                <w:sz w:val="20"/>
+                <w:szCs w:val="20"/>
+              </w:rPr>
+              <w:t>Moodley</w:t>
+            </w:r>
+            <w:proofErr w:type="spellEnd"/>
           </w:p>
         </w:tc>
         <w:tc>
@@ -619,8 +645,18 @@
                 <w:sz w:val="20"/>
                 <w:szCs w:val="20"/>
               </w:rPr>
-              <w:t>Christopher Moodley</w:t>
-            </w:r>
+              <w:t xml:space="preserve">Christopher </w:t>
+            </w:r>
+            <w:proofErr w:type="spellStart"/>
+            <w:r>
+              <w:rPr>
+                <w:rFonts w:ascii="CMR10" w:eastAsiaTheme="minorHAnsi" w:hAnsi="CMR10" w:cs="CMR10"/>
+                <w:sz w:val="20"/>
+                <w:szCs w:val="20"/>
+              </w:rPr>
+              <w:t>Moodley</w:t>
+            </w:r>
+            <w:proofErr w:type="spellEnd"/>
           </w:p>
         </w:tc>
         <w:tc>
@@ -675,9 +711,11 @@
             <w:pPr>
               <w:ind w:firstLine="0"/>
             </w:pPr>
+            <w:proofErr w:type="spellStart"/>
             <w:r>
               <w:t>MachochoShika</w:t>
             </w:r>
+            <w:proofErr w:type="spellEnd"/>
           </w:p>
         </w:tc>
         <w:tc>
@@ -998,7 +1036,25 @@
           <w:sz w:val="20"/>
           <w:szCs w:val="20"/>
         </w:rPr>
-        <w:t xml:space="preserve"> (Handre Watkins)</w:t>
+        <w:t xml:space="preserve"> (</w:t>
+      </w:r>
+      <w:proofErr w:type="spellStart"/>
+      <w:r>
+        <w:rPr>
+          <w:rFonts w:ascii="CMR10" w:eastAsiaTheme="minorHAnsi" w:hAnsi="CMR10" w:cs="CMR10"/>
+          <w:sz w:val="20"/>
+          <w:szCs w:val="20"/>
+        </w:rPr>
+        <w:t>Handre</w:t>
+      </w:r>
+      <w:proofErr w:type="spellEnd"/>
+      <w:r>
+        <w:rPr>
+          <w:rFonts w:ascii="CMR10" w:eastAsiaTheme="minorHAnsi" w:hAnsi="CMR10" w:cs="CMR10"/>
+          <w:sz w:val="20"/>
+          <w:szCs w:val="20"/>
+        </w:rPr>
+        <w:t xml:space="preserve"> Watkins)</w:t>
       </w:r>
     </w:p>
     <w:p>
@@ -1077,16 +1133,36 @@
           <w:sz w:val="20"/>
           <w:szCs w:val="20"/>
         </w:rPr>
-        <w:t xml:space="preserve"> (Collen</w:t>
-      </w:r>
-      <w:r>
-        <w:rPr>
-          <w:rFonts w:ascii="CMR10" w:eastAsiaTheme="minorHAnsi" w:hAnsi="CMR10" w:cs="CMR10"/>
-          <w:sz w:val="20"/>
-          <w:szCs w:val="20"/>
-        </w:rPr>
-        <w:t xml:space="preserve"> Mphabantshi</w:t>
-      </w:r>
+        <w:t xml:space="preserve"> (</w:t>
+      </w:r>
+      <w:proofErr w:type="spellStart"/>
+      <w:r>
+        <w:rPr>
+          <w:rFonts w:ascii="CMR10" w:eastAsiaTheme="minorHAnsi" w:hAnsi="CMR10" w:cs="CMR10"/>
+          <w:sz w:val="20"/>
+          <w:szCs w:val="20"/>
+        </w:rPr>
+        <w:t>Collen</w:t>
+      </w:r>
+      <w:proofErr w:type="spellEnd"/>
+      <w:r>
+        <w:rPr>
+          <w:rFonts w:ascii="CMR10" w:eastAsiaTheme="minorHAnsi" w:hAnsi="CMR10" w:cs="CMR10"/>
+          <w:sz w:val="20"/>
+          <w:szCs w:val="20"/>
+        </w:rPr>
+        <w:t xml:space="preserve"> </w:t>
+      </w:r>
+      <w:proofErr w:type="spellStart"/>
+      <w:r>
+        <w:rPr>
+          <w:rFonts w:ascii="CMR10" w:eastAsiaTheme="minorHAnsi" w:hAnsi="CMR10" w:cs="CMR10"/>
+          <w:sz w:val="20"/>
+          <w:szCs w:val="20"/>
+        </w:rPr>
+        <w:t>Mphabantshi</w:t>
+      </w:r>
+      <w:proofErr w:type="spellEnd"/>
       <w:r>
         <w:rPr>
           <w:rFonts w:ascii="CMR10" w:eastAsiaTheme="minorHAnsi" w:hAnsi="CMR10" w:cs="CMR10"/>
@@ -1143,7 +1219,43 @@
           <w:sz w:val="20"/>
           <w:szCs w:val="20"/>
         </w:rPr>
-        <w:t xml:space="preserve"> (Collen and Handre)</w:t>
+        <w:t xml:space="preserve"> (</w:t>
+      </w:r>
+      <w:proofErr w:type="spellStart"/>
+      <w:r>
+        <w:rPr>
+          <w:rFonts w:ascii="CMR10" w:eastAsiaTheme="minorHAnsi" w:hAnsi="CMR10" w:cs="CMR10"/>
+          <w:sz w:val="20"/>
+          <w:szCs w:val="20"/>
+        </w:rPr>
+        <w:t>Collen</w:t>
+      </w:r>
+      <w:proofErr w:type="spellEnd"/>
+      <w:r>
+        <w:rPr>
+          <w:rFonts w:ascii="CMR10" w:eastAsiaTheme="minorHAnsi" w:hAnsi="CMR10" w:cs="CMR10"/>
+          <w:sz w:val="20"/>
+          <w:szCs w:val="20"/>
+        </w:rPr>
+        <w:t xml:space="preserve"> and </w:t>
+      </w:r>
+      <w:proofErr w:type="spellStart"/>
+      <w:r>
+        <w:rPr>
+          <w:rFonts w:ascii="CMR10" w:eastAsiaTheme="minorHAnsi" w:hAnsi="CMR10" w:cs="CMR10"/>
+          <w:sz w:val="20"/>
+          <w:szCs w:val="20"/>
+        </w:rPr>
+        <w:t>Handre</w:t>
+      </w:r>
+      <w:proofErr w:type="spellEnd"/>
+      <w:r>
+        <w:rPr>
+          <w:rFonts w:ascii="CMR10" w:eastAsiaTheme="minorHAnsi" w:hAnsi="CMR10" w:cs="CMR10"/>
+          <w:sz w:val="20"/>
+          <w:szCs w:val="20"/>
+        </w:rPr>
+        <w:t>)</w:t>
       </w:r>
     </w:p>
     <w:p>
@@ -1180,7 +1292,25 @@
           <w:sz w:val="20"/>
           <w:szCs w:val="20"/>
         </w:rPr>
-        <w:t xml:space="preserve"> (Shika)</w:t>
+        <w:t xml:space="preserve"> (</w:t>
+      </w:r>
+      <w:proofErr w:type="spellStart"/>
+      <w:r>
+        <w:rPr>
+          <w:rFonts w:ascii="CMBX10" w:eastAsiaTheme="minorHAnsi" w:hAnsi="CMBX10" w:cs="CMBX10"/>
+          <w:sz w:val="20"/>
+          <w:szCs w:val="20"/>
+        </w:rPr>
+        <w:t>Shika</w:t>
+      </w:r>
+      <w:proofErr w:type="spellEnd"/>
+      <w:r>
+        <w:rPr>
+          <w:rFonts w:ascii="CMBX10" w:eastAsiaTheme="minorHAnsi" w:hAnsi="CMBX10" w:cs="CMBX10"/>
+          <w:sz w:val="20"/>
+          <w:szCs w:val="20"/>
+        </w:rPr>
+        <w:t>)</w:t>
       </w:r>
     </w:p>
     <w:p>
@@ -1219,6 +1349,32 @@
         </w:rPr>
         <w:t xml:space="preserve"> (Gerhard</w:t>
       </w:r>
+      <w:proofErr w:type="gramStart"/>
+      <w:r>
+        <w:rPr>
+          <w:rFonts w:ascii="CMBX10" w:eastAsiaTheme="minorHAnsi" w:hAnsi="CMBX10" w:cs="CMBX10"/>
+          <w:sz w:val="20"/>
+          <w:szCs w:val="20"/>
+        </w:rPr>
+        <w:t>)</w:t>
+      </w:r>
+      <w:r>
+        <w:rPr>
+          <w:rFonts w:ascii="CMBX10" w:eastAsiaTheme="minorHAnsi" w:hAnsi="CMBX10" w:cs="CMBX10"/>
+          <w:sz w:val="20"/>
+          <w:szCs w:val="20"/>
+        </w:rPr>
+        <w:t>(</w:t>
+      </w:r>
+      <w:proofErr w:type="gramEnd"/>
+      <w:r>
+        <w:rPr>
+          <w:rFonts w:ascii="CMBX10" w:eastAsiaTheme="minorHAnsi" w:hAnsi="CMBX10" w:cs="CMBX10"/>
+          <w:sz w:val="20"/>
+          <w:szCs w:val="20"/>
+        </w:rPr>
+        <w:t>Add anything that you think requires explaning</w:t>
+      </w:r>
       <w:bookmarkStart w:id="0" w:name="_GoBack"/>
       <w:bookmarkEnd w:id="0"/>
       <w:r>
@@ -1285,7 +1441,25 @@
           <w:sz w:val="20"/>
           <w:szCs w:val="20"/>
         </w:rPr>
-        <w:t>Access channel requirements (Christopher Moodley)</w:t>
+        <w:t xml:space="preserve">Access channel requirements (Christopher </w:t>
+      </w:r>
+      <w:proofErr w:type="spellStart"/>
+      <w:r>
+        <w:rPr>
+          <w:rFonts w:ascii="CMR10" w:eastAsiaTheme="minorHAnsi" w:hAnsi="CMR10" w:cs="CMR10"/>
+          <w:sz w:val="20"/>
+          <w:szCs w:val="20"/>
+        </w:rPr>
+        <w:t>Moodley</w:t>
+      </w:r>
+      <w:proofErr w:type="spellEnd"/>
+      <w:r>
+        <w:rPr>
+          <w:rFonts w:ascii="CMR10" w:eastAsiaTheme="minorHAnsi" w:hAnsi="CMR10" w:cs="CMR10"/>
+          <w:sz w:val="20"/>
+          <w:szCs w:val="20"/>
+        </w:rPr>
+        <w:t>)</w:t>
       </w:r>
     </w:p>
     <w:p>
@@ -1306,8 +1480,18 @@
           <w:sz w:val="20"/>
           <w:szCs w:val="20"/>
         </w:rPr>
-        <w:t>Quality requirements (Christoper</w:t>
-      </w:r>
+        <w:t>Quality requirements (</w:t>
+      </w:r>
+      <w:proofErr w:type="spellStart"/>
+      <w:r>
+        <w:rPr>
+          <w:rFonts w:ascii="CMR10" w:eastAsiaTheme="minorHAnsi" w:hAnsi="CMR10" w:cs="CMR10"/>
+          <w:sz w:val="20"/>
+          <w:szCs w:val="20"/>
+        </w:rPr>
+        <w:t>Christoper</w:t>
+      </w:r>
+      <w:proofErr w:type="spellEnd"/>
       <w:r>
         <w:rPr>
           <w:rFonts w:ascii="CMR10" w:eastAsiaTheme="minorHAnsi" w:hAnsi="CMR10" w:cs="CMR10"/>
@@ -1316,13 +1500,23 @@
         </w:rPr>
         <w:t xml:space="preserve"> </w:t>
       </w:r>
-      <w:r>
-        <w:rPr>
-          <w:rFonts w:ascii="CMR10" w:eastAsiaTheme="minorHAnsi" w:hAnsi="CMR10" w:cs="CMR10"/>
-          <w:sz w:val="20"/>
-          <w:szCs w:val="20"/>
-        </w:rPr>
-        <w:t>Moodley)</w:t>
+      <w:proofErr w:type="spellStart"/>
+      <w:r>
+        <w:rPr>
+          <w:rFonts w:ascii="CMR10" w:eastAsiaTheme="minorHAnsi" w:hAnsi="CMR10" w:cs="CMR10"/>
+          <w:sz w:val="20"/>
+          <w:szCs w:val="20"/>
+        </w:rPr>
+        <w:t>Moodley</w:t>
+      </w:r>
+      <w:proofErr w:type="spellEnd"/>
+      <w:r>
+        <w:rPr>
+          <w:rFonts w:ascii="CMR10" w:eastAsiaTheme="minorHAnsi" w:hAnsi="CMR10" w:cs="CMR10"/>
+          <w:sz w:val="20"/>
+          <w:szCs w:val="20"/>
+        </w:rPr>
+        <w:t>)</w:t>
       </w:r>
     </w:p>
     <w:p>
@@ -1343,15 +1537,70 @@
           <w:sz w:val="20"/>
           <w:szCs w:val="20"/>
         </w:rPr>
-        <w:t>Introduction</w:t>
-      </w:r>
-      <w:r>
-        <w:rPr>
-          <w:rFonts w:ascii="CMR10" w:eastAsiaTheme="minorHAnsi" w:hAnsi="CMR10" w:cs="CMR10"/>
-          <w:sz w:val="20"/>
-          <w:szCs w:val="20"/>
-        </w:rPr>
-        <w:t xml:space="preserve"> (Gerhard) ~ Functional requirements</w:t>
+        <w:t xml:space="preserve">Introduction (Gerhard) ~ </w:t>
+      </w:r>
+      <w:proofErr w:type="gramStart"/>
+      <w:r>
+        <w:rPr>
+          <w:rFonts w:ascii="CMR10" w:eastAsiaTheme="minorHAnsi" w:hAnsi="CMR10" w:cs="CMR10"/>
+          <w:sz w:val="20"/>
+          <w:szCs w:val="20"/>
+        </w:rPr>
+        <w:t>Functional</w:t>
+      </w:r>
+      <w:proofErr w:type="gramEnd"/>
+      <w:r>
+        <w:rPr>
+          <w:rFonts w:ascii="CMR10" w:eastAsiaTheme="minorHAnsi" w:hAnsi="CMR10" w:cs="CMR10"/>
+          <w:sz w:val="20"/>
+          <w:szCs w:val="20"/>
+        </w:rPr>
+        <w:t xml:space="preserve"> requirements</w:t>
+      </w:r>
+    </w:p>
+    <w:p>
+      <w:pPr>
+        <w:tabs>
+          <w:tab w:val="center" w:pos="4513"/>
+        </w:tabs>
+        <w:ind w:left="720" w:firstLine="0"/>
+        <w:rPr>
+          <w:rFonts w:ascii="CMBX10" w:eastAsiaTheme="minorHAnsi" w:hAnsi="CMBX10" w:cs="CMBX10"/>
+          <w:sz w:val="20"/>
+          <w:szCs w:val="20"/>
+        </w:rPr>
+      </w:pPr>
+      <w:r>
+        <w:rPr>
+          <w:rFonts w:ascii="CMBX10" w:eastAsiaTheme="minorHAnsi" w:hAnsi="CMBX10" w:cs="CMBX10"/>
+          <w:sz w:val="20"/>
+          <w:szCs w:val="20"/>
+        </w:rPr>
+        <w:t>Glossary (</w:t>
+      </w:r>
+      <w:r>
+        <w:rPr>
+          <w:rFonts w:ascii="CMBX10" w:eastAsiaTheme="minorHAnsi" w:hAnsi="CMBX10" w:cs="CMBX10"/>
+          <w:sz w:val="20"/>
+          <w:szCs w:val="20"/>
+        </w:rPr>
+        <w:t>Partially completed</w:t>
+      </w:r>
+      <w:r>
+        <w:rPr>
+          <w:rFonts w:ascii="CMBX10" w:eastAsiaTheme="minorHAnsi" w:hAnsi="CMBX10" w:cs="CMBX10"/>
+          <w:sz w:val="20"/>
+          <w:szCs w:val="20"/>
+        </w:rPr>
+        <w:t>)</w:t>
+      </w:r>
+      <w:r>
+        <w:rPr>
+          <w:rFonts w:ascii="CMBX10" w:eastAsiaTheme="minorHAnsi" w:hAnsi="CMBX10" w:cs="CMBX10"/>
+          <w:sz w:val="20"/>
+          <w:szCs w:val="20"/>
+        </w:rPr>
+        <w:t xml:space="preserve"> (Gerhard)</w:t>
       </w:r>
     </w:p>
     <w:p>
@@ -1391,7 +1640,25 @@
           <w:sz w:val="20"/>
           <w:szCs w:val="20"/>
         </w:rPr>
-        <w:t>Introduction (Machocho, Gerhard)</w:t>
+        <w:t>Introduction (</w:t>
+      </w:r>
+      <w:proofErr w:type="spellStart"/>
+      <w:r>
+        <w:rPr>
+          <w:rFonts w:ascii="CMBX10" w:eastAsiaTheme="minorHAnsi" w:hAnsi="CMBX10" w:cs="CMBX10"/>
+          <w:sz w:val="20"/>
+          <w:szCs w:val="20"/>
+        </w:rPr>
+        <w:t>Machocho</w:t>
+      </w:r>
+      <w:proofErr w:type="spellEnd"/>
+      <w:r>
+        <w:rPr>
+          <w:rFonts w:ascii="CMBX10" w:eastAsiaTheme="minorHAnsi" w:hAnsi="CMBX10" w:cs="CMBX10"/>
+          <w:sz w:val="20"/>
+          <w:szCs w:val="20"/>
+        </w:rPr>
+        <w:t>, Gerhard)</w:t>
       </w:r>
     </w:p>
     <w:p>
@@ -1415,7 +1682,25 @@
           <w:sz w:val="20"/>
           <w:szCs w:val="20"/>
         </w:rPr>
-        <w:t>Vision (Machocho, Gerhard)</w:t>
+        <w:t>Vision (</w:t>
+      </w:r>
+      <w:proofErr w:type="spellStart"/>
+      <w:r>
+        <w:rPr>
+          <w:rFonts w:ascii="CMBX10" w:eastAsiaTheme="minorHAnsi" w:hAnsi="CMBX10" w:cs="CMBX10"/>
+          <w:sz w:val="20"/>
+          <w:szCs w:val="20"/>
+        </w:rPr>
+        <w:t>Machocho</w:t>
+      </w:r>
+      <w:proofErr w:type="spellEnd"/>
+      <w:r>
+        <w:rPr>
+          <w:rFonts w:ascii="CMBX10" w:eastAsiaTheme="minorHAnsi" w:hAnsi="CMBX10" w:cs="CMBX10"/>
+          <w:sz w:val="20"/>
+          <w:szCs w:val="20"/>
+        </w:rPr>
+        <w:t>, Gerhard)</w:t>
       </w:r>
     </w:p>
     <w:p>
@@ -1457,7 +1742,25 @@
           <w:sz w:val="20"/>
           <w:szCs w:val="20"/>
         </w:rPr>
-        <w:t>Scope and Limitations/Exclusions (Bernhard and Shika)</w:t>
+        <w:t xml:space="preserve">Scope and Limitations/Exclusions (Bernhard and </w:t>
+      </w:r>
+      <w:proofErr w:type="spellStart"/>
+      <w:r>
+        <w:rPr>
+          <w:rFonts w:ascii="CMR10" w:eastAsiaTheme="minorHAnsi" w:hAnsi="CMR10" w:cs="CMR10"/>
+          <w:sz w:val="20"/>
+          <w:szCs w:val="20"/>
+        </w:rPr>
+        <w:t>Shika</w:t>
+      </w:r>
+      <w:proofErr w:type="spellEnd"/>
+      <w:r>
+        <w:rPr>
+          <w:rFonts w:ascii="CMR10" w:eastAsiaTheme="minorHAnsi" w:hAnsi="CMR10" w:cs="CMR10"/>
+          <w:sz w:val="20"/>
+          <w:szCs w:val="20"/>
+        </w:rPr>
+        <w:t>)</w:t>
       </w:r>
     </w:p>
     <w:p>
@@ -1478,7 +1781,25 @@
           <w:sz w:val="20"/>
           <w:szCs w:val="20"/>
         </w:rPr>
-        <w:t>Use case (Shika)</w:t>
+        <w:t>Use case (</w:t>
+      </w:r>
+      <w:proofErr w:type="spellStart"/>
+      <w:r>
+        <w:rPr>
+          <w:rFonts w:ascii="CMR10" w:eastAsiaTheme="minorHAnsi" w:hAnsi="CMR10" w:cs="CMR10"/>
+          <w:sz w:val="20"/>
+          <w:szCs w:val="20"/>
+        </w:rPr>
+        <w:t>Shika</w:t>
+      </w:r>
+      <w:proofErr w:type="spellEnd"/>
+      <w:r>
+        <w:rPr>
+          <w:rFonts w:ascii="CMR10" w:eastAsiaTheme="minorHAnsi" w:hAnsi="CMR10" w:cs="CMR10"/>
+          <w:sz w:val="20"/>
+          <w:szCs w:val="20"/>
+        </w:rPr>
+        <w:t>)</w:t>
       </w:r>
     </w:p>
     <w:p>
@@ -1499,7 +1820,25 @@
           <w:sz w:val="20"/>
           <w:szCs w:val="20"/>
         </w:rPr>
-        <w:t>Process specifications (Shika)</w:t>
+        <w:t>Process specifications (</w:t>
+      </w:r>
+      <w:proofErr w:type="spellStart"/>
+      <w:r>
+        <w:rPr>
+          <w:rFonts w:ascii="CMR10" w:eastAsiaTheme="minorHAnsi" w:hAnsi="CMR10" w:cs="CMR10"/>
+          <w:sz w:val="20"/>
+          <w:szCs w:val="20"/>
+        </w:rPr>
+        <w:t>Shika</w:t>
+      </w:r>
+      <w:proofErr w:type="spellEnd"/>
+      <w:r>
+        <w:rPr>
+          <w:rFonts w:ascii="CMR10" w:eastAsiaTheme="minorHAnsi" w:hAnsi="CMR10" w:cs="CMR10"/>
+          <w:sz w:val="20"/>
+          <w:szCs w:val="20"/>
+        </w:rPr>
+        <w:t>)</w:t>
       </w:r>
     </w:p>
     <w:p>
@@ -1707,7 +2046,7 @@
   <w:style w:type="paragraph" w:default="1" w:styleId="Normal">
     <w:name w:val="Normal"/>
     <w:qFormat/>
-    <w:rsid w:val="00BA7459"/>
+    <w:rsid w:val="00A50175"/>
     <w:pPr>
       <w:spacing w:after="0" w:line="240" w:lineRule="auto"/>
       <w:ind w:firstLine="360"/>
@@ -2221,7 +2560,7 @@
   <a:extraClrSchemeLst/>
   <a:extLst>
     <a:ext uri="{05A4C25C-085E-4340-85A3-A5531E510DB2}">
-      <thm15:themeFamily xmlns="" xmlns:thm15="http://schemas.microsoft.com/office/thememl/2012/main" name="Office Theme" id="{62F939B6-93AF-4DB8-9C6B-D6C7DFDC589F}" vid="{4A3C46E8-61CC-4603-A589-7422A47A8E4A}"/>
+      <thm15:themeFamily xmlns:thm15="http://schemas.microsoft.com/office/thememl/2012/main" xmlns="" name="Office Theme" id="{62F939B6-93AF-4DB8-9C6B-D6C7DFDC589F}" vid="{4A3C46E8-61CC-4603-A589-7422A47A8E4A}"/>
     </a:ext>
   </a:extLst>
 </a:theme>

</xml_diff>